<commit_message>
Update docs with new settings
</commit_message>
<xml_diff>
--- a/Documents/manuals/docx/Commodore WiFi Modem Users Guide.docx
+++ b/Documents/manuals/docx/Commodore WiFi Modem Users Guide.docx
@@ -21,14 +21,32 @@
           <w:sz w:val="44"/>
           <w:szCs w:val="44"/>
         </w:rPr>
-        <w:t xml:space="preserve">About the C64 MicroView and Wi-Fi </w:t>
-      </w:r>
+        <w:t xml:space="preserve">About the C64 </w:t>
+      </w:r>
+      <w:proofErr w:type="spellStart"/>
       <w:r>
         <w:rPr>
           <w:b/>
           <w:sz w:val="44"/>
           <w:szCs w:val="44"/>
         </w:rPr>
+        <w:t>MicroView</w:t>
+      </w:r>
+      <w:proofErr w:type="spellEnd"/>
+      <w:r>
+        <w:rPr>
+          <w:b/>
+          <w:sz w:val="44"/>
+          <w:szCs w:val="44"/>
+        </w:rPr>
+        <w:t xml:space="preserve"> and Wi-Fi </w:t>
+      </w:r>
+      <w:r>
+        <w:rPr>
+          <w:b/>
+          <w:sz w:val="44"/>
+          <w:szCs w:val="44"/>
+        </w:rPr>
         <w:t>Modem</w:t>
       </w:r>
     </w:p>
@@ -58,8 +76,13 @@
         <w:t>)</w:t>
       </w:r>
       <w:r>
-        <w:t>, the MicroView</w:t>
-      </w:r>
+        <w:t xml:space="preserve">, the </w:t>
+      </w:r>
+      <w:proofErr w:type="spellStart"/>
+      <w:r>
+        <w:t>MicroView</w:t>
+      </w:r>
+      <w:proofErr w:type="spellEnd"/>
       <w:r>
         <w:t xml:space="preserve"> </w:t>
       </w:r>
@@ -105,8 +128,13 @@
       <w:r>
         <w:t xml:space="preserve"> or the </w:t>
       </w:r>
-      <w:r>
-        <w:t>XBee® Wi-Fi</w:t>
+      <w:proofErr w:type="spellStart"/>
+      <w:r>
+        <w:t>XBee</w:t>
+      </w:r>
+      <w:proofErr w:type="spellEnd"/>
+      <w:r>
+        <w:t>® Wi-Fi</w:t>
       </w:r>
       <w:r>
         <w:t xml:space="preserve"> Module</w:t>
@@ -117,7 +145,15 @@
     </w:p>
     <w:p>
       <w:r>
-        <w:t xml:space="preserve">All I/O pins on the MicroView are broken out along the top of the board to </w:t>
+        <w:t xml:space="preserve">All I/O pins on the </w:t>
+      </w:r>
+      <w:proofErr w:type="spellStart"/>
+      <w:r>
+        <w:t>MicroView</w:t>
+      </w:r>
+      <w:proofErr w:type="spellEnd"/>
+      <w:r>
+        <w:t xml:space="preserve"> are broken out along the top of the board to </w:t>
       </w:r>
       <w:r>
         <w:t xml:space="preserve">allow for </w:t>
@@ -125,8 +161,13 @@
       <w:r>
         <w:t xml:space="preserve">interfacing to external devices.  Refer to the </w:t>
       </w:r>
-      <w:r>
-        <w:t xml:space="preserve">MicroView documentation </w:t>
+      <w:proofErr w:type="spellStart"/>
+      <w:r>
+        <w:t>MicroView</w:t>
+      </w:r>
+      <w:proofErr w:type="spellEnd"/>
+      <w:r>
+        <w:t xml:space="preserve"> documentation </w:t>
       </w:r>
       <w:r>
         <w:t xml:space="preserve">and </w:t>
@@ -225,7 +266,15 @@
     </w:p>
     <w:p>
       <w:r>
-        <w:t>Reset buttons are provided for resetting each of the C64, MicroView, and Wi-Fi Module.</w:t>
+        <w:t xml:space="preserve">Reset buttons are provided for resetting each of the C64, </w:t>
+      </w:r>
+      <w:proofErr w:type="spellStart"/>
+      <w:r>
+        <w:t>MicroView</w:t>
+      </w:r>
+      <w:proofErr w:type="spellEnd"/>
+      <w:r>
+        <w:t>, and Wi-Fi Module.</w:t>
       </w:r>
     </w:p>
     <w:p>
@@ -313,7 +362,23 @@
         <w:t xml:space="preserve"> configuration</w:t>
       </w:r>
       <w:r>
-        <w:t xml:space="preserve"> allows the MicroView to arbitrate between the C64 and the RN-XV, acting like a simple virtual modem, assuming a sketch is loaded into the MicroView to perform this function.  </w:t>
+        <w:t xml:space="preserve"> allows the </w:t>
+      </w:r>
+      <w:proofErr w:type="spellStart"/>
+      <w:r>
+        <w:t>MicroView</w:t>
+      </w:r>
+      <w:proofErr w:type="spellEnd"/>
+      <w:r>
+        <w:t xml:space="preserve"> to arbitrate between the C64 and the RN-XV, acting like a simple virtual modem, assuming a sketch is loaded into the </w:t>
+      </w:r>
+      <w:proofErr w:type="spellStart"/>
+      <w:r>
+        <w:t>MicroView</w:t>
+      </w:r>
+      <w:proofErr w:type="spellEnd"/>
+      <w:r>
+        <w:t xml:space="preserve"> to perform this function.  </w:t>
       </w:r>
     </w:p>
     <w:p>
@@ -343,7 +408,15 @@
         <w:t>D5</w:t>
       </w:r>
       <w:r>
-        <w:t xml:space="preserve"> of the MicroView </w:t>
+        <w:t xml:space="preserve"> of the </w:t>
+      </w:r>
+      <w:proofErr w:type="spellStart"/>
+      <w:r>
+        <w:t>MicroView</w:t>
+      </w:r>
+      <w:proofErr w:type="spellEnd"/>
+      <w:r>
+        <w:t xml:space="preserve"> </w:t>
       </w:r>
       <w:r>
         <w:br/>
@@ -394,7 +467,15 @@
         <w:t>0</w:t>
       </w:r>
       <w:r>
-        <w:t xml:space="preserve"> of the MicroView </w:t>
+        <w:t xml:space="preserve"> of the </w:t>
+      </w:r>
+      <w:proofErr w:type="spellStart"/>
+      <w:r>
+        <w:t>MicroView</w:t>
+      </w:r>
+      <w:proofErr w:type="spellEnd"/>
+      <w:r>
+        <w:t xml:space="preserve"> </w:t>
       </w:r>
       <w:r>
         <w:br/>
@@ -434,8 +515,13 @@
       <w:r>
         <w:t xml:space="preserve">Power is supplied to the </w:t>
       </w:r>
-      <w:r>
-        <w:t>MicroView and RN-XV from the C64 User Port.</w:t>
+      <w:proofErr w:type="spellStart"/>
+      <w:r>
+        <w:t>MicroView</w:t>
+      </w:r>
+      <w:proofErr w:type="spellEnd"/>
+      <w:r>
+        <w:t xml:space="preserve"> and RN-XV from the C64 User Port.</w:t>
       </w:r>
       <w:r>
         <w:br/>
@@ -453,8 +539,13 @@
         <w:t>All RS-232 signal lines are connected</w:t>
       </w:r>
       <w:r>
-        <w:t xml:space="preserve"> between the C64 and MicroView</w:t>
-      </w:r>
+        <w:t xml:space="preserve"> between the C64 and </w:t>
+      </w:r>
+      <w:proofErr w:type="spellStart"/>
+      <w:r>
+        <w:t>MicroView</w:t>
+      </w:r>
+      <w:proofErr w:type="spellEnd"/>
       <w:r>
         <w:t xml:space="preserve"> for enhanced modem emulation, </w:t>
       </w:r>
@@ -588,7 +679,15 @@
         </w:numPr>
       </w:pPr>
       <w:r>
-        <w:t>Remove the MicroView from the board</w:t>
+        <w:t xml:space="preserve">Remove the </w:t>
+      </w:r>
+      <w:proofErr w:type="spellStart"/>
+      <w:r>
+        <w:t>MicroView</w:t>
+      </w:r>
+      <w:proofErr w:type="spellEnd"/>
+      <w:r>
+        <w:t xml:space="preserve"> from the board</w:t>
       </w:r>
       <w:r>
         <w:t>.</w:t>
@@ -615,12 +714,7 @@
         <w:t xml:space="preserve"> marked</w:t>
       </w:r>
       <w:r>
-        <w:t xml:space="preserve"> “TX” and “RX”</w:t>
-      </w:r>
-      <w:bookmarkStart w:id="0" w:name="_GoBack"/>
-      <w:bookmarkEnd w:id="0"/>
-      <w:r>
-        <w:t xml:space="preserve">.  </w:t>
+        <w:t xml:space="preserve"> “TX” and “RX”.  </w:t>
       </w:r>
       <w:r>
         <w:br/>
@@ -748,10 +842,18 @@
         <w:t>connects</w:t>
       </w:r>
       <w:r>
-        <w:t xml:space="preserve"> to the MicroView’</w:t>
-      </w:r>
-      <w:r>
-        <w:t xml:space="preserve">s VIN pin which </w:t>
+        <w:t xml:space="preserve"> to the </w:t>
+      </w:r>
+      <w:proofErr w:type="spellStart"/>
+      <w:r>
+        <w:t>MicroView’</w:t>
+      </w:r>
+      <w:r>
+        <w:t>s</w:t>
+      </w:r>
+      <w:proofErr w:type="spellEnd"/>
+      <w:r>
+        <w:t xml:space="preserve"> VIN pin which </w:t>
       </w:r>
       <w:r>
         <w:t>regulates the input voltage</w:t>
@@ -838,21 +940,23 @@
           <w:szCs w:val="36"/>
         </w:rPr>
       </w:pPr>
+      <w:proofErr w:type="spellStart"/>
       <w:r>
         <w:rPr>
           <w:b/>
           <w:sz w:val="36"/>
           <w:szCs w:val="36"/>
         </w:rPr>
-        <w:t>MicroView as an I</w:t>
-      </w:r>
+        <w:t>MicroView</w:t>
+      </w:r>
+      <w:proofErr w:type="spellEnd"/>
       <w:r>
         <w:rPr>
           <w:b/>
           <w:sz w:val="36"/>
           <w:szCs w:val="36"/>
         </w:rPr>
-        <w:t xml:space="preserve">nterface </w:t>
+        <w:t xml:space="preserve"> as an I</w:t>
       </w:r>
       <w:r>
         <w:rPr>
@@ -860,7 +964,7 @@
           <w:sz w:val="36"/>
           <w:szCs w:val="36"/>
         </w:rPr>
-        <w:t>D</w:t>
+        <w:t xml:space="preserve">nterface </w:t>
       </w:r>
       <w:r>
         <w:rPr>
@@ -868,6 +972,14 @@
           <w:sz w:val="36"/>
           <w:szCs w:val="36"/>
         </w:rPr>
+        <w:t>D</w:t>
+      </w:r>
+      <w:r>
+        <w:rPr>
+          <w:b/>
+          <w:sz w:val="36"/>
+          <w:szCs w:val="36"/>
+        </w:rPr>
         <w:t>evice to the C64</w:t>
       </w:r>
     </w:p>
@@ -878,8 +990,13 @@
       <w:r>
         <w:t xml:space="preserve">is configuration allows the </w:t>
       </w:r>
-      <w:r>
-        <w:t xml:space="preserve">MicroView’s </w:t>
+      <w:proofErr w:type="spellStart"/>
+      <w:r>
+        <w:t>MicroView’s</w:t>
+      </w:r>
+      <w:proofErr w:type="spellEnd"/>
+      <w:r>
+        <w:t xml:space="preserve"> </w:t>
       </w:r>
       <w:r>
         <w:t>GP</w:t>
@@ -894,7 +1011,15 @@
         <w:t>PWM output</w:t>
       </w:r>
       <w:r>
-        <w:t xml:space="preserve">, digitial I/O and even </w:t>
+        <w:t xml:space="preserve">, </w:t>
+      </w:r>
+      <w:proofErr w:type="spellStart"/>
+      <w:r>
+        <w:t>digitial</w:t>
+      </w:r>
+      <w:proofErr w:type="spellEnd"/>
+      <w:r>
+        <w:t xml:space="preserve"> I/O and even </w:t>
       </w:r>
       <w:r>
         <w:t>I²C</w:t>
@@ -909,7 +1034,15 @@
         <w:t>via serial port.</w:t>
       </w:r>
       <w:r>
-        <w:t xml:space="preserve">  A sketch is required inside the MicroView to perform this function.</w:t>
+        <w:t xml:space="preserve">  A sketch is required inside the </w:t>
+      </w:r>
+      <w:proofErr w:type="spellStart"/>
+      <w:r>
+        <w:t>MicroView</w:t>
+      </w:r>
+      <w:proofErr w:type="spellEnd"/>
+      <w:r>
+        <w:t xml:space="preserve"> to perform this function.</w:t>
       </w:r>
     </w:p>
     <w:p>
@@ -948,7 +1081,15 @@
         <w:t>some of the</w:t>
       </w:r>
       <w:r>
-        <w:t xml:space="preserve"> MicroView pins </w:t>
+        <w:t xml:space="preserve"> </w:t>
+      </w:r>
+      <w:proofErr w:type="spellStart"/>
+      <w:r>
+        <w:t>MicroView</w:t>
+      </w:r>
+      <w:proofErr w:type="spellEnd"/>
+      <w:r>
+        <w:t xml:space="preserve"> pins </w:t>
       </w:r>
       <w:r>
         <w:t xml:space="preserve">are shared with the User Port </w:t>
@@ -981,10 +1122,26 @@
         <w:t xml:space="preserve"> only</w:t>
       </w:r>
       <w:r>
-        <w:t xml:space="preserve"> between TxD and R</w:t>
-      </w:r>
-      <w:r>
-        <w:t>xD at</w:t>
+        <w:t xml:space="preserve"> between </w:t>
+      </w:r>
+      <w:proofErr w:type="spellStart"/>
+      <w:r>
+        <w:t>TxD</w:t>
+      </w:r>
+      <w:proofErr w:type="spellEnd"/>
+      <w:r>
+        <w:t xml:space="preserve"> and </w:t>
+      </w:r>
+      <w:proofErr w:type="spellStart"/>
+      <w:r>
+        <w:t>R</w:t>
+      </w:r>
+      <w:r>
+        <w:t>xD</w:t>
+      </w:r>
+      <w:proofErr w:type="spellEnd"/>
+      <w:r>
+        <w:t xml:space="preserve"> at</w:t>
       </w:r>
       <w:r>
         <w:t xml:space="preserve"> U1.</w:t>
@@ -1020,6 +1177,7 @@
       <w:r>
         <w:br w:type="page"/>
       </w:r>
+      <w:proofErr w:type="spellStart"/>
       <w:r>
         <w:rPr>
           <w:b/>
@@ -1027,12 +1185,45 @@
           <w:szCs w:val="44"/>
         </w:rPr>
         <w:lastRenderedPageBreak/>
-        <w:t>MicroView Pinout</w:t>
-      </w:r>
-    </w:p>
-    <w:p>
-      <w:r>
-        <w:t xml:space="preserve">At the heart of the C64 Wifi Modem is a “Microview”, an a Arduino Uno-compatible </w:t>
+        <w:t>MicroView</w:t>
+      </w:r>
+      <w:proofErr w:type="spellEnd"/>
+      <w:r>
+        <w:rPr>
+          <w:b/>
+          <w:sz w:val="44"/>
+          <w:szCs w:val="44"/>
+        </w:rPr>
+        <w:t xml:space="preserve"> Pinout</w:t>
+      </w:r>
+    </w:p>
+    <w:p>
+      <w:r>
+        <w:t xml:space="preserve">At the heart of the C64 </w:t>
+      </w:r>
+      <w:proofErr w:type="spellStart"/>
+      <w:r>
+        <w:t>Wifi</w:t>
+      </w:r>
+      <w:proofErr w:type="spellEnd"/>
+      <w:r>
+        <w:t xml:space="preserve"> Modem is a “</w:t>
+      </w:r>
+      <w:proofErr w:type="spellStart"/>
+      <w:r>
+        <w:t>Microview</w:t>
+      </w:r>
+      <w:proofErr w:type="spellEnd"/>
+      <w:r>
+        <w:t xml:space="preserve">”, </w:t>
+      </w:r>
+      <w:proofErr w:type="gramStart"/>
+      <w:r>
+        <w:t>an</w:t>
+      </w:r>
+      <w:proofErr w:type="gramEnd"/>
+      <w:r>
+        <w:t xml:space="preserve"> a Arduino Uno-compatible </w:t>
       </w:r>
       <w:r>
         <w:t>device with built-in OLED display.  The pinout is as follows:</w:t>
@@ -1096,7 +1287,15 @@
     </w:p>
     <w:p>
       <w:r>
-        <w:t xml:space="preserve">All the MicroView pins are broken out along the top of the cart, to allow interfacing to the outside world.   Note that some pins are connected to the C64 User Port, as per </w:t>
+        <w:t xml:space="preserve">All the </w:t>
+      </w:r>
+      <w:proofErr w:type="spellStart"/>
+      <w:r>
+        <w:t>MicroView</w:t>
+      </w:r>
+      <w:proofErr w:type="spellEnd"/>
+      <w:r>
+        <w:t xml:space="preserve"> pins are broken out along the top of the cart, to allow interfacing to the outside world.   Note that some pins are connected to the C64 User Port, as per </w:t>
       </w:r>
       <w:r>
         <w:rPr>
@@ -1127,7 +1326,25 @@
           <w:szCs w:val="44"/>
         </w:rPr>
         <w:lastRenderedPageBreak/>
-        <w:t>Table 1 – MicroView Pinout</w:t>
+        <w:t xml:space="preserve">Table 1 – </w:t>
+      </w:r>
+      <w:proofErr w:type="spellStart"/>
+      <w:r>
+        <w:rPr>
+          <w:b/>
+          <w:sz w:val="44"/>
+          <w:szCs w:val="44"/>
+        </w:rPr>
+        <w:t>MicroView</w:t>
+      </w:r>
+      <w:proofErr w:type="spellEnd"/>
+      <w:r>
+        <w:rPr>
+          <w:b/>
+          <w:sz w:val="44"/>
+          <w:szCs w:val="44"/>
+        </w:rPr>
+        <w:t xml:space="preserve"> Pinout</w:t>
       </w:r>
     </w:p>
     <w:tbl>
@@ -1174,11 +1391,19 @@
                 <w:b/>
               </w:rPr>
             </w:pPr>
+            <w:proofErr w:type="spellStart"/>
             <w:r>
               <w:rPr>
                 <w:b/>
               </w:rPr>
-              <w:t xml:space="preserve">MicroView </w:t>
+              <w:t>MicroView</w:t>
+            </w:r>
+            <w:proofErr w:type="spellEnd"/>
+            <w:r>
+              <w:rPr>
+                <w:b/>
+              </w:rPr>
+              <w:t xml:space="preserve"> </w:t>
             </w:r>
           </w:p>
         </w:tc>
@@ -1711,8 +1936,13 @@
           </w:tcPr>
           <w:p>
             <w:r>
-              <w:t>D0 RxD</w:t>
-            </w:r>
+              <w:t xml:space="preserve">D0 </w:t>
+            </w:r>
+            <w:proofErr w:type="spellStart"/>
+            <w:r>
+              <w:t>RxD</w:t>
+            </w:r>
+            <w:proofErr w:type="spellEnd"/>
           </w:p>
         </w:tc>
         <w:tc>
@@ -1731,7 +1961,15 @@
           </w:tcPr>
           <w:p>
             <w:r>
-              <w:t>Pin 2 (TxD)</w:t>
+              <w:t>Pin 2 (</w:t>
+            </w:r>
+            <w:proofErr w:type="spellStart"/>
+            <w:r>
+              <w:t>TxD</w:t>
+            </w:r>
+            <w:proofErr w:type="spellEnd"/>
+            <w:r>
+              <w:t>)</w:t>
             </w:r>
           </w:p>
         </w:tc>
@@ -1741,7 +1979,15 @@
           </w:tcPr>
           <w:p>
             <w:r>
-              <w:t xml:space="preserve">Hardware Serial RxD.  </w:t>
+              <w:t xml:space="preserve">Hardware Serial </w:t>
+            </w:r>
+            <w:proofErr w:type="spellStart"/>
+            <w:r>
+              <w:t>RxD</w:t>
+            </w:r>
+            <w:proofErr w:type="spellEnd"/>
+            <w:r>
+              <w:t xml:space="preserve">.  </w:t>
             </w:r>
           </w:p>
         </w:tc>
@@ -1763,8 +2009,13 @@
           </w:tcPr>
           <w:p>
             <w:r>
-              <w:t>D1 TxD</w:t>
-            </w:r>
+              <w:t xml:space="preserve">D1 </w:t>
+            </w:r>
+            <w:proofErr w:type="spellStart"/>
+            <w:r>
+              <w:t>TxD</w:t>
+            </w:r>
+            <w:proofErr w:type="spellEnd"/>
           </w:p>
         </w:tc>
         <w:tc>
@@ -1783,7 +2034,15 @@
           </w:tcPr>
           <w:p>
             <w:r>
-              <w:t>Pin 3 (RxD)</w:t>
+              <w:t>Pin 3 (</w:t>
+            </w:r>
+            <w:proofErr w:type="spellStart"/>
+            <w:r>
+              <w:t>RxD</w:t>
+            </w:r>
+            <w:proofErr w:type="spellEnd"/>
+            <w:r>
+              <w:t>)</w:t>
             </w:r>
           </w:p>
         </w:tc>
@@ -1795,11 +2054,16 @@
             <w:r>
               <w:t xml:space="preserve">Hardware Serial </w:t>
             </w:r>
+            <w:proofErr w:type="spellStart"/>
             <w:r>
               <w:t>T</w:t>
             </w:r>
             <w:r>
-              <w:t xml:space="preserve">xD.  </w:t>
+              <w:t>xD</w:t>
+            </w:r>
+            <w:proofErr w:type="spellEnd"/>
+            <w:r>
+              <w:t xml:space="preserve">.  </w:t>
             </w:r>
           </w:p>
         </w:tc>
@@ -1969,7 +2233,15 @@
           </w:tcPr>
           <w:p>
             <w:r>
-              <w:t>Pin M (TxD)</w:t>
+              <w:t>Pin M (</w:t>
+            </w:r>
+            <w:proofErr w:type="spellStart"/>
+            <w:r>
+              <w:t>TxD</w:t>
+            </w:r>
+            <w:proofErr w:type="spellEnd"/>
+            <w:r>
+              <w:t>)</w:t>
             </w:r>
           </w:p>
           <w:p>
@@ -1994,8 +2266,13 @@
           </w:tcPr>
           <w:p>
             <w:r>
-              <w:t>Software Serial RxD</w:t>
-            </w:r>
+              <w:t xml:space="preserve">Software Serial </w:t>
+            </w:r>
+            <w:proofErr w:type="spellStart"/>
+            <w:r>
+              <w:t>RxD</w:t>
+            </w:r>
+            <w:proofErr w:type="spellEnd"/>
             <w:r>
               <w:br/>
               <w:t>(Pin 5 is for UP9600 mode)</w:t>
@@ -2030,7 +2307,15 @@
           </w:tcPr>
           <w:p>
             <w:r>
-              <w:t>Pins B,C (RxD)</w:t>
+              <w:t>Pins B,C (</w:t>
+            </w:r>
+            <w:proofErr w:type="spellStart"/>
+            <w:r>
+              <w:t>RxD</w:t>
+            </w:r>
+            <w:proofErr w:type="spellEnd"/>
+            <w:r>
+              <w:t>)</w:t>
             </w:r>
           </w:p>
           <w:p>
@@ -2045,7 +2330,15 @@
           </w:tcPr>
           <w:p>
             <w:r>
-              <w:t>Pins B,C (RxD)</w:t>
+              <w:t>Pins B,C (</w:t>
+            </w:r>
+            <w:proofErr w:type="spellStart"/>
+            <w:r>
+              <w:t>RxD</w:t>
+            </w:r>
+            <w:proofErr w:type="spellEnd"/>
+            <w:r>
+              <w:t>)</w:t>
             </w:r>
           </w:p>
           <w:p>
@@ -2060,8 +2353,13 @@
           </w:tcPr>
           <w:p>
             <w:r>
-              <w:t>Software Serial TxD</w:t>
-            </w:r>
+              <w:t xml:space="preserve">Software Serial </w:t>
+            </w:r>
+            <w:proofErr w:type="spellStart"/>
+            <w:r>
+              <w:t>TxD</w:t>
+            </w:r>
+            <w:proofErr w:type="spellEnd"/>
             <w:r>
               <w:br/>
               <w:t>(Pin 7 is for UP9600 mode)</w:t>
@@ -2096,7 +2394,15 @@
           </w:tcPr>
           <w:p>
             <w:r>
-              <w:t>Pin 2 (+5V to MicroView)</w:t>
+              <w:t xml:space="preserve">Pin 2 (+5V to </w:t>
+            </w:r>
+            <w:proofErr w:type="spellStart"/>
+            <w:r>
+              <w:t>MicroView</w:t>
+            </w:r>
+            <w:proofErr w:type="spellEnd"/>
+            <w:r>
+              <w:t>)</w:t>
             </w:r>
           </w:p>
         </w:tc>
@@ -2106,7 +2412,15 @@
           </w:tcPr>
           <w:p>
             <w:r>
-              <w:t>Pin 2 (+5V to MicroView)</w:t>
+              <w:t xml:space="preserve">Pin 2 (+5V to </w:t>
+            </w:r>
+            <w:proofErr w:type="spellStart"/>
+            <w:r>
+              <w:t>MicroView</w:t>
+            </w:r>
+            <w:proofErr w:type="spellEnd"/>
+            <w:r>
+              <w:t>)</w:t>
             </w:r>
           </w:p>
         </w:tc>
@@ -2116,8 +2430,13 @@
           </w:tcPr>
           <w:p>
             <w:r>
-              <w:t>+5V Power from C64 to MicroView</w:t>
-            </w:r>
+              <w:t xml:space="preserve">+5V Power from C64 to </w:t>
+            </w:r>
+            <w:proofErr w:type="spellStart"/>
+            <w:r>
+              <w:t>MicroView</w:t>
+            </w:r>
+            <w:proofErr w:type="spellEnd"/>
             <w:r>
               <w:br/>
               <w:t>In standalone mode, +5V available here</w:t>
@@ -2280,7 +2599,15 @@
         <w:ind w:left="0"/>
       </w:pPr>
       <w:r>
-        <w:t>The UP9600 driver for 9600 baud support in Novaterm 9.6 is supported.  Add the jumper marked UP9600 Enable</w:t>
+        <w:t xml:space="preserve">The UP9600 driver for 9600 baud support in </w:t>
+      </w:r>
+      <w:proofErr w:type="spellStart"/>
+      <w:r>
+        <w:t>Novaterm</w:t>
+      </w:r>
+      <w:proofErr w:type="spellEnd"/>
+      <w:r>
+        <w:t xml:space="preserve"> 9.6 is supported.  Add the jumper marked UP9600 Enable</w:t>
       </w:r>
       <w:r>
         <w:t xml:space="preserve"> to enable it.  Note that this prevents </w:t>
@@ -2317,17 +2644,38 @@
       <w:r>
         <w:t xml:space="preserve">is also supported in </w:t>
       </w:r>
-      <w:r>
-        <w:t xml:space="preserve">Striketerm 2014 </w:t>
-      </w:r>
-      <w:r>
-        <w:t xml:space="preserve">(based on Novaterm 9.6), but a workaround is required:  The </w:t>
+      <w:proofErr w:type="spellStart"/>
+      <w:r>
+        <w:t>Striketerm</w:t>
+      </w:r>
+      <w:proofErr w:type="spellEnd"/>
+      <w:r>
+        <w:t xml:space="preserve"> 2014 </w:t>
+      </w:r>
+      <w:r>
+        <w:t xml:space="preserve">(based on </w:t>
+      </w:r>
+      <w:proofErr w:type="spellStart"/>
+      <w:r>
+        <w:t>Novaterm</w:t>
+      </w:r>
+      <w:proofErr w:type="spellEnd"/>
+      <w:r>
+        <w:t xml:space="preserve"> 9.6), but a workaround is required:  The </w:t>
       </w:r>
       <w:r>
         <w:t>driver must be selec</w:t>
       </w:r>
       <w:r>
-        <w:t xml:space="preserve">ted and the configuration saved with the Wi-Fi Modem unplugged.  Plug in the modem (with the C64 power off) and restart Striketerm and it will </w:t>
+        <w:t xml:space="preserve">ted and the configuration saved with the Wi-Fi Modem unplugged.  Plug in the modem (with the C64 power off) and restart </w:t>
+      </w:r>
+      <w:proofErr w:type="spellStart"/>
+      <w:r>
+        <w:t>Striketerm</w:t>
+      </w:r>
+      <w:proofErr w:type="spellEnd"/>
+      <w:r>
+        <w:t xml:space="preserve"> and it will </w:t>
       </w:r>
       <w:r>
         <w:t>then work normally.</w:t>
@@ -2358,13 +2706,23 @@
           <w:szCs w:val="36"/>
         </w:rPr>
       </w:pPr>
+      <w:proofErr w:type="spellStart"/>
       <w:r>
         <w:rPr>
           <w:b/>
           <w:sz w:val="36"/>
           <w:szCs w:val="36"/>
         </w:rPr>
-        <w:t>CommodoreServer Support</w:t>
+        <w:t>CommodoreServer</w:t>
+      </w:r>
+      <w:proofErr w:type="spellEnd"/>
+      <w:r>
+        <w:rPr>
+          <w:b/>
+          <w:sz w:val="36"/>
+          <w:szCs w:val="36"/>
+        </w:rPr>
+        <w:t xml:space="preserve"> Support</w:t>
       </w:r>
       <w:r>
         <w:rPr>
@@ -2389,13 +2747,23 @@
           <w:szCs w:val="36"/>
         </w:rPr>
       </w:pPr>
+      <w:proofErr w:type="spellStart"/>
       <w:r>
         <w:rPr>
           <w:b/>
           <w:sz w:val="36"/>
           <w:szCs w:val="36"/>
         </w:rPr>
-        <w:t>QuantumLink RELOADED</w:t>
+        <w:t>QuantumLink</w:t>
+      </w:r>
+      <w:proofErr w:type="spellEnd"/>
+      <w:r>
+        <w:rPr>
+          <w:b/>
+          <w:sz w:val="36"/>
+          <w:szCs w:val="36"/>
+        </w:rPr>
+        <w:t xml:space="preserve"> RELOADED</w:t>
       </w:r>
     </w:p>
     <w:p>
@@ -2450,6 +2818,7 @@
       </w:r>
     </w:p>
     <w:p>
+      <w:proofErr w:type="gramStart"/>
       <w:r>
         <w:rPr>
           <w:b/>
@@ -2460,7 +2829,28 @@
         <w:rPr>
           <w:b/>
         </w:rPr>
-        <w:t>et wlan join 1</w:t>
+        <w:t>et</w:t>
+      </w:r>
+      <w:proofErr w:type="gramEnd"/>
+      <w:r>
+        <w:rPr>
+          <w:b/>
+        </w:rPr>
+        <w:t xml:space="preserve"> </w:t>
+      </w:r>
+      <w:proofErr w:type="spellStart"/>
+      <w:r>
+        <w:rPr>
+          <w:b/>
+        </w:rPr>
+        <w:t>wlan</w:t>
+      </w:r>
+      <w:proofErr w:type="spellEnd"/>
+      <w:r>
+        <w:rPr>
+          <w:b/>
+        </w:rPr>
+        <w:t xml:space="preserve"> join 1</w:t>
       </w:r>
       <w:r>
         <w:t xml:space="preserve">      </w:t>
@@ -2505,18 +2895,42 @@
           <w:i/>
         </w:rPr>
       </w:pPr>
-      <w:r>
-        <w:rPr>
-          <w:b/>
-        </w:rPr>
-        <w:t xml:space="preserve">set </w:t>
-      </w:r>
-      <w:r>
-        <w:rPr>
-          <w:b/>
-        </w:rPr>
-        <w:t>ip  dhcp</w:t>
-      </w:r>
+      <w:proofErr w:type="gramStart"/>
+      <w:r>
+        <w:rPr>
+          <w:b/>
+        </w:rPr>
+        <w:t>set</w:t>
+      </w:r>
+      <w:proofErr w:type="gramEnd"/>
+      <w:r>
+        <w:rPr>
+          <w:b/>
+        </w:rPr>
+        <w:t xml:space="preserve"> </w:t>
+      </w:r>
+      <w:proofErr w:type="spellStart"/>
+      <w:r>
+        <w:rPr>
+          <w:b/>
+        </w:rPr>
+        <w:t>ip</w:t>
+      </w:r>
+      <w:proofErr w:type="spellEnd"/>
+      <w:r>
+        <w:rPr>
+          <w:b/>
+        </w:rPr>
+        <w:t xml:space="preserve">  </w:t>
+      </w:r>
+      <w:proofErr w:type="spellStart"/>
+      <w:r>
+        <w:rPr>
+          <w:b/>
+        </w:rPr>
+        <w:t>dhcp</w:t>
+      </w:r>
+      <w:proofErr w:type="spellEnd"/>
       <w:r>
         <w:rPr>
           <w:b/>
@@ -2551,17 +2965,33 @@
           <w:i/>
         </w:rPr>
       </w:pPr>
-      <w:r>
-        <w:rPr>
-          <w:b/>
-        </w:rPr>
-        <w:t xml:space="preserve">set </w:t>
-      </w:r>
-      <w:r>
-        <w:rPr>
-          <w:b/>
-        </w:rPr>
-        <w:t>uart baud 2400</w:t>
+      <w:proofErr w:type="gramStart"/>
+      <w:r>
+        <w:rPr>
+          <w:b/>
+        </w:rPr>
+        <w:t>set</w:t>
+      </w:r>
+      <w:proofErr w:type="gramEnd"/>
+      <w:r>
+        <w:rPr>
+          <w:b/>
+        </w:rPr>
+        <w:t xml:space="preserve"> </w:t>
+      </w:r>
+      <w:proofErr w:type="spellStart"/>
+      <w:r>
+        <w:rPr>
+          <w:b/>
+        </w:rPr>
+        <w:t>uart</w:t>
+      </w:r>
+      <w:proofErr w:type="spellEnd"/>
+      <w:r>
+        <w:rPr>
+          <w:b/>
+        </w:rPr>
+        <w:t xml:space="preserve"> baud 2400</w:t>
       </w:r>
       <w:r>
         <w:tab/>
@@ -2588,17 +3018,33 @@
           <w:i/>
         </w:rPr>
       </w:pPr>
-      <w:r>
-        <w:rPr>
-          <w:b/>
-        </w:rPr>
-        <w:t xml:space="preserve">set </w:t>
-      </w:r>
-      <w:r>
-        <w:rPr>
-          <w:b/>
-        </w:rPr>
-        <w:t xml:space="preserve">uart flow </w:t>
+      <w:proofErr w:type="gramStart"/>
+      <w:r>
+        <w:rPr>
+          <w:b/>
+        </w:rPr>
+        <w:t>set</w:t>
+      </w:r>
+      <w:proofErr w:type="gramEnd"/>
+      <w:r>
+        <w:rPr>
+          <w:b/>
+        </w:rPr>
+        <w:t xml:space="preserve"> </w:t>
+      </w:r>
+      <w:proofErr w:type="spellStart"/>
+      <w:r>
+        <w:rPr>
+          <w:b/>
+        </w:rPr>
+        <w:t>uart</w:t>
+      </w:r>
+      <w:proofErr w:type="spellEnd"/>
+      <w:r>
+        <w:rPr>
+          <w:b/>
+        </w:rPr>
+        <w:t xml:space="preserve"> flow </w:t>
       </w:r>
       <w:r>
         <w:rPr>
@@ -2661,11 +3107,108 @@
     <w:p>
       <w:pPr>
         <w:rPr>
-          <w:b/>
-        </w:rPr>
-      </w:pPr>
-    </w:p>
-    <w:p>
+          <w:i/>
+        </w:rPr>
+      </w:pPr>
+      <w:proofErr w:type="gramStart"/>
+      <w:r>
+        <w:rPr>
+          <w:b/>
+        </w:rPr>
+        <w:t>set</w:t>
+      </w:r>
+      <w:proofErr w:type="gramEnd"/>
+      <w:r>
+        <w:rPr>
+          <w:b/>
+        </w:rPr>
+        <w:t xml:space="preserve"> </w:t>
+      </w:r>
+      <w:proofErr w:type="spellStart"/>
+      <w:r>
+        <w:rPr>
+          <w:b/>
+        </w:rPr>
+        <w:t>ip</w:t>
+      </w:r>
+      <w:proofErr w:type="spellEnd"/>
+      <w:r>
+        <w:rPr>
+          <w:b/>
+        </w:rPr>
+        <w:t xml:space="preserve"> </w:t>
+      </w:r>
+      <w:proofErr w:type="spellStart"/>
+      <w:r>
+        <w:rPr>
+          <w:b/>
+        </w:rPr>
+        <w:t>tcp</w:t>
+      </w:r>
+      <w:proofErr w:type="spellEnd"/>
+      <w:r>
+        <w:rPr>
+          <w:b/>
+        </w:rPr>
+        <w:t>-mode</w:t>
+      </w:r>
+      <w:r>
+        <w:rPr>
+          <w:b/>
+        </w:rPr>
+        <w:t xml:space="preserve"> </w:t>
+      </w:r>
+      <w:r>
+        <w:rPr>
+          <w:b/>
+        </w:rPr>
+        <w:t xml:space="preserve"> 0x10</w:t>
+      </w:r>
+      <w:r>
+        <w:t xml:space="preserve">      </w:t>
+      </w:r>
+      <w:r>
+        <w:tab/>
+      </w:r>
+      <w:r>
+        <w:rPr>
+          <w:i/>
+        </w:rPr>
+        <w:t>(</w:t>
+      </w:r>
+      <w:r>
+        <w:rPr>
+          <w:i/>
+        </w:rPr>
+        <w:t xml:space="preserve">Turn </w:t>
+      </w:r>
+      <w:r>
+        <w:rPr>
+          <w:i/>
+        </w:rPr>
+        <w:t>off</w:t>
+      </w:r>
+      <w:r>
+        <w:rPr>
+          <w:i/>
+        </w:rPr>
+        <w:t xml:space="preserve"> </w:t>
+      </w:r>
+      <w:r>
+        <w:rPr>
+          <w:i/>
+        </w:rPr>
+        <w:t xml:space="preserve"> remote configuration via $$$</w:t>
+      </w:r>
+      <w:r>
+        <w:rPr>
+          <w:i/>
+        </w:rPr>
+        <w:t>)</w:t>
+      </w:r>
+    </w:p>
+    <w:p>
+      <w:proofErr w:type="gramStart"/>
       <w:r>
         <w:t>Plus the SSID a</w:t>
       </w:r>
@@ -2676,7 +3219,16 @@
         <w:t>hrase need</w:t>
       </w:r>
       <w:r>
-        <w:t xml:space="preserve"> to be set.  This can be done throug</w:t>
+        <w:t xml:space="preserve"> to be set.</w:t>
+      </w:r>
+      <w:proofErr w:type="gramEnd"/>
+      <w:r>
+        <w:t xml:space="preserve">  This can be done thr</w:t>
+      </w:r>
+      <w:bookmarkStart w:id="0" w:name="_GoBack"/>
+      <w:bookmarkEnd w:id="0"/>
+      <w:r>
+        <w:t>oug</w:t>
       </w:r>
       <w:r>
         <w:t xml:space="preserve">h the Arduino </w:t>
@@ -2685,15 +3237,45 @@
         <w:t>interface</w:t>
       </w:r>
       <w:r>
-        <w:t>, or manually  as follows:</w:t>
-      </w:r>
-    </w:p>
-    <w:p>
-      <w:r>
-        <w:rPr>
-          <w:b/>
-        </w:rPr>
-        <w:t>set wlan key &lt;key&gt;</w:t>
+        <w:t xml:space="preserve">, or </w:t>
+      </w:r>
+      <w:proofErr w:type="gramStart"/>
+      <w:r>
+        <w:t>manually  as</w:t>
+      </w:r>
+      <w:proofErr w:type="gramEnd"/>
+      <w:r>
+        <w:t xml:space="preserve"> follows:</w:t>
+      </w:r>
+    </w:p>
+    <w:p>
+      <w:proofErr w:type="gramStart"/>
+      <w:r>
+        <w:rPr>
+          <w:b/>
+        </w:rPr>
+        <w:t>set</w:t>
+      </w:r>
+      <w:proofErr w:type="gramEnd"/>
+      <w:r>
+        <w:rPr>
+          <w:b/>
+        </w:rPr>
+        <w:t xml:space="preserve"> </w:t>
+      </w:r>
+      <w:proofErr w:type="spellStart"/>
+      <w:r>
+        <w:rPr>
+          <w:b/>
+        </w:rPr>
+        <w:t>wlan</w:t>
+      </w:r>
+      <w:proofErr w:type="spellEnd"/>
+      <w:r>
+        <w:rPr>
+          <w:b/>
+        </w:rPr>
+        <w:t xml:space="preserve"> key &lt;key&gt;</w:t>
       </w:r>
       <w:r>
         <w:tab/>
@@ -2713,15 +3295,51 @@
         <w:rPr>
           <w:i/>
         </w:rPr>
-        <w:t>-or-</w:t>
-      </w:r>
-    </w:p>
-    <w:p>
-      <w:r>
-        <w:rPr>
-          <w:b/>
-        </w:rPr>
-        <w:t>set wlan passphrase  &lt;phrase&gt;</w:t>
+        <w:t>-</w:t>
+      </w:r>
+      <w:proofErr w:type="gramStart"/>
+      <w:r>
+        <w:rPr>
+          <w:i/>
+        </w:rPr>
+        <w:t>or</w:t>
+      </w:r>
+      <w:proofErr w:type="gramEnd"/>
+      <w:r>
+        <w:rPr>
+          <w:i/>
+        </w:rPr>
+        <w:t>-</w:t>
+      </w:r>
+    </w:p>
+    <w:p>
+      <w:proofErr w:type="gramStart"/>
+      <w:r>
+        <w:rPr>
+          <w:b/>
+        </w:rPr>
+        <w:t>set</w:t>
+      </w:r>
+      <w:proofErr w:type="gramEnd"/>
+      <w:r>
+        <w:rPr>
+          <w:b/>
+        </w:rPr>
+        <w:t xml:space="preserve"> </w:t>
+      </w:r>
+      <w:proofErr w:type="spellStart"/>
+      <w:r>
+        <w:rPr>
+          <w:b/>
+        </w:rPr>
+        <w:t>wlan</w:t>
+      </w:r>
+      <w:proofErr w:type="spellEnd"/>
+      <w:r>
+        <w:rPr>
+          <w:b/>
+        </w:rPr>
+        <w:t xml:space="preserve"> passphrase  &lt;phrase&gt;</w:t>
       </w:r>
       <w:r>
         <w:tab/>
@@ -2734,11 +3352,61 @@
           <w:i/>
         </w:rPr>
       </w:pPr>
-      <w:r>
-        <w:rPr>
-          <w:b/>
-        </w:rPr>
-        <w:t>set wlan ssid &lt;ssid&gt;</w:t>
+      <w:proofErr w:type="gramStart"/>
+      <w:r>
+        <w:rPr>
+          <w:b/>
+        </w:rPr>
+        <w:t>set</w:t>
+      </w:r>
+      <w:proofErr w:type="gramEnd"/>
+      <w:r>
+        <w:rPr>
+          <w:b/>
+        </w:rPr>
+        <w:t xml:space="preserve"> </w:t>
+      </w:r>
+      <w:proofErr w:type="spellStart"/>
+      <w:r>
+        <w:rPr>
+          <w:b/>
+        </w:rPr>
+        <w:t>wlan</w:t>
+      </w:r>
+      <w:proofErr w:type="spellEnd"/>
+      <w:r>
+        <w:rPr>
+          <w:b/>
+        </w:rPr>
+        <w:t xml:space="preserve"> </w:t>
+      </w:r>
+      <w:proofErr w:type="spellStart"/>
+      <w:r>
+        <w:rPr>
+          <w:b/>
+        </w:rPr>
+        <w:t>ssid</w:t>
+      </w:r>
+      <w:proofErr w:type="spellEnd"/>
+      <w:r>
+        <w:rPr>
+          <w:b/>
+        </w:rPr>
+        <w:t xml:space="preserve"> &lt;</w:t>
+      </w:r>
+      <w:proofErr w:type="spellStart"/>
+      <w:r>
+        <w:rPr>
+          <w:b/>
+        </w:rPr>
+        <w:t>ssid</w:t>
+      </w:r>
+      <w:proofErr w:type="spellEnd"/>
+      <w:r>
+        <w:rPr>
+          <w:b/>
+        </w:rPr>
+        <w:t>&gt;</w:t>
       </w:r>
       <w:r>
         <w:tab/>
@@ -5036,7 +5704,7 @@
 </file>
 
 <file path=customXml/itemProps1.xml><?xml version="1.0" encoding="utf-8"?>
-<ds:datastoreItem xmlns:ds="http://schemas.openxmlformats.org/officeDocument/2006/customXml" ds:itemID="{BAEACCEC-16E1-4BBE-A993-4CA8FA2421A7}">
+<ds:datastoreItem xmlns:ds="http://schemas.openxmlformats.org/officeDocument/2006/customXml" ds:itemID="{BD98DA95-387F-48B3-9843-0CA777F31AAC}">
   <ds:schemaRefs>
     <ds:schemaRef ds:uri="http://schemas.openxmlformats.org/officeDocument/2006/bibliography"/>
   </ds:schemaRefs>

</xml_diff>

<commit_message>
Doc update for 1200 baud
</commit_message>
<xml_diff>
--- a/Documents/manuals/docx/Commodore WiFi Modem Users Guide.docx
+++ b/Documents/manuals/docx/Commodore WiFi Modem Users Guide.docx
@@ -49,6 +49,15 @@
     </w:p>
     <w:sdt>
       <w:sdtPr>
+        <w:rPr>
+          <w:rFonts w:asciiTheme="minorHAnsi" w:eastAsiaTheme="minorHAnsi" w:hAnsiTheme="minorHAnsi" w:cstheme="minorBidi"/>
+          <w:b w:val="0"/>
+          <w:bCs w:val="0"/>
+          <w:color w:val="auto"/>
+          <w:sz w:val="22"/>
+          <w:szCs w:val="22"/>
+          <w:lang w:eastAsia="en-US"/>
+        </w:rPr>
         <w:id w:val="-848098610"/>
         <w:docPartObj>
           <w:docPartGallery w:val="Table of Contents"/>
@@ -57,12 +66,7 @@
       </w:sdtPr>
       <w:sdtEndPr>
         <w:rPr>
-          <w:rFonts w:asciiTheme="minorHAnsi" w:eastAsiaTheme="minorHAnsi" w:hAnsiTheme="minorHAnsi" w:cstheme="minorBidi"/>
           <w:noProof/>
-          <w:color w:val="auto"/>
-          <w:sz w:val="22"/>
-          <w:szCs w:val="22"/>
-          <w:lang w:eastAsia="en-US"/>
         </w:rPr>
       </w:sdtEndPr>
       <w:sdtContent>
@@ -426,7 +430,6 @@
             </w:r>
           </w:hyperlink>
         </w:p>
-        <w:bookmarkStart w:id="0" w:name="_GoBack"/>
         <w:p>
           <w:pPr>
             <w:pStyle w:val="TOC2"/>
@@ -438,110 +441,64 @@
               <w:noProof/>
             </w:rPr>
           </w:pPr>
-          <w:r>
-            <w:rPr>
-              <w:rStyle w:val="Hyperlink"/>
-              <w:noProof/>
-            </w:rPr>
-            <w:fldChar w:fldCharType="begin"/>
-          </w:r>
-          <w:r>
-            <w:rPr>
-              <w:rStyle w:val="Hyperlink"/>
-              <w:noProof/>
-            </w:rPr>
-            <w:instrText xml:space="preserve"> </w:instrText>
-          </w:r>
-          <w:r>
-            <w:rPr>
-              <w:noProof/>
-            </w:rPr>
-            <w:instrText>HYPERLINK \l "_Toc438237473"</w:instrText>
-          </w:r>
-          <w:r>
-            <w:rPr>
-              <w:rStyle w:val="Hyperlink"/>
-              <w:noProof/>
-            </w:rPr>
-            <w:instrText xml:space="preserve"> </w:instrText>
-          </w:r>
-          <w:r>
-            <w:rPr>
-              <w:rStyle w:val="Hyperlink"/>
-              <w:noProof/>
-            </w:rPr>
-          </w:r>
-          <w:r>
-            <w:rPr>
-              <w:rStyle w:val="Hyperlink"/>
-              <w:noProof/>
-            </w:rPr>
-            <w:fldChar w:fldCharType="separate"/>
-          </w:r>
-          <w:r>
-            <w:rPr>
-              <w:rStyle w:val="Hyperlink"/>
-              <w:noProof/>
-            </w:rPr>
-            <w:t>C64 Directly Connected to Wi-Fi Module</w:t>
-          </w:r>
-          <w:r>
-            <w:rPr>
-              <w:noProof/>
-              <w:webHidden/>
-            </w:rPr>
-            <w:tab/>
-          </w:r>
-          <w:r>
-            <w:rPr>
-              <w:noProof/>
-              <w:webHidden/>
-            </w:rPr>
-            <w:fldChar w:fldCharType="begin"/>
-          </w:r>
-          <w:r>
-            <w:rPr>
-              <w:noProof/>
-              <w:webHidden/>
-            </w:rPr>
-            <w:instrText xml:space="preserve"> PAGEREF _Toc438237473 \h </w:instrText>
-          </w:r>
-          <w:r>
-            <w:rPr>
-              <w:noProof/>
-              <w:webHidden/>
-            </w:rPr>
-          </w:r>
-          <w:r>
-            <w:rPr>
-              <w:noProof/>
-              <w:webHidden/>
-            </w:rPr>
-            <w:fldChar w:fldCharType="separate"/>
-          </w:r>
-          <w:r>
-            <w:rPr>
-              <w:noProof/>
-              <w:webHidden/>
-            </w:rPr>
-            <w:t>4</w:t>
-          </w:r>
-          <w:r>
-            <w:rPr>
-              <w:noProof/>
-              <w:webHidden/>
-            </w:rPr>
-            <w:fldChar w:fldCharType="end"/>
-          </w:r>
-          <w:r>
-            <w:rPr>
-              <w:rStyle w:val="Hyperlink"/>
-              <w:noProof/>
-            </w:rPr>
-            <w:fldChar w:fldCharType="end"/>
-          </w:r>
+          <w:hyperlink w:anchor="_Toc438237473" w:history="1">
+            <w:r>
+              <w:rPr>
+                <w:rStyle w:val="Hyperlink"/>
+                <w:noProof/>
+              </w:rPr>
+              <w:t>C64 Directly Connected to Wi-Fi Module</w:t>
+            </w:r>
+            <w:r>
+              <w:rPr>
+                <w:noProof/>
+                <w:webHidden/>
+              </w:rPr>
+              <w:tab/>
+            </w:r>
+            <w:r>
+              <w:rPr>
+                <w:noProof/>
+                <w:webHidden/>
+              </w:rPr>
+              <w:fldChar w:fldCharType="begin"/>
+            </w:r>
+            <w:r>
+              <w:rPr>
+                <w:noProof/>
+                <w:webHidden/>
+              </w:rPr>
+              <w:instrText xml:space="preserve"> PAGEREF _Toc438237473 \h </w:instrText>
+            </w:r>
+            <w:r>
+              <w:rPr>
+                <w:noProof/>
+                <w:webHidden/>
+              </w:rPr>
+            </w:r>
+            <w:r>
+              <w:rPr>
+                <w:noProof/>
+                <w:webHidden/>
+              </w:rPr>
+              <w:fldChar w:fldCharType="separate"/>
+            </w:r>
+            <w:r>
+              <w:rPr>
+                <w:noProof/>
+                <w:webHidden/>
+              </w:rPr>
+              <w:t>4</w:t>
+            </w:r>
+            <w:r>
+              <w:rPr>
+                <w:noProof/>
+                <w:webHidden/>
+              </w:rPr>
+              <w:fldChar w:fldCharType="end"/>
+            </w:r>
+          </w:hyperlink>
         </w:p>
-        <w:bookmarkEnd w:id="0"/>
         <w:p>
           <w:pPr>
             <w:pStyle w:val="TOC2"/>
@@ -553,108 +510,63 @@
               <w:noProof/>
             </w:rPr>
           </w:pPr>
-          <w:r>
-            <w:rPr>
-              <w:rStyle w:val="Hyperlink"/>
-              <w:noProof/>
-            </w:rPr>
-            <w:fldChar w:fldCharType="begin"/>
-          </w:r>
-          <w:r>
-            <w:rPr>
-              <w:rStyle w:val="Hyperlink"/>
-              <w:noProof/>
-            </w:rPr>
-            <w:instrText xml:space="preserve"> </w:instrText>
-          </w:r>
-          <w:r>
-            <w:rPr>
-              <w:noProof/>
-            </w:rPr>
-            <w:instrText>HYPERLINK \l "_Toc438237474"</w:instrText>
-          </w:r>
-          <w:r>
-            <w:rPr>
-              <w:rStyle w:val="Hyperlink"/>
-              <w:noProof/>
-            </w:rPr>
-            <w:instrText xml:space="preserve"> </w:instrText>
-          </w:r>
-          <w:r>
-            <w:rPr>
-              <w:rStyle w:val="Hyperlink"/>
-              <w:noProof/>
-            </w:rPr>
-          </w:r>
-          <w:r>
-            <w:rPr>
-              <w:rStyle w:val="Hyperlink"/>
-              <w:noProof/>
-            </w:rPr>
-            <w:fldChar w:fldCharType="separate"/>
-          </w:r>
-          <w:r>
-            <w:rPr>
-              <w:rStyle w:val="Hyperlink"/>
-              <w:noProof/>
-            </w:rPr>
-            <w:t>Standalone</w:t>
-          </w:r>
-          <w:r>
-            <w:rPr>
-              <w:noProof/>
-              <w:webHidden/>
-            </w:rPr>
-            <w:tab/>
-          </w:r>
-          <w:r>
-            <w:rPr>
-              <w:noProof/>
-              <w:webHidden/>
-            </w:rPr>
-            <w:fldChar w:fldCharType="begin"/>
-          </w:r>
-          <w:r>
-            <w:rPr>
-              <w:noProof/>
-              <w:webHidden/>
-            </w:rPr>
-            <w:instrText xml:space="preserve"> PAGEREF _Toc438237474 \h </w:instrText>
-          </w:r>
-          <w:r>
-            <w:rPr>
-              <w:noProof/>
-              <w:webHidden/>
-            </w:rPr>
-          </w:r>
-          <w:r>
-            <w:rPr>
-              <w:noProof/>
-              <w:webHidden/>
-            </w:rPr>
-            <w:fldChar w:fldCharType="separate"/>
-          </w:r>
-          <w:r>
-            <w:rPr>
-              <w:noProof/>
-              <w:webHidden/>
-            </w:rPr>
-            <w:t>5</w:t>
-          </w:r>
-          <w:r>
-            <w:rPr>
-              <w:noProof/>
-              <w:webHidden/>
-            </w:rPr>
-            <w:fldChar w:fldCharType="end"/>
-          </w:r>
-          <w:r>
-            <w:rPr>
-              <w:rStyle w:val="Hyperlink"/>
-              <w:noProof/>
-            </w:rPr>
-            <w:fldChar w:fldCharType="end"/>
-          </w:r>
+          <w:hyperlink w:anchor="_Toc438237474" w:history="1">
+            <w:r>
+              <w:rPr>
+                <w:rStyle w:val="Hyperlink"/>
+                <w:noProof/>
+              </w:rPr>
+              <w:t>Standalone</w:t>
+            </w:r>
+            <w:r>
+              <w:rPr>
+                <w:noProof/>
+                <w:webHidden/>
+              </w:rPr>
+              <w:tab/>
+            </w:r>
+            <w:r>
+              <w:rPr>
+                <w:noProof/>
+                <w:webHidden/>
+              </w:rPr>
+              <w:fldChar w:fldCharType="begin"/>
+            </w:r>
+            <w:r>
+              <w:rPr>
+                <w:noProof/>
+                <w:webHidden/>
+              </w:rPr>
+              <w:instrText xml:space="preserve"> PAGEREF _Toc438237474 \h </w:instrText>
+            </w:r>
+            <w:r>
+              <w:rPr>
+                <w:noProof/>
+                <w:webHidden/>
+              </w:rPr>
+            </w:r>
+            <w:r>
+              <w:rPr>
+                <w:noProof/>
+                <w:webHidden/>
+              </w:rPr>
+              <w:fldChar w:fldCharType="separate"/>
+            </w:r>
+            <w:r>
+              <w:rPr>
+                <w:noProof/>
+                <w:webHidden/>
+              </w:rPr>
+              <w:t>5</w:t>
+            </w:r>
+            <w:r>
+              <w:rPr>
+                <w:noProof/>
+                <w:webHidden/>
+              </w:rPr>
+              <w:fldChar w:fldCharType="end"/>
+            </w:r>
+          </w:hyperlink>
         </w:p>
         <w:p>
           <w:pPr>
@@ -1259,7 +1171,7 @@
       <w:pPr>
         <w:pStyle w:val="Heading1"/>
       </w:pPr>
-      <w:bookmarkStart w:id="1" w:name="_Toc438237468"/>
+      <w:bookmarkStart w:id="0" w:name="_Toc438237468"/>
       <w:r>
         <w:t xml:space="preserve">About the C64 </w:t>
       </w:r>
@@ -1274,7 +1186,7 @@
       <w:r>
         <w:t>Modem</w:t>
       </w:r>
-      <w:bookmarkEnd w:id="1"/>
+      <w:bookmarkEnd w:id="0"/>
     </w:p>
     <w:p>
       <w:r>
@@ -1547,22 +1459,22 @@
       <w:pPr>
         <w:pStyle w:val="Heading1"/>
       </w:pPr>
-      <w:bookmarkStart w:id="2" w:name="_Toc438237469"/>
+      <w:bookmarkStart w:id="1" w:name="_Toc438237469"/>
       <w:r>
         <w:lastRenderedPageBreak/>
         <w:t>Configurations</w:t>
       </w:r>
+      <w:bookmarkEnd w:id="1"/>
+    </w:p>
+    <w:p>
+      <w:pPr>
+        <w:pStyle w:val="Heading2"/>
+      </w:pPr>
+      <w:bookmarkStart w:id="2" w:name="_Toc438237470"/>
+      <w:r>
+        <w:t>Default Configuration</w:t>
+      </w:r>
       <w:bookmarkEnd w:id="2"/>
-    </w:p>
-    <w:p>
-      <w:pPr>
-        <w:pStyle w:val="Heading2"/>
-      </w:pPr>
-      <w:bookmarkStart w:id="3" w:name="_Toc438237470"/>
-      <w:r>
-        <w:t>Default Configuration</w:t>
-      </w:r>
-      <w:bookmarkEnd w:id="3"/>
     </w:p>
     <w:p>
       <w:r>
@@ -1785,11 +1697,11 @@
       <w:pPr>
         <w:pStyle w:val="Heading3"/>
       </w:pPr>
-      <w:bookmarkStart w:id="4" w:name="_Toc438237471"/>
+      <w:bookmarkStart w:id="3" w:name="_Toc438237471"/>
       <w:r>
         <w:t>Firmware</w:t>
       </w:r>
-      <w:bookmarkEnd w:id="4"/>
+      <w:bookmarkEnd w:id="3"/>
     </w:p>
     <w:p>
       <w:r>
@@ -1942,11 +1854,11 @@
       <w:pPr>
         <w:pStyle w:val="Heading3"/>
       </w:pPr>
-      <w:bookmarkStart w:id="5" w:name="_Toc438237472"/>
+      <w:bookmarkStart w:id="4" w:name="_Toc438237472"/>
       <w:r>
         <w:t>Baud rate selection</w:t>
       </w:r>
-      <w:bookmarkEnd w:id="5"/>
+      <w:bookmarkEnd w:id="4"/>
     </w:p>
     <w:p>
       <w:r>
@@ -1982,7 +1894,7 @@
       <w:pPr>
         <w:pStyle w:val="Heading2"/>
       </w:pPr>
-      <w:bookmarkStart w:id="6" w:name="_Toc438237473"/>
+      <w:bookmarkStart w:id="5" w:name="_Toc438237473"/>
       <w:r>
         <w:lastRenderedPageBreak/>
         <w:t>C</w:t>
@@ -2005,7 +1917,7 @@
       <w:r>
         <w:t>Wi-Fi Module</w:t>
       </w:r>
-      <w:bookmarkEnd w:id="6"/>
+      <w:bookmarkEnd w:id="5"/>
     </w:p>
     <w:p>
       <w:pPr>
@@ -2107,12 +2019,12 @@
       <w:pPr>
         <w:pStyle w:val="Heading2"/>
       </w:pPr>
-      <w:bookmarkStart w:id="7" w:name="_Toc438237474"/>
+      <w:bookmarkStart w:id="6" w:name="_Toc438237474"/>
       <w:r>
         <w:lastRenderedPageBreak/>
         <w:t>Standalone</w:t>
       </w:r>
-      <w:bookmarkEnd w:id="7"/>
+      <w:bookmarkEnd w:id="6"/>
     </w:p>
     <w:p>
       <w:pPr>
@@ -2321,7 +2233,7 @@
       <w:pPr>
         <w:pStyle w:val="Heading2"/>
       </w:pPr>
-      <w:bookmarkStart w:id="8" w:name="_Toc438237475"/>
+      <w:bookmarkStart w:id="7" w:name="_Toc438237475"/>
       <w:proofErr w:type="spellStart"/>
       <w:r>
         <w:t>MicroView</w:t>
@@ -2339,7 +2251,7 @@
       <w:r>
         <w:t>evice to the C64</w:t>
       </w:r>
-      <w:bookmarkEnd w:id="8"/>
+      <w:bookmarkEnd w:id="7"/>
     </w:p>
     <w:p>
       <w:r>
@@ -2526,7 +2438,7 @@
       <w:r>
         <w:br w:type="page"/>
       </w:r>
-      <w:bookmarkStart w:id="9" w:name="_Toc438237476"/>
+      <w:bookmarkStart w:id="8" w:name="_Toc438237476"/>
       <w:proofErr w:type="spellStart"/>
       <w:r>
         <w:lastRenderedPageBreak/>
@@ -2536,7 +2448,7 @@
       <w:r>
         <w:t xml:space="preserve"> Pinout</w:t>
       </w:r>
-      <w:bookmarkEnd w:id="9"/>
+      <w:bookmarkEnd w:id="8"/>
     </w:p>
     <w:p>
       <w:r>
@@ -3861,11 +3773,11 @@
         <w:lastRenderedPageBreak/>
         <w:t xml:space="preserve"> </w:t>
       </w:r>
-      <w:bookmarkStart w:id="10" w:name="_Toc438237477"/>
+      <w:bookmarkStart w:id="9" w:name="_Toc438237477"/>
       <w:r>
         <w:t>Schematic</w:t>
       </w:r>
-      <w:bookmarkEnd w:id="10"/>
+      <w:bookmarkEnd w:id="9"/>
     </w:p>
     <w:p>
       <w:pPr>
@@ -3888,22 +3800,22 @@
       <w:pPr>
         <w:pStyle w:val="Heading1"/>
       </w:pPr>
-      <w:bookmarkStart w:id="11" w:name="_Toc438237478"/>
+      <w:bookmarkStart w:id="10" w:name="_Toc438237478"/>
       <w:r>
         <w:lastRenderedPageBreak/>
         <w:t>Software Support</w:t>
       </w:r>
+      <w:bookmarkEnd w:id="10"/>
+    </w:p>
+    <w:p>
+      <w:pPr>
+        <w:pStyle w:val="Heading2"/>
+      </w:pPr>
+      <w:bookmarkStart w:id="11" w:name="_Toc438237479"/>
+      <w:r>
+        <w:t>UP9600 Support</w:t>
+      </w:r>
       <w:bookmarkEnd w:id="11"/>
-    </w:p>
-    <w:p>
-      <w:pPr>
-        <w:pStyle w:val="Heading2"/>
-      </w:pPr>
-      <w:bookmarkStart w:id="12" w:name="_Toc438237479"/>
-      <w:r>
-        <w:t>UP9600 Support</w:t>
-      </w:r>
-      <w:bookmarkEnd w:id="12"/>
     </w:p>
     <w:p>
       <w:pPr>
@@ -4008,7 +3920,7 @@
       <w:pPr>
         <w:pStyle w:val="Heading2"/>
       </w:pPr>
-      <w:bookmarkStart w:id="13" w:name="_Toc438237480"/>
+      <w:bookmarkStart w:id="12" w:name="_Toc438237480"/>
       <w:proofErr w:type="spellStart"/>
       <w:r>
         <w:t>CommodoreServer</w:t>
@@ -4017,7 +3929,7 @@
       <w:r>
         <w:t xml:space="preserve"> Support</w:t>
       </w:r>
-      <w:bookmarkEnd w:id="13"/>
+      <w:bookmarkEnd w:id="12"/>
     </w:p>
     <w:p>
       <w:pPr>
@@ -4335,7 +4247,7 @@
       <w:pPr>
         <w:pStyle w:val="Heading2"/>
       </w:pPr>
-      <w:bookmarkStart w:id="14" w:name="_Toc438237481"/>
+      <w:bookmarkStart w:id="13" w:name="_Toc438237481"/>
       <w:proofErr w:type="spellStart"/>
       <w:r>
         <w:lastRenderedPageBreak/>
@@ -4345,7 +4257,7 @@
       <w:r>
         <w:t xml:space="preserve"> RELOADED</w:t>
       </w:r>
-      <w:bookmarkEnd w:id="14"/>
+      <w:bookmarkEnd w:id="13"/>
     </w:p>
     <w:p>
       <w:r>
@@ -4375,12 +4287,12 @@
       <w:pPr>
         <w:pStyle w:val="Heading1"/>
       </w:pPr>
-      <w:bookmarkStart w:id="15" w:name="_Toc438237482"/>
+      <w:bookmarkStart w:id="14" w:name="_Toc438237482"/>
       <w:r>
         <w:lastRenderedPageBreak/>
         <w:t>Hayes Commands</w:t>
       </w:r>
-      <w:bookmarkEnd w:id="15"/>
+      <w:bookmarkEnd w:id="14"/>
     </w:p>
     <w:p>
       <w:proofErr w:type="gramStart"/>
@@ -6571,6 +6483,43 @@
       </w:r>
     </w:p>
     <w:p>
+      <w:proofErr w:type="gramStart"/>
+      <w:r>
+        <w:rPr>
+          <w:b/>
+        </w:rPr>
+        <w:t>set</w:t>
+      </w:r>
+      <w:proofErr w:type="gramEnd"/>
+      <w:r>
+        <w:rPr>
+          <w:b/>
+        </w:rPr>
+        <w:t xml:space="preserve"> </w:t>
+      </w:r>
+      <w:proofErr w:type="spellStart"/>
+      <w:r>
+        <w:rPr>
+          <w:b/>
+        </w:rPr>
+        <w:t>comm</w:t>
+      </w:r>
+      <w:proofErr w:type="spellEnd"/>
+      <w:r>
+        <w:rPr>
+          <w:b/>
+        </w:rPr>
+        <w:t xml:space="preserve"> time 20</w:t>
+      </w:r>
+      <w:r>
+        <w:tab/>
+      </w:r>
+      <w:r>
+        <w:tab/>
+        <w:t>(Default is 5.  Setting this to 20 fixes 1200 baud issues)</w:t>
+      </w:r>
+    </w:p>
+    <w:p>
       <w:r>
         <w:t xml:space="preserve">Then </w:t>
       </w:r>
@@ -6587,7 +6536,15 @@
         <w:rPr>
           <w:b/>
         </w:rPr>
-        <w:t>reboot</w:t>
+        <w:t>reb</w:t>
+      </w:r>
+      <w:bookmarkStart w:id="15" w:name="_GoBack"/>
+      <w:bookmarkEnd w:id="15"/>
+      <w:r>
+        <w:rPr>
+          <w:b/>
+        </w:rPr>
+        <w:t>oot</w:t>
       </w:r>
       <w:r>
         <w:rPr>
@@ -8236,6 +8193,7 @@
   <w:style w:type="character" w:default="1" w:styleId="DefaultParagraphFont">
     <w:name w:val="Default Paragraph Font"/>
     <w:uiPriority w:val="1"/>
+    <w:semiHidden/>
     <w:unhideWhenUsed/>
   </w:style>
   <w:style w:type="table" w:default="1" w:styleId="TableNormal">
@@ -8725,6 +8683,7 @@
   <w:style w:type="character" w:default="1" w:styleId="DefaultParagraphFont">
     <w:name w:val="Default Paragraph Font"/>
     <w:uiPriority w:val="1"/>
+    <w:semiHidden/>
     <w:unhideWhenUsed/>
   </w:style>
   <w:style w:type="table" w:default="1" w:styleId="TableNormal">
@@ -9272,7 +9231,7 @@
 </file>
 
 <file path=customXml/itemProps1.xml><?xml version="1.0" encoding="utf-8"?>
-<ds:datastoreItem xmlns:ds="http://schemas.openxmlformats.org/officeDocument/2006/customXml" ds:itemID="{2B417959-79D6-44CE-86CF-DD4F575C6898}">
+<ds:datastoreItem xmlns:ds="http://schemas.openxmlformats.org/officeDocument/2006/customXml" ds:itemID="{AA6C4D52-CAAB-463E-8536-43FF9E2E2412}">
   <ds:schemaRefs>
     <ds:schemaRef ds:uri="http://schemas.openxmlformats.org/officeDocument/2006/bibliography"/>
   </ds:schemaRefs>

</xml_diff>

<commit_message>
Add at&pbclear2, menu PB clear, doc update
</commit_message>
<xml_diff>
--- a/Documents/manuals/docx/Commodore WiFi Modem Users Guide.docx
+++ b/Documents/manuals/docx/Commodore WiFi Modem Users Guide.docx
@@ -10,6 +10,8 @@
           <w:szCs w:val="44"/>
         </w:rPr>
       </w:pPr>
+      <w:bookmarkStart w:id="0" w:name="_GoBack"/>
+      <w:bookmarkEnd w:id="0"/>
     </w:p>
     <w:p>
       <w:pPr>
@@ -48,10 +50,11 @@
       </w:r>
     </w:p>
     <w:p>
-      <w:bookmarkStart w:id="0" w:name="_GoBack"/>
-      <w:bookmarkEnd w:id="0"/>
-      <w:r>
-        <w:t>Last updated December 28</w:t>
+      <w:r>
+        <w:t xml:space="preserve">Last updated December </w:t>
+      </w:r>
+      <w:r>
+        <w:t>30</w:t>
       </w:r>
       <w:r>
         <w:rPr>
@@ -4683,10 +4686,7 @@
         </w:numPr>
       </w:pPr>
       <w:r>
-        <w:t xml:space="preserve">Change </w:t>
-      </w:r>
-      <w:r>
-        <w:t>the modem speed to 1200 baud</w:t>
+        <w:t>Change the modem speed to 1200 baud</w:t>
       </w:r>
     </w:p>
     <w:p>
@@ -4698,10 +4698,7 @@
         </w:numPr>
       </w:pPr>
       <w:r>
-        <w:t xml:space="preserve">Change </w:t>
-      </w:r>
-      <w:r>
-        <w:t>the phone type to Tone</w:t>
+        <w:t>Change the phone type to Tone</w:t>
       </w:r>
     </w:p>
     <w:p>
@@ -4713,10 +4710,7 @@
         </w:numPr>
       </w:pPr>
       <w:r>
-        <w:t xml:space="preserve">Change </w:t>
-      </w:r>
-      <w:r>
-        <w:t>the access number to one of the following:</w:t>
+        <w:t>Change the access number to one of the following:</w:t>
       </w:r>
     </w:p>
     <w:p>
@@ -4854,10 +4848,7 @@
         </w:numPr>
       </w:pPr>
       <w:r>
-        <w:t xml:space="preserve">Using a terminal program, boot the modem up at 1200 baud (press u or &lt;return&gt; when ‘Baud Detection’ is displayed) and </w:t>
-      </w:r>
-      <w:r>
-        <w:t>set the following settings using the Configuration menu:</w:t>
+        <w:t>Using a terminal program, boot the modem up at 1200 baud (press u or &lt;return&gt; when ‘Baud Detection’ is displayed) and set the following settings using the Configuration menu:</w:t>
       </w:r>
     </w:p>
     <w:p>
@@ -4963,10 +4954,7 @@
         </w:numPr>
       </w:pPr>
       <w:r>
-        <w:t>Change the modem type to ‘</w:t>
-      </w:r>
-      <w:r>
-        <w:t>Other command driven modems’</w:t>
+        <w:t>Change the modem type to ‘Other command driven modems’</w:t>
       </w:r>
     </w:p>
     <w:p>
@@ -5119,10 +5107,7 @@
       </w:r>
       <w:proofErr w:type="spellEnd"/>
       <w:r>
-        <w:t xml:space="preserve"> Rebooted: </w:t>
-      </w:r>
-      <w:r>
-        <w:t>5551212</w:t>
+        <w:t xml:space="preserve"> Rebooted: 5551212</w:t>
       </w:r>
     </w:p>
     <w:p>
@@ -5187,10 +5172,7 @@
         </w:numPr>
       </w:pPr>
       <w:r>
-        <w:t>The next time you</w:t>
-      </w:r>
-      <w:r>
-        <w:t xml:space="preserve"> want to connect, repeat step 1, </w:t>
+        <w:t xml:space="preserve">The next time you want to connect, repeat step 1, </w:t>
       </w:r>
       <w:proofErr w:type="gramStart"/>
       <w:r>
@@ -5198,10 +5180,7 @@
       </w:r>
       <w:proofErr w:type="gramEnd"/>
       <w:r>
-        <w:t xml:space="preserve"> the disk using</w:t>
-      </w:r>
-      <w:r>
-        <w:t xml:space="preserve"> the command below and then repeat steps 9-15.</w:t>
+        <w:t xml:space="preserve"> the disk using the command below and then repeat steps 9-15.</w:t>
       </w:r>
     </w:p>
     <w:p>
@@ -6088,7 +6067,15 @@
             <w:tcW w:w="1818" w:type="dxa"/>
           </w:tcPr>
           <w:p>
-            <w:r>
+            <w:pPr>
+              <w:rPr>
+                <w:b/>
+              </w:rPr>
+            </w:pPr>
+            <w:r>
+              <w:rPr>
+                <w:b/>
+              </w:rPr>
               <w:t>atq0</w:t>
             </w:r>
           </w:p>
@@ -6098,7 +6085,15 @@
             <w:tcW w:w="3420" w:type="dxa"/>
           </w:tcPr>
           <w:p>
-            <w:r>
+            <w:pPr>
+              <w:rPr>
+                <w:b/>
+              </w:rPr>
+            </w:pPr>
+            <w:r>
+              <w:rPr>
+                <w:b/>
+              </w:rPr>
               <w:t>Display AT command results</w:t>
             </w:r>
           </w:p>
@@ -6107,7 +6102,13 @@
           <w:tcPr>
             <w:tcW w:w="4338" w:type="dxa"/>
           </w:tcPr>
-          <w:p/>
+          <w:p>
+            <w:pPr>
+              <w:rPr>
+                <w:b/>
+              </w:rPr>
+            </w:pPr>
+          </w:p>
         </w:tc>
       </w:tr>
       <w:tr>
@@ -6116,15 +6117,7 @@
             <w:tcW w:w="1818" w:type="dxa"/>
           </w:tcPr>
           <w:p>
-            <w:pPr>
-              <w:rPr>
-                <w:b/>
-              </w:rPr>
-            </w:pPr>
-            <w:r>
-              <w:rPr>
-                <w:b/>
-              </w:rPr>
+            <w:r>
               <w:t>atq1</w:t>
             </w:r>
           </w:p>
@@ -6134,15 +6127,7 @@
             <w:tcW w:w="3420" w:type="dxa"/>
           </w:tcPr>
           <w:p>
-            <w:pPr>
-              <w:rPr>
-                <w:b/>
-              </w:rPr>
-            </w:pPr>
-            <w:r>
-              <w:rPr>
-                <w:b/>
-              </w:rPr>
+            <w:r>
               <w:t>Suppress AT command results</w:t>
             </w:r>
           </w:p>
@@ -6151,13 +6136,7 @@
           <w:tcPr>
             <w:tcW w:w="4338" w:type="dxa"/>
           </w:tcPr>
-          <w:p>
-            <w:pPr>
-              <w:rPr>
-                <w:b/>
-              </w:rPr>
-            </w:pPr>
-          </w:p>
+          <w:p/>
         </w:tc>
       </w:tr>
       <w:tr>
@@ -6382,13 +6361,7 @@
           </w:tcPr>
           <w:p>
             <w:r>
-              <w:t xml:space="preserve">Load modem </w:t>
-            </w:r>
-            <w:r>
-              <w:t xml:space="preserve">factory </w:t>
-            </w:r>
-            <w:r>
-              <w:t>defaults</w:t>
+              <w:t>Load modem factory defaults</w:t>
             </w:r>
           </w:p>
         </w:tc>
@@ -6913,10 +6886,7 @@
         </w:numPr>
       </w:pPr>
       <w:r>
-        <w:t>H</w:t>
-      </w:r>
-      <w:r>
-        <w:t xml:space="preserve">ayes mode: Type </w:t>
+        <w:t xml:space="preserve">Hayes mode: Type </w:t>
       </w:r>
       <w:proofErr w:type="spellStart"/>
       <w:r>
@@ -6965,10 +6935,7 @@
         </w:numPr>
       </w:pPr>
       <w:r>
-        <w:t>Type</w:t>
-      </w:r>
-      <w:r>
-        <w:t xml:space="preserve"> a command and press &lt;return&gt;.  It should say AOK.</w:t>
+        <w:t>Type a command and press &lt;return&gt;.  It should say AOK.</w:t>
       </w:r>
     </w:p>
     <w:p>
@@ -6980,10 +6947,7 @@
         </w:numPr>
       </w:pPr>
       <w:r>
-        <w:t xml:space="preserve">Example: Enter </w:t>
-      </w:r>
-      <w:r>
-        <w:t xml:space="preserve">'set </w:t>
+        <w:t xml:space="preserve">Example: Enter 'set </w:t>
       </w:r>
       <w:proofErr w:type="spellStart"/>
       <w:r>
@@ -6991,10 +6955,7 @@
       </w:r>
       <w:proofErr w:type="spellEnd"/>
       <w:r>
-        <w:t xml:space="preserve"> time 20' without the quotes and </w:t>
-      </w:r>
-      <w:r>
-        <w:t>press &lt;return&gt;</w:t>
+        <w:t xml:space="preserve"> time 20' without the quotes and press &lt;return&gt;</w:t>
       </w:r>
     </w:p>
     <w:p>
@@ -7044,10 +7005,7 @@
     </w:p>
     <w:p>
       <w:r>
-        <w:t xml:space="preserve">If pressing &lt;return&gt; gives no results, try a different ASCII terminal mode. </w:t>
-      </w:r>
-      <w:r>
-        <w:t xml:space="preserve">VT102 </w:t>
+        <w:t xml:space="preserve">If pressing &lt;return&gt; gives no results, try a different ASCII terminal mode. VT102 </w:t>
       </w:r>
       <w:proofErr w:type="spellStart"/>
       <w:r>
@@ -7055,10 +7013,7 @@
       </w:r>
       <w:proofErr w:type="spellEnd"/>
       <w:r>
-        <w:t xml:space="preserve"> </w:t>
-      </w:r>
-      <w:r>
-        <w:t>works but ANSI does not.</w:t>
+        <w:t xml:space="preserve"> works but ANSI does not.</w:t>
       </w:r>
     </w:p>
     <w:p/>
@@ -10784,7 +10739,7 @@
 </file>
 
 <file path=customXml/itemProps1.xml><?xml version="1.0" encoding="utf-8"?>
-<ds:datastoreItem xmlns:ds="http://schemas.openxmlformats.org/officeDocument/2006/customXml" ds:itemID="{403CE6CB-C6BF-48C6-AADE-15E801CDF166}">
+<ds:datastoreItem xmlns:ds="http://schemas.openxmlformats.org/officeDocument/2006/customXml" ds:itemID="{06C59FCE-CBE9-4647-B48A-2614D4E2C38A}">
   <ds:schemaRefs>
     <ds:schemaRef ds:uri="http://schemas.openxmlformats.org/officeDocument/2006/bibliography"/>
   </ds:schemaRefs>

</xml_diff>

<commit_message>
Doc update for 0.11
</commit_message>
<xml_diff>
--- a/Documents/manuals/docx/Commodore WiFi Modem Users Guide.docx
+++ b/Documents/manuals/docx/Commodore WiFi Modem Users Guide.docx
@@ -103,8 +103,6 @@
           <w:r>
             <w:t>Contents</w:t>
           </w:r>
-          <w:bookmarkStart w:id="0" w:name="_GoBack"/>
-          <w:bookmarkEnd w:id="0"/>
         </w:p>
         <w:p>
           <w:pPr>
@@ -2305,7 +2303,7 @@
       <w:pPr>
         <w:pStyle w:val="Heading1"/>
       </w:pPr>
-      <w:bookmarkStart w:id="1" w:name="_Toc443076002"/>
+      <w:bookmarkStart w:id="0" w:name="_Toc443076002"/>
       <w:r>
         <w:t xml:space="preserve">About the C64 </w:t>
       </w:r>
@@ -2320,7 +2318,7 @@
       <w:r>
         <w:t>Modem</w:t>
       </w:r>
-      <w:bookmarkEnd w:id="1"/>
+      <w:bookmarkEnd w:id="0"/>
     </w:p>
     <w:p>
       <w:r>
@@ -2599,22 +2597,22 @@
       <w:pPr>
         <w:pStyle w:val="Heading1"/>
       </w:pPr>
-      <w:bookmarkStart w:id="2" w:name="_Toc443076003"/>
+      <w:bookmarkStart w:id="1" w:name="_Toc443076003"/>
       <w:r>
         <w:lastRenderedPageBreak/>
         <w:t>Configurations</w:t>
       </w:r>
+      <w:bookmarkEnd w:id="1"/>
+    </w:p>
+    <w:p>
+      <w:pPr>
+        <w:pStyle w:val="Heading2"/>
+      </w:pPr>
+      <w:bookmarkStart w:id="2" w:name="_Toc443076004"/>
+      <w:r>
+        <w:t>Default Configuration</w:t>
+      </w:r>
       <w:bookmarkEnd w:id="2"/>
-    </w:p>
-    <w:p>
-      <w:pPr>
-        <w:pStyle w:val="Heading2"/>
-      </w:pPr>
-      <w:bookmarkStart w:id="3" w:name="_Toc443076004"/>
-      <w:r>
-        <w:t>Default Configuration</w:t>
-      </w:r>
-      <w:bookmarkEnd w:id="3"/>
     </w:p>
     <w:p>
       <w:r>
@@ -2837,11 +2835,11 @@
       <w:pPr>
         <w:pStyle w:val="Heading3"/>
       </w:pPr>
-      <w:bookmarkStart w:id="4" w:name="_Toc443076005"/>
+      <w:bookmarkStart w:id="3" w:name="_Toc443076005"/>
       <w:r>
         <w:t>Firmware</w:t>
       </w:r>
-      <w:bookmarkEnd w:id="4"/>
+      <w:bookmarkEnd w:id="3"/>
     </w:p>
     <w:p>
       <w:r>
@@ -2994,11 +2992,11 @@
       <w:pPr>
         <w:pStyle w:val="Heading3"/>
       </w:pPr>
-      <w:bookmarkStart w:id="5" w:name="_Toc443076006"/>
+      <w:bookmarkStart w:id="4" w:name="_Toc443076006"/>
       <w:r>
         <w:t>Baud rate selection</w:t>
       </w:r>
-      <w:bookmarkEnd w:id="5"/>
+      <w:bookmarkEnd w:id="4"/>
     </w:p>
     <w:p>
       <w:r>
@@ -3034,7 +3032,7 @@
       <w:pPr>
         <w:pStyle w:val="Heading2"/>
       </w:pPr>
-      <w:bookmarkStart w:id="6" w:name="_Toc443076007"/>
+      <w:bookmarkStart w:id="5" w:name="_Toc443076007"/>
       <w:r>
         <w:lastRenderedPageBreak/>
         <w:t>C</w:t>
@@ -3057,7 +3055,7 @@
       <w:r>
         <w:t>Wi-Fi Module</w:t>
       </w:r>
-      <w:bookmarkEnd w:id="6"/>
+      <w:bookmarkEnd w:id="5"/>
     </w:p>
     <w:p>
       <w:pPr>
@@ -3159,12 +3157,12 @@
       <w:pPr>
         <w:pStyle w:val="Heading2"/>
       </w:pPr>
-      <w:bookmarkStart w:id="7" w:name="_Toc443076008"/>
+      <w:bookmarkStart w:id="6" w:name="_Toc443076008"/>
       <w:r>
         <w:lastRenderedPageBreak/>
         <w:t>Standalone</w:t>
       </w:r>
-      <w:bookmarkEnd w:id="7"/>
+      <w:bookmarkEnd w:id="6"/>
     </w:p>
     <w:p>
       <w:pPr>
@@ -3373,7 +3371,7 @@
       <w:pPr>
         <w:pStyle w:val="Heading2"/>
       </w:pPr>
-      <w:bookmarkStart w:id="8" w:name="_Toc443076009"/>
+      <w:bookmarkStart w:id="7" w:name="_Toc443076009"/>
       <w:proofErr w:type="spellStart"/>
       <w:r>
         <w:t>MicroView</w:t>
@@ -3391,7 +3389,7 @@
       <w:r>
         <w:t>evice to the C64</w:t>
       </w:r>
-      <w:bookmarkEnd w:id="8"/>
+      <w:bookmarkEnd w:id="7"/>
     </w:p>
     <w:p>
       <w:r>
@@ -3578,7 +3576,7 @@
       <w:r>
         <w:br w:type="page"/>
       </w:r>
-      <w:bookmarkStart w:id="9" w:name="_Toc443076010"/>
+      <w:bookmarkStart w:id="8" w:name="_Toc443076010"/>
       <w:proofErr w:type="spellStart"/>
       <w:r>
         <w:lastRenderedPageBreak/>
@@ -3588,7 +3586,7 @@
       <w:r>
         <w:t xml:space="preserve"> Pinout</w:t>
       </w:r>
-      <w:bookmarkEnd w:id="9"/>
+      <w:bookmarkEnd w:id="8"/>
     </w:p>
     <w:p>
       <w:r>
@@ -4913,11 +4911,11 @@
         <w:lastRenderedPageBreak/>
         <w:t xml:space="preserve"> </w:t>
       </w:r>
-      <w:bookmarkStart w:id="10" w:name="_Toc443076011"/>
+      <w:bookmarkStart w:id="9" w:name="_Toc443076011"/>
       <w:r>
         <w:t>Schematic</w:t>
       </w:r>
-      <w:bookmarkEnd w:id="10"/>
+      <w:bookmarkEnd w:id="9"/>
     </w:p>
     <w:p>
       <w:pPr>
@@ -4940,22 +4938,22 @@
       <w:pPr>
         <w:pStyle w:val="Heading1"/>
       </w:pPr>
-      <w:bookmarkStart w:id="11" w:name="_Toc443076012"/>
+      <w:bookmarkStart w:id="10" w:name="_Toc443076012"/>
       <w:r>
         <w:lastRenderedPageBreak/>
         <w:t>Software Support</w:t>
       </w:r>
+      <w:bookmarkEnd w:id="10"/>
+    </w:p>
+    <w:p>
+      <w:pPr>
+        <w:pStyle w:val="Heading2"/>
+      </w:pPr>
+      <w:bookmarkStart w:id="11" w:name="_Toc443076013"/>
+      <w:r>
+        <w:t>UP9600 Support</w:t>
+      </w:r>
       <w:bookmarkEnd w:id="11"/>
-    </w:p>
-    <w:p>
-      <w:pPr>
-        <w:pStyle w:val="Heading2"/>
-      </w:pPr>
-      <w:bookmarkStart w:id="12" w:name="_Toc443076013"/>
-      <w:r>
-        <w:t>UP9600 Support</w:t>
-      </w:r>
-      <w:bookmarkEnd w:id="12"/>
     </w:p>
     <w:p>
       <w:pPr>
@@ -5078,7 +5076,7 @@
       <w:pPr>
         <w:pStyle w:val="Heading2"/>
       </w:pPr>
-      <w:bookmarkStart w:id="13" w:name="_Toc443076014"/>
+      <w:bookmarkStart w:id="12" w:name="_Toc443076014"/>
       <w:proofErr w:type="spellStart"/>
       <w:r>
         <w:lastRenderedPageBreak/>
@@ -5088,7 +5086,7 @@
       <w:r>
         <w:t xml:space="preserve"> Support</w:t>
       </w:r>
-      <w:bookmarkEnd w:id="13"/>
+      <w:bookmarkEnd w:id="12"/>
     </w:p>
     <w:p>
       <w:pPr>
@@ -5145,11 +5143,11 @@
       <w:pPr>
         <w:pStyle w:val="Heading3"/>
       </w:pPr>
-      <w:bookmarkStart w:id="14" w:name="_Toc443076015"/>
+      <w:bookmarkStart w:id="13" w:name="_Toc443076015"/>
       <w:r>
         <w:t>2400 baud</w:t>
       </w:r>
-      <w:bookmarkEnd w:id="14"/>
+      <w:bookmarkEnd w:id="13"/>
     </w:p>
     <w:p>
       <w:pPr>
@@ -5485,12 +5483,12 @@
       <w:pPr>
         <w:pStyle w:val="Heading3"/>
       </w:pPr>
-      <w:bookmarkStart w:id="15" w:name="_Toc443076016"/>
+      <w:bookmarkStart w:id="14" w:name="_Toc443076016"/>
       <w:r>
         <w:lastRenderedPageBreak/>
         <w:t>38400 baud</w:t>
       </w:r>
-      <w:bookmarkEnd w:id="15"/>
+      <w:bookmarkEnd w:id="14"/>
     </w:p>
     <w:p>
       <w:pPr>
@@ -5777,7 +5775,7 @@
       <w:pPr>
         <w:pStyle w:val="Heading2"/>
       </w:pPr>
-      <w:bookmarkStart w:id="16" w:name="_Toc443076017"/>
+      <w:bookmarkStart w:id="15" w:name="_Toc443076017"/>
       <w:proofErr w:type="spellStart"/>
       <w:r>
         <w:lastRenderedPageBreak/>
@@ -5790,7 +5788,7 @@
       <w:r>
         <w:t>Rebooted / Reloaded</w:t>
       </w:r>
-      <w:bookmarkEnd w:id="16"/>
+      <w:bookmarkEnd w:id="15"/>
     </w:p>
     <w:p/>
     <w:p>
@@ -6508,23 +6506,23 @@
       <w:pPr>
         <w:pStyle w:val="Heading2"/>
       </w:pPr>
-      <w:bookmarkStart w:id="17" w:name="_Toc443076018"/>
+      <w:bookmarkStart w:id="16" w:name="_Toc443076018"/>
       <w:r>
         <w:lastRenderedPageBreak/>
         <w:t>BBSs</w:t>
       </w:r>
+      <w:bookmarkEnd w:id="16"/>
+    </w:p>
+    <w:p/>
+    <w:p>
+      <w:pPr>
+        <w:pStyle w:val="Heading3"/>
+      </w:pPr>
+      <w:bookmarkStart w:id="17" w:name="_Toc443076019"/>
+      <w:r>
+        <w:t>Overview</w:t>
+      </w:r>
       <w:bookmarkEnd w:id="17"/>
-    </w:p>
-    <w:p/>
-    <w:p>
-      <w:pPr>
-        <w:pStyle w:val="Heading3"/>
-      </w:pPr>
-      <w:bookmarkStart w:id="18" w:name="_Toc443076019"/>
-      <w:r>
-        <w:t>Overview</w:t>
-      </w:r>
-      <w:bookmarkEnd w:id="18"/>
     </w:p>
     <w:p/>
     <w:p>
@@ -6704,12 +6702,12 @@
       <w:pPr>
         <w:pStyle w:val="Heading3"/>
       </w:pPr>
-      <w:bookmarkStart w:id="19" w:name="_Toc443076020"/>
+      <w:bookmarkStart w:id="18" w:name="_Toc443076020"/>
       <w:r>
         <w:lastRenderedPageBreak/>
         <w:t>AABBS 12.5c</w:t>
       </w:r>
-      <w:bookmarkEnd w:id="19"/>
+      <w:bookmarkEnd w:id="18"/>
     </w:p>
     <w:p/>
     <w:p>
@@ -7032,12 +7030,12 @@
       <w:pPr>
         <w:pStyle w:val="Heading3"/>
       </w:pPr>
-      <w:bookmarkStart w:id="20" w:name="_Toc443076021"/>
+      <w:bookmarkStart w:id="19" w:name="_Toc443076021"/>
       <w:r>
         <w:lastRenderedPageBreak/>
         <w:t>Ivory 3.3</w:t>
       </w:r>
-      <w:bookmarkEnd w:id="20"/>
+      <w:bookmarkEnd w:id="19"/>
     </w:p>
     <w:p/>
     <w:p>
@@ -7232,38 +7230,38 @@
       <w:pPr>
         <w:pStyle w:val="Heading1"/>
       </w:pPr>
-      <w:bookmarkStart w:id="21" w:name="_Toc443076022"/>
+      <w:bookmarkStart w:id="20" w:name="_Toc443076022"/>
       <w:r>
         <w:lastRenderedPageBreak/>
         <w:t>Hayes Commands</w:t>
       </w:r>
+      <w:bookmarkEnd w:id="20"/>
+    </w:p>
+    <w:p>
+      <w:proofErr w:type="gramStart"/>
+      <w:r>
+        <w:t xml:space="preserve">Defaults in </w:t>
+      </w:r>
+      <w:r>
+        <w:rPr>
+          <w:b/>
+        </w:rPr>
+        <w:t>bold</w:t>
+      </w:r>
+      <w:r>
+        <w:t>.</w:t>
+      </w:r>
+      <w:proofErr w:type="gramEnd"/>
+    </w:p>
+    <w:p>
+      <w:pPr>
+        <w:pStyle w:val="Heading2"/>
+      </w:pPr>
+      <w:bookmarkStart w:id="21" w:name="_Toc443076023"/>
+      <w:r>
+        <w:t>Hayes Basic Command Set</w:t>
+      </w:r>
       <w:bookmarkEnd w:id="21"/>
-    </w:p>
-    <w:p>
-      <w:proofErr w:type="gramStart"/>
-      <w:r>
-        <w:t xml:space="preserve">Defaults in </w:t>
-      </w:r>
-      <w:r>
-        <w:rPr>
-          <w:b/>
-        </w:rPr>
-        <w:t>bold</w:t>
-      </w:r>
-      <w:r>
-        <w:t>.</w:t>
-      </w:r>
-      <w:proofErr w:type="gramEnd"/>
-    </w:p>
-    <w:p>
-      <w:pPr>
-        <w:pStyle w:val="Heading2"/>
-      </w:pPr>
-      <w:bookmarkStart w:id="22" w:name="_Toc443076023"/>
-      <w:r>
-        <w:t>Hayes Basic Command Set</w:t>
-      </w:r>
-      <w:bookmarkEnd w:id="22"/>
     </w:p>
     <w:p/>
     <w:tbl>
@@ -9521,11 +9519,11 @@
       <w:pPr>
         <w:pStyle w:val="Heading2"/>
       </w:pPr>
-      <w:bookmarkStart w:id="23" w:name="_Toc443076024"/>
+      <w:bookmarkStart w:id="22" w:name="_Toc443076024"/>
       <w:r>
         <w:t>Hayes S Registers</w:t>
       </w:r>
-      <w:bookmarkEnd w:id="23"/>
+      <w:bookmarkEnd w:id="22"/>
     </w:p>
     <w:tbl>
       <w:tblPr>
@@ -9699,6 +9697,9 @@
             <w:r>
               <w:t>Set +++ escape code.  Decimal number from 1 to 254</w:t>
             </w:r>
+            <w:r>
+              <w:t>.  Values 128-255 disable the escape code.</w:t>
+            </w:r>
           </w:p>
         </w:tc>
         <w:tc>
@@ -9709,6 +9710,11 @@
             <w:r>
               <w:t>Defaults to 043 (+)</w:t>
             </w:r>
+            <w:r>
+              <w:t>.</w:t>
+            </w:r>
+            <w:bookmarkStart w:id="23" w:name="_GoBack"/>
+            <w:bookmarkEnd w:id="23"/>
           </w:p>
         </w:tc>
       </w:tr>
@@ -15268,7 +15274,7 @@
 </file>
 
 <file path=customXml/itemProps1.xml><?xml version="1.0" encoding="utf-8"?>
-<ds:datastoreItem xmlns:ds="http://schemas.openxmlformats.org/officeDocument/2006/customXml" ds:itemID="{9A3CDE42-EC0D-4E4D-8949-85DDA292E008}">
+<ds:datastoreItem xmlns:ds="http://schemas.openxmlformats.org/officeDocument/2006/customXml" ds:itemID="{EE919476-B954-4F1F-9AA5-BA939FE2CB35}">
   <ds:schemaRefs>
     <ds:schemaRef ds:uri="http://schemas.openxmlformats.org/officeDocument/2006/bibliography"/>
   </ds:schemaRefs>

</xml_diff>

<commit_message>
Documentation update for Q-Link
</commit_message>
<xml_diff>
--- a/Documents/manuals/docx/Commodore WiFi Modem Users Guide.docx
+++ b/Documents/manuals/docx/Commodore WiFi Modem Users Guide.docx
@@ -10,6 +10,8 @@
           <w:szCs w:val="44"/>
         </w:rPr>
       </w:pPr>
+      <w:bookmarkStart w:id="0" w:name="_GoBack"/>
+      <w:bookmarkEnd w:id="0"/>
     </w:p>
     <w:p>
       <w:pPr>
@@ -52,22 +54,16 @@
         <w:t xml:space="preserve">Last updated </w:t>
       </w:r>
       <w:r>
-        <w:t>February</w:t>
-      </w:r>
-      <w:r>
-        <w:t xml:space="preserve"> </w:t>
-      </w:r>
-      <w:r>
-        <w:t>4</w:t>
+        <w:t>November 21</w:t>
       </w:r>
       <w:r>
         <w:rPr>
           <w:vertAlign w:val="superscript"/>
         </w:rPr>
-        <w:t>th</w:t>
-      </w:r>
-      <w:r>
-        <w:t>, 2016</w:t>
+        <w:t>st</w:t>
+      </w:r>
+      <w:r>
+        <w:t>, 2017</w:t>
       </w:r>
       <w:r>
         <w:t>.</w:t>
@@ -124,7 +120,7 @@
           <w:r>
             <w:fldChar w:fldCharType="separate"/>
           </w:r>
-          <w:hyperlink w:anchor="_Toc443076002" w:history="1">
+          <w:hyperlink w:anchor="_Toc499058707" w:history="1">
             <w:r>
               <w:rPr>
                 <w:rStyle w:val="Hyperlink"/>
@@ -151,7 +147,7 @@
                 <w:noProof/>
                 <w:webHidden/>
               </w:rPr>
-              <w:instrText xml:space="preserve"> PAGEREF _Toc443076002 \h </w:instrText>
+              <w:instrText xml:space="preserve"> PAGEREF _Toc499058707 \h </w:instrText>
             </w:r>
             <w:r>
               <w:rPr>
@@ -193,7 +189,7 @@
               <w:noProof/>
             </w:rPr>
           </w:pPr>
-          <w:hyperlink w:anchor="_Toc443076003" w:history="1">
+          <w:hyperlink w:anchor="_Toc499058708" w:history="1">
             <w:r>
               <w:rPr>
                 <w:rStyle w:val="Hyperlink"/>
@@ -220,7 +216,7 @@
                 <w:noProof/>
                 <w:webHidden/>
               </w:rPr>
-              <w:instrText xml:space="preserve"> PAGEREF _Toc443076003 \h </w:instrText>
+              <w:instrText xml:space="preserve"> PAGEREF _Toc499058708 \h </w:instrText>
             </w:r>
             <w:r>
               <w:rPr>
@@ -262,7 +258,7 @@
               <w:noProof/>
             </w:rPr>
           </w:pPr>
-          <w:hyperlink w:anchor="_Toc443076004" w:history="1">
+          <w:hyperlink w:anchor="_Toc499058709" w:history="1">
             <w:r>
               <w:rPr>
                 <w:rStyle w:val="Hyperlink"/>
@@ -289,7 +285,7 @@
                 <w:noProof/>
                 <w:webHidden/>
               </w:rPr>
-              <w:instrText xml:space="preserve"> PAGEREF _Toc443076004 \h </w:instrText>
+              <w:instrText xml:space="preserve"> PAGEREF _Toc499058709 \h </w:instrText>
             </w:r>
             <w:r>
               <w:rPr>
@@ -331,7 +327,7 @@
               <w:noProof/>
             </w:rPr>
           </w:pPr>
-          <w:hyperlink w:anchor="_Toc443076005" w:history="1">
+          <w:hyperlink w:anchor="_Toc499058710" w:history="1">
             <w:r>
               <w:rPr>
                 <w:rStyle w:val="Hyperlink"/>
@@ -358,7 +354,7 @@
                 <w:noProof/>
                 <w:webHidden/>
               </w:rPr>
-              <w:instrText xml:space="preserve"> PAGEREF _Toc443076005 \h </w:instrText>
+              <w:instrText xml:space="preserve"> PAGEREF _Toc499058710 \h </w:instrText>
             </w:r>
             <w:r>
               <w:rPr>
@@ -400,7 +396,7 @@
               <w:noProof/>
             </w:rPr>
           </w:pPr>
-          <w:hyperlink w:anchor="_Toc443076006" w:history="1">
+          <w:hyperlink w:anchor="_Toc499058711" w:history="1">
             <w:r>
               <w:rPr>
                 <w:rStyle w:val="Hyperlink"/>
@@ -427,7 +423,7 @@
                 <w:noProof/>
                 <w:webHidden/>
               </w:rPr>
-              <w:instrText xml:space="preserve"> PAGEREF _Toc443076006 \h </w:instrText>
+              <w:instrText xml:space="preserve"> PAGEREF _Toc499058711 \h </w:instrText>
             </w:r>
             <w:r>
               <w:rPr>
@@ -469,7 +465,7 @@
               <w:noProof/>
             </w:rPr>
           </w:pPr>
-          <w:hyperlink w:anchor="_Toc443076007" w:history="1">
+          <w:hyperlink w:anchor="_Toc499058712" w:history="1">
             <w:r>
               <w:rPr>
                 <w:rStyle w:val="Hyperlink"/>
@@ -496,7 +492,7 @@
                 <w:noProof/>
                 <w:webHidden/>
               </w:rPr>
-              <w:instrText xml:space="preserve"> PAGEREF _Toc443076007 \h </w:instrText>
+              <w:instrText xml:space="preserve"> PAGEREF _Toc499058712 \h </w:instrText>
             </w:r>
             <w:r>
               <w:rPr>
@@ -538,7 +534,7 @@
               <w:noProof/>
             </w:rPr>
           </w:pPr>
-          <w:hyperlink w:anchor="_Toc443076008" w:history="1">
+          <w:hyperlink w:anchor="_Toc499058713" w:history="1">
             <w:r>
               <w:rPr>
                 <w:rStyle w:val="Hyperlink"/>
@@ -565,7 +561,7 @@
                 <w:noProof/>
                 <w:webHidden/>
               </w:rPr>
-              <w:instrText xml:space="preserve"> PAGEREF _Toc443076008 \h </w:instrText>
+              <w:instrText xml:space="preserve"> PAGEREF _Toc499058713 \h </w:instrText>
             </w:r>
             <w:r>
               <w:rPr>
@@ -607,7 +603,7 @@
               <w:noProof/>
             </w:rPr>
           </w:pPr>
-          <w:hyperlink w:anchor="_Toc443076009" w:history="1">
+          <w:hyperlink w:anchor="_Toc499058714" w:history="1">
             <w:r>
               <w:rPr>
                 <w:rStyle w:val="Hyperlink"/>
@@ -634,7 +630,7 @@
                 <w:noProof/>
                 <w:webHidden/>
               </w:rPr>
-              <w:instrText xml:space="preserve"> PAGEREF _Toc443076009 \h </w:instrText>
+              <w:instrText xml:space="preserve"> PAGEREF _Toc499058714 \h </w:instrText>
             </w:r>
             <w:r>
               <w:rPr>
@@ -676,7 +672,7 @@
               <w:noProof/>
             </w:rPr>
           </w:pPr>
-          <w:hyperlink w:anchor="_Toc443076010" w:history="1">
+          <w:hyperlink w:anchor="_Toc499058715" w:history="1">
             <w:r>
               <w:rPr>
                 <w:rStyle w:val="Hyperlink"/>
@@ -703,7 +699,7 @@
                 <w:noProof/>
                 <w:webHidden/>
               </w:rPr>
-              <w:instrText xml:space="preserve"> PAGEREF _Toc443076010 \h </w:instrText>
+              <w:instrText xml:space="preserve"> PAGEREF _Toc499058715 \h </w:instrText>
             </w:r>
             <w:r>
               <w:rPr>
@@ -745,7 +741,7 @@
               <w:noProof/>
             </w:rPr>
           </w:pPr>
-          <w:hyperlink w:anchor="_Toc443076011" w:history="1">
+          <w:hyperlink w:anchor="_Toc499058716" w:history="1">
             <w:r>
               <w:rPr>
                 <w:rStyle w:val="Hyperlink"/>
@@ -772,7 +768,7 @@
                 <w:noProof/>
                 <w:webHidden/>
               </w:rPr>
-              <w:instrText xml:space="preserve"> PAGEREF _Toc443076011 \h </w:instrText>
+              <w:instrText xml:space="preserve"> PAGEREF _Toc499058716 \h </w:instrText>
             </w:r>
             <w:r>
               <w:rPr>
@@ -814,7 +810,7 @@
               <w:noProof/>
             </w:rPr>
           </w:pPr>
-          <w:hyperlink w:anchor="_Toc443076012" w:history="1">
+          <w:hyperlink w:anchor="_Toc499058717" w:history="1">
             <w:r>
               <w:rPr>
                 <w:rStyle w:val="Hyperlink"/>
@@ -841,7 +837,7 @@
                 <w:noProof/>
                 <w:webHidden/>
               </w:rPr>
-              <w:instrText xml:space="preserve"> PAGEREF _Toc443076012 \h </w:instrText>
+              <w:instrText xml:space="preserve"> PAGEREF _Toc499058717 \h </w:instrText>
             </w:r>
             <w:r>
               <w:rPr>
@@ -883,7 +879,7 @@
               <w:noProof/>
             </w:rPr>
           </w:pPr>
-          <w:hyperlink w:anchor="_Toc443076013" w:history="1">
+          <w:hyperlink w:anchor="_Toc499058718" w:history="1">
             <w:r>
               <w:rPr>
                 <w:rStyle w:val="Hyperlink"/>
@@ -910,7 +906,7 @@
                 <w:noProof/>
                 <w:webHidden/>
               </w:rPr>
-              <w:instrText xml:space="preserve"> PAGEREF _Toc443076013 \h </w:instrText>
+              <w:instrText xml:space="preserve"> PAGEREF _Toc499058718 \h </w:instrText>
             </w:r>
             <w:r>
               <w:rPr>
@@ -952,7 +948,7 @@
               <w:noProof/>
             </w:rPr>
           </w:pPr>
-          <w:hyperlink w:anchor="_Toc443076014" w:history="1">
+          <w:hyperlink w:anchor="_Toc499058719" w:history="1">
             <w:r>
               <w:rPr>
                 <w:rStyle w:val="Hyperlink"/>
@@ -979,7 +975,7 @@
                 <w:noProof/>
                 <w:webHidden/>
               </w:rPr>
-              <w:instrText xml:space="preserve"> PAGEREF _Toc443076014 \h </w:instrText>
+              <w:instrText xml:space="preserve"> PAGEREF _Toc499058719 \h </w:instrText>
             </w:r>
             <w:r>
               <w:rPr>
@@ -1021,7 +1017,7 @@
               <w:noProof/>
             </w:rPr>
           </w:pPr>
-          <w:hyperlink w:anchor="_Toc443076015" w:history="1">
+          <w:hyperlink w:anchor="_Toc499058720" w:history="1">
             <w:r>
               <w:rPr>
                 <w:rStyle w:val="Hyperlink"/>
@@ -1048,7 +1044,7 @@
                 <w:noProof/>
                 <w:webHidden/>
               </w:rPr>
-              <w:instrText xml:space="preserve"> PAGEREF _Toc443076015 \h </w:instrText>
+              <w:instrText xml:space="preserve"> PAGEREF _Toc499058720 \h </w:instrText>
             </w:r>
             <w:r>
               <w:rPr>
@@ -1090,7 +1086,7 @@
               <w:noProof/>
             </w:rPr>
           </w:pPr>
-          <w:hyperlink w:anchor="_Toc443076016" w:history="1">
+          <w:hyperlink w:anchor="_Toc499058721" w:history="1">
             <w:r>
               <w:rPr>
                 <w:rStyle w:val="Hyperlink"/>
@@ -1117,7 +1113,7 @@
                 <w:noProof/>
                 <w:webHidden/>
               </w:rPr>
-              <w:instrText xml:space="preserve"> PAGEREF _Toc443076016 \h </w:instrText>
+              <w:instrText xml:space="preserve"> PAGEREF _Toc499058721 \h </w:instrText>
             </w:r>
             <w:r>
               <w:rPr>
@@ -1159,7 +1155,7 @@
               <w:noProof/>
             </w:rPr>
           </w:pPr>
-          <w:hyperlink w:anchor="_Toc443076017" w:history="1">
+          <w:hyperlink w:anchor="_Toc499058722" w:history="1">
             <w:r>
               <w:rPr>
                 <w:rStyle w:val="Hyperlink"/>
@@ -1186,7 +1182,7 @@
                 <w:noProof/>
                 <w:webHidden/>
               </w:rPr>
-              <w:instrText xml:space="preserve"> PAGEREF _Toc443076017 \h </w:instrText>
+              <w:instrText xml:space="preserve"> PAGEREF _Toc499058722 \h </w:instrText>
             </w:r>
             <w:r>
               <w:rPr>
@@ -1207,6 +1203,282 @@
                 <w:webHidden/>
               </w:rPr>
               <w:t>13</w:t>
+            </w:r>
+            <w:r>
+              <w:rPr>
+                <w:noProof/>
+                <w:webHidden/>
+              </w:rPr>
+              <w:fldChar w:fldCharType="end"/>
+            </w:r>
+          </w:hyperlink>
+        </w:p>
+        <w:p>
+          <w:pPr>
+            <w:pStyle w:val="TOC3"/>
+            <w:tabs>
+              <w:tab w:val="right" w:leader="dot" w:pos="9350"/>
+            </w:tabs>
+            <w:rPr>
+              <w:rFonts w:eastAsiaTheme="minorEastAsia"/>
+              <w:noProof/>
+            </w:rPr>
+          </w:pPr>
+          <w:hyperlink w:anchor="_Toc499058723" w:history="1">
+            <w:r>
+              <w:rPr>
+                <w:rStyle w:val="Hyperlink"/>
+                <w:noProof/>
+              </w:rPr>
+              <w:t>Overview</w:t>
+            </w:r>
+            <w:r>
+              <w:rPr>
+                <w:noProof/>
+                <w:webHidden/>
+              </w:rPr>
+              <w:tab/>
+            </w:r>
+            <w:r>
+              <w:rPr>
+                <w:noProof/>
+                <w:webHidden/>
+              </w:rPr>
+              <w:fldChar w:fldCharType="begin"/>
+            </w:r>
+            <w:r>
+              <w:rPr>
+                <w:noProof/>
+                <w:webHidden/>
+              </w:rPr>
+              <w:instrText xml:space="preserve"> PAGEREF _Toc499058723 \h </w:instrText>
+            </w:r>
+            <w:r>
+              <w:rPr>
+                <w:noProof/>
+                <w:webHidden/>
+              </w:rPr>
+            </w:r>
+            <w:r>
+              <w:rPr>
+                <w:noProof/>
+                <w:webHidden/>
+              </w:rPr>
+              <w:fldChar w:fldCharType="separate"/>
+            </w:r>
+            <w:r>
+              <w:rPr>
+                <w:noProof/>
+                <w:webHidden/>
+              </w:rPr>
+              <w:t>13</w:t>
+            </w:r>
+            <w:r>
+              <w:rPr>
+                <w:noProof/>
+                <w:webHidden/>
+              </w:rPr>
+              <w:fldChar w:fldCharType="end"/>
+            </w:r>
+          </w:hyperlink>
+        </w:p>
+        <w:p>
+          <w:pPr>
+            <w:pStyle w:val="TOC3"/>
+            <w:tabs>
+              <w:tab w:val="right" w:leader="dot" w:pos="9350"/>
+            </w:tabs>
+            <w:rPr>
+              <w:rFonts w:eastAsiaTheme="minorEastAsia"/>
+              <w:noProof/>
+            </w:rPr>
+          </w:pPr>
+          <w:hyperlink w:anchor="_Toc499058724" w:history="1">
+            <w:r>
+              <w:rPr>
+                <w:rStyle w:val="Hyperlink"/>
+                <w:noProof/>
+              </w:rPr>
+              <w:t>Hayes firmware - Auto Dial</w:t>
+            </w:r>
+            <w:r>
+              <w:rPr>
+                <w:noProof/>
+                <w:webHidden/>
+              </w:rPr>
+              <w:tab/>
+            </w:r>
+            <w:r>
+              <w:rPr>
+                <w:noProof/>
+                <w:webHidden/>
+              </w:rPr>
+              <w:fldChar w:fldCharType="begin"/>
+            </w:r>
+            <w:r>
+              <w:rPr>
+                <w:noProof/>
+                <w:webHidden/>
+              </w:rPr>
+              <w:instrText xml:space="preserve"> PAGEREF _Toc499058724 \h </w:instrText>
+            </w:r>
+            <w:r>
+              <w:rPr>
+                <w:noProof/>
+                <w:webHidden/>
+              </w:rPr>
+            </w:r>
+            <w:r>
+              <w:rPr>
+                <w:noProof/>
+                <w:webHidden/>
+              </w:rPr>
+              <w:fldChar w:fldCharType="separate"/>
+            </w:r>
+            <w:r>
+              <w:rPr>
+                <w:noProof/>
+                <w:webHidden/>
+              </w:rPr>
+              <w:t>14</w:t>
+            </w:r>
+            <w:r>
+              <w:rPr>
+                <w:noProof/>
+                <w:webHidden/>
+              </w:rPr>
+              <w:fldChar w:fldCharType="end"/>
+            </w:r>
+          </w:hyperlink>
+        </w:p>
+        <w:p>
+          <w:pPr>
+            <w:pStyle w:val="TOC3"/>
+            <w:tabs>
+              <w:tab w:val="right" w:leader="dot" w:pos="9350"/>
+            </w:tabs>
+            <w:rPr>
+              <w:rFonts w:eastAsiaTheme="minorEastAsia"/>
+              <w:noProof/>
+            </w:rPr>
+          </w:pPr>
+          <w:hyperlink w:anchor="_Toc499058725" w:history="1">
+            <w:r>
+              <w:rPr>
+                <w:rStyle w:val="Hyperlink"/>
+                <w:noProof/>
+              </w:rPr>
+              <w:t>Hayes firmware – Manual Dial</w:t>
+            </w:r>
+            <w:r>
+              <w:rPr>
+                <w:noProof/>
+                <w:webHidden/>
+              </w:rPr>
+              <w:tab/>
+            </w:r>
+            <w:r>
+              <w:rPr>
+                <w:noProof/>
+                <w:webHidden/>
+              </w:rPr>
+              <w:fldChar w:fldCharType="begin"/>
+            </w:r>
+            <w:r>
+              <w:rPr>
+                <w:noProof/>
+                <w:webHidden/>
+              </w:rPr>
+              <w:instrText xml:space="preserve"> PAGEREF _Toc499058725 \h </w:instrText>
+            </w:r>
+            <w:r>
+              <w:rPr>
+                <w:noProof/>
+                <w:webHidden/>
+              </w:rPr>
+            </w:r>
+            <w:r>
+              <w:rPr>
+                <w:noProof/>
+                <w:webHidden/>
+              </w:rPr>
+              <w:fldChar w:fldCharType="separate"/>
+            </w:r>
+            <w:r>
+              <w:rPr>
+                <w:noProof/>
+                <w:webHidden/>
+              </w:rPr>
+              <w:t>15</w:t>
+            </w:r>
+            <w:r>
+              <w:rPr>
+                <w:noProof/>
+                <w:webHidden/>
+              </w:rPr>
+              <w:fldChar w:fldCharType="end"/>
+            </w:r>
+          </w:hyperlink>
+        </w:p>
+        <w:p>
+          <w:pPr>
+            <w:pStyle w:val="TOC3"/>
+            <w:tabs>
+              <w:tab w:val="right" w:leader="dot" w:pos="9350"/>
+            </w:tabs>
+            <w:rPr>
+              <w:rFonts w:eastAsiaTheme="minorEastAsia"/>
+              <w:noProof/>
+            </w:rPr>
+          </w:pPr>
+          <w:hyperlink w:anchor="_Toc499058726" w:history="1">
+            <w:r>
+              <w:rPr>
+                <w:rStyle w:val="Hyperlink"/>
+                <w:noProof/>
+              </w:rPr>
+              <w:t>Menu firmware</w:t>
+            </w:r>
+            <w:r>
+              <w:rPr>
+                <w:noProof/>
+                <w:webHidden/>
+              </w:rPr>
+              <w:tab/>
+            </w:r>
+            <w:r>
+              <w:rPr>
+                <w:noProof/>
+                <w:webHidden/>
+              </w:rPr>
+              <w:fldChar w:fldCharType="begin"/>
+            </w:r>
+            <w:r>
+              <w:rPr>
+                <w:noProof/>
+                <w:webHidden/>
+              </w:rPr>
+              <w:instrText xml:space="preserve"> PAGEREF _Toc499058726 \h </w:instrText>
+            </w:r>
+            <w:r>
+              <w:rPr>
+                <w:noProof/>
+                <w:webHidden/>
+              </w:rPr>
+            </w:r>
+            <w:r>
+              <w:rPr>
+                <w:noProof/>
+                <w:webHidden/>
+              </w:rPr>
+              <w:fldChar w:fldCharType="separate"/>
+            </w:r>
+            <w:r>
+              <w:rPr>
+                <w:noProof/>
+                <w:webHidden/>
+              </w:rPr>
+              <w:t>17</w:t>
             </w:r>
             <w:r>
               <w:rPr>
@@ -1228,7 +1500,7 @@
               <w:noProof/>
             </w:rPr>
           </w:pPr>
-          <w:hyperlink w:anchor="_Toc443076018" w:history="1">
+          <w:hyperlink w:anchor="_Toc499058727" w:history="1">
             <w:r>
               <w:rPr>
                 <w:rStyle w:val="Hyperlink"/>
@@ -1255,7 +1527,7 @@
                 <w:noProof/>
                 <w:webHidden/>
               </w:rPr>
-              <w:instrText xml:space="preserve"> PAGEREF _Toc443076018 \h </w:instrText>
+              <w:instrText xml:space="preserve"> PAGEREF _Toc499058727 \h </w:instrText>
             </w:r>
             <w:r>
               <w:rPr>
@@ -1275,7 +1547,7 @@
                 <w:noProof/>
                 <w:webHidden/>
               </w:rPr>
-              <w:t>15</w:t>
+              <w:t>19</w:t>
             </w:r>
             <w:r>
               <w:rPr>
@@ -1297,7 +1569,7 @@
               <w:noProof/>
             </w:rPr>
           </w:pPr>
-          <w:hyperlink w:anchor="_Toc443076019" w:history="1">
+          <w:hyperlink w:anchor="_Toc499058728" w:history="1">
             <w:r>
               <w:rPr>
                 <w:rStyle w:val="Hyperlink"/>
@@ -1324,7 +1596,7 @@
                 <w:noProof/>
                 <w:webHidden/>
               </w:rPr>
-              <w:instrText xml:space="preserve"> PAGEREF _Toc443076019 \h </w:instrText>
+              <w:instrText xml:space="preserve"> PAGEREF _Toc499058728 \h </w:instrText>
             </w:r>
             <w:r>
               <w:rPr>
@@ -1344,7 +1616,7 @@
                 <w:noProof/>
                 <w:webHidden/>
               </w:rPr>
-              <w:t>15</w:t>
+              <w:t>19</w:t>
             </w:r>
             <w:r>
               <w:rPr>
@@ -1366,7 +1638,7 @@
               <w:noProof/>
             </w:rPr>
           </w:pPr>
-          <w:hyperlink w:anchor="_Toc443076020" w:history="1">
+          <w:hyperlink w:anchor="_Toc499058729" w:history="1">
             <w:r>
               <w:rPr>
                 <w:rStyle w:val="Hyperlink"/>
@@ -1393,7 +1665,7 @@
                 <w:noProof/>
                 <w:webHidden/>
               </w:rPr>
-              <w:instrText xml:space="preserve"> PAGEREF _Toc443076020 \h </w:instrText>
+              <w:instrText xml:space="preserve"> PAGEREF _Toc499058729 \h </w:instrText>
             </w:r>
             <w:r>
               <w:rPr>
@@ -1413,7 +1685,7 @@
                 <w:noProof/>
                 <w:webHidden/>
               </w:rPr>
-              <w:t>16</w:t>
+              <w:t>20</w:t>
             </w:r>
             <w:r>
               <w:rPr>
@@ -1435,7 +1707,7 @@
               <w:noProof/>
             </w:rPr>
           </w:pPr>
-          <w:hyperlink w:anchor="_Toc443076021" w:history="1">
+          <w:hyperlink w:anchor="_Toc499058730" w:history="1">
             <w:r>
               <w:rPr>
                 <w:rStyle w:val="Hyperlink"/>
@@ -1462,7 +1734,7 @@
                 <w:noProof/>
                 <w:webHidden/>
               </w:rPr>
-              <w:instrText xml:space="preserve"> PAGEREF _Toc443076021 \h </w:instrText>
+              <w:instrText xml:space="preserve"> PAGEREF _Toc499058730 \h </w:instrText>
             </w:r>
             <w:r>
               <w:rPr>
@@ -1482,7 +1754,7 @@
                 <w:noProof/>
                 <w:webHidden/>
               </w:rPr>
-              <w:t>17</w:t>
+              <w:t>21</w:t>
             </w:r>
             <w:r>
               <w:rPr>
@@ -1504,7 +1776,7 @@
               <w:noProof/>
             </w:rPr>
           </w:pPr>
-          <w:hyperlink w:anchor="_Toc443076022" w:history="1">
+          <w:hyperlink w:anchor="_Toc499058731" w:history="1">
             <w:r>
               <w:rPr>
                 <w:rStyle w:val="Hyperlink"/>
@@ -1531,7 +1803,7 @@
                 <w:noProof/>
                 <w:webHidden/>
               </w:rPr>
-              <w:instrText xml:space="preserve"> PAGEREF _Toc443076022 \h </w:instrText>
+              <w:instrText xml:space="preserve"> PAGEREF _Toc499058731 \h </w:instrText>
             </w:r>
             <w:r>
               <w:rPr>
@@ -1551,7 +1823,7 @@
                 <w:noProof/>
                 <w:webHidden/>
               </w:rPr>
-              <w:t>18</w:t>
+              <w:t>22</w:t>
             </w:r>
             <w:r>
               <w:rPr>
@@ -1573,7 +1845,7 @@
               <w:noProof/>
             </w:rPr>
           </w:pPr>
-          <w:hyperlink w:anchor="_Toc443076023" w:history="1">
+          <w:hyperlink w:anchor="_Toc499058732" w:history="1">
             <w:r>
               <w:rPr>
                 <w:rStyle w:val="Hyperlink"/>
@@ -1600,7 +1872,7 @@
                 <w:noProof/>
                 <w:webHidden/>
               </w:rPr>
-              <w:instrText xml:space="preserve"> PAGEREF _Toc443076023 \h </w:instrText>
+              <w:instrText xml:space="preserve"> PAGEREF _Toc499058732 \h </w:instrText>
             </w:r>
             <w:r>
               <w:rPr>
@@ -1620,7 +1892,7 @@
                 <w:noProof/>
                 <w:webHidden/>
               </w:rPr>
-              <w:t>18</w:t>
+              <w:t>22</w:t>
             </w:r>
             <w:r>
               <w:rPr>
@@ -1642,7 +1914,7 @@
               <w:noProof/>
             </w:rPr>
           </w:pPr>
-          <w:hyperlink w:anchor="_Toc443076024" w:history="1">
+          <w:hyperlink w:anchor="_Toc499058733" w:history="1">
             <w:r>
               <w:rPr>
                 <w:rStyle w:val="Hyperlink"/>
@@ -1669,7 +1941,7 @@
                 <w:noProof/>
                 <w:webHidden/>
               </w:rPr>
-              <w:instrText xml:space="preserve"> PAGEREF _Toc443076024 \h </w:instrText>
+              <w:instrText xml:space="preserve"> PAGEREF _Toc499058733 \h </w:instrText>
             </w:r>
             <w:r>
               <w:rPr>
@@ -1689,7 +1961,7 @@
                 <w:noProof/>
                 <w:webHidden/>
               </w:rPr>
-              <w:t>21</w:t>
+              <w:t>25</w:t>
             </w:r>
             <w:r>
               <w:rPr>
@@ -1711,7 +1983,7 @@
               <w:noProof/>
             </w:rPr>
           </w:pPr>
-          <w:hyperlink w:anchor="_Toc443076025" w:history="1">
+          <w:hyperlink w:anchor="_Toc499058734" w:history="1">
             <w:r>
               <w:rPr>
                 <w:rStyle w:val="Hyperlink"/>
@@ -1738,7 +2010,7 @@
                 <w:noProof/>
                 <w:webHidden/>
               </w:rPr>
-              <w:instrText xml:space="preserve"> PAGEREF _Toc443076025 \h </w:instrText>
+              <w:instrText xml:space="preserve"> PAGEREF _Toc499058734 \h </w:instrText>
             </w:r>
             <w:r>
               <w:rPr>
@@ -1758,7 +2030,7 @@
                 <w:noProof/>
                 <w:webHidden/>
               </w:rPr>
-              <w:t>22</w:t>
+              <w:t>26</w:t>
             </w:r>
             <w:r>
               <w:rPr>
@@ -1780,7 +2052,7 @@
               <w:noProof/>
             </w:rPr>
           </w:pPr>
-          <w:hyperlink w:anchor="_Toc443076026" w:history="1">
+          <w:hyperlink w:anchor="_Toc499058735" w:history="1">
             <w:r>
               <w:rPr>
                 <w:rStyle w:val="Hyperlink"/>
@@ -1807,7 +2079,7 @@
                 <w:noProof/>
                 <w:webHidden/>
               </w:rPr>
-              <w:instrText xml:space="preserve"> PAGEREF _Toc443076026 \h </w:instrText>
+              <w:instrText xml:space="preserve"> PAGEREF _Toc499058735 \h </w:instrText>
             </w:r>
             <w:r>
               <w:rPr>
@@ -1827,7 +2099,7 @@
                 <w:noProof/>
                 <w:webHidden/>
               </w:rPr>
-              <w:t>22</w:t>
+              <w:t>26</w:t>
             </w:r>
             <w:r>
               <w:rPr>
@@ -1849,7 +2121,7 @@
               <w:noProof/>
             </w:rPr>
           </w:pPr>
-          <w:hyperlink w:anchor="_Toc443076027" w:history="1">
+          <w:hyperlink w:anchor="_Toc499058736" w:history="1">
             <w:r>
               <w:rPr>
                 <w:rStyle w:val="Hyperlink"/>
@@ -1876,7 +2148,7 @@
                 <w:noProof/>
                 <w:webHidden/>
               </w:rPr>
-              <w:instrText xml:space="preserve"> PAGEREF _Toc443076027 \h </w:instrText>
+              <w:instrText xml:space="preserve"> PAGEREF _Toc499058736 \h </w:instrText>
             </w:r>
             <w:r>
               <w:rPr>
@@ -1896,7 +2168,7 @@
                 <w:noProof/>
                 <w:webHidden/>
               </w:rPr>
-              <w:t>22</w:t>
+              <w:t>26</w:t>
             </w:r>
             <w:r>
               <w:rPr>
@@ -1918,7 +2190,7 @@
               <w:noProof/>
             </w:rPr>
           </w:pPr>
-          <w:hyperlink w:anchor="_Toc443076028" w:history="1">
+          <w:hyperlink w:anchor="_Toc499058737" w:history="1">
             <w:r>
               <w:rPr>
                 <w:rStyle w:val="Hyperlink"/>
@@ -1945,7 +2217,7 @@
                 <w:noProof/>
                 <w:webHidden/>
               </w:rPr>
-              <w:instrText xml:space="preserve"> PAGEREF _Toc443076028 \h </w:instrText>
+              <w:instrText xml:space="preserve"> PAGEREF _Toc499058737 \h </w:instrText>
             </w:r>
             <w:r>
               <w:rPr>
@@ -1965,7 +2237,7 @@
                 <w:noProof/>
                 <w:webHidden/>
               </w:rPr>
-              <w:t>23</w:t>
+              <w:t>27</w:t>
             </w:r>
             <w:r>
               <w:rPr>
@@ -1987,7 +2259,7 @@
               <w:noProof/>
             </w:rPr>
           </w:pPr>
-          <w:hyperlink w:anchor="_Toc443076029" w:history="1">
+          <w:hyperlink w:anchor="_Toc499058738" w:history="1">
             <w:r>
               <w:rPr>
                 <w:rStyle w:val="Hyperlink"/>
@@ -2014,7 +2286,7 @@
                 <w:noProof/>
                 <w:webHidden/>
               </w:rPr>
-              <w:instrText xml:space="preserve"> PAGEREF _Toc443076029 \h </w:instrText>
+              <w:instrText xml:space="preserve"> PAGEREF _Toc499058738 \h </w:instrText>
             </w:r>
             <w:r>
               <w:rPr>
@@ -2034,7 +2306,7 @@
                 <w:noProof/>
                 <w:webHidden/>
               </w:rPr>
-              <w:t>24</w:t>
+              <w:t>28</w:t>
             </w:r>
             <w:r>
               <w:rPr>
@@ -2056,7 +2328,7 @@
               <w:noProof/>
             </w:rPr>
           </w:pPr>
-          <w:hyperlink w:anchor="_Toc443076030" w:history="1">
+          <w:hyperlink w:anchor="_Toc499058739" w:history="1">
             <w:r>
               <w:rPr>
                 <w:rStyle w:val="Hyperlink"/>
@@ -2083,7 +2355,7 @@
                 <w:noProof/>
                 <w:webHidden/>
               </w:rPr>
-              <w:instrText xml:space="preserve"> PAGEREF _Toc443076030 \h </w:instrText>
+              <w:instrText xml:space="preserve"> PAGEREF _Toc499058739 \h </w:instrText>
             </w:r>
             <w:r>
               <w:rPr>
@@ -2103,7 +2375,7 @@
                 <w:noProof/>
                 <w:webHidden/>
               </w:rPr>
-              <w:t>24</w:t>
+              <w:t>28</w:t>
             </w:r>
             <w:r>
               <w:rPr>
@@ -2125,7 +2397,7 @@
               <w:noProof/>
             </w:rPr>
           </w:pPr>
-          <w:hyperlink w:anchor="_Toc443076031" w:history="1">
+          <w:hyperlink w:anchor="_Toc499058740" w:history="1">
             <w:r>
               <w:rPr>
                 <w:rStyle w:val="Hyperlink"/>
@@ -2152,7 +2424,7 @@
                 <w:noProof/>
                 <w:webHidden/>
               </w:rPr>
-              <w:instrText xml:space="preserve"> PAGEREF _Toc443076031 \h </w:instrText>
+              <w:instrText xml:space="preserve"> PAGEREF _Toc499058740 \h </w:instrText>
             </w:r>
             <w:r>
               <w:rPr>
@@ -2172,7 +2444,7 @@
                 <w:noProof/>
                 <w:webHidden/>
               </w:rPr>
-              <w:t>24</w:t>
+              <w:t>28</w:t>
             </w:r>
             <w:r>
               <w:rPr>
@@ -2194,7 +2466,7 @@
               <w:noProof/>
             </w:rPr>
           </w:pPr>
-          <w:hyperlink w:anchor="_Toc443076032" w:history="1">
+          <w:hyperlink w:anchor="_Toc499058741" w:history="1">
             <w:r>
               <w:rPr>
                 <w:rStyle w:val="Hyperlink"/>
@@ -2221,7 +2493,7 @@
                 <w:noProof/>
                 <w:webHidden/>
               </w:rPr>
-              <w:instrText xml:space="preserve"> PAGEREF _Toc443076032 \h </w:instrText>
+              <w:instrText xml:space="preserve"> PAGEREF _Toc499058741 \h </w:instrText>
             </w:r>
             <w:r>
               <w:rPr>
@@ -2241,7 +2513,7 @@
                 <w:noProof/>
                 <w:webHidden/>
               </w:rPr>
-              <w:t>24</w:t>
+              <w:t>28</w:t>
             </w:r>
             <w:r>
               <w:rPr>
@@ -2303,7 +2575,7 @@
       <w:pPr>
         <w:pStyle w:val="Heading1"/>
       </w:pPr>
-      <w:bookmarkStart w:id="0" w:name="_Toc443076002"/>
+      <w:bookmarkStart w:id="1" w:name="_Toc499058707"/>
       <w:r>
         <w:t xml:space="preserve">About the C64 </w:t>
       </w:r>
@@ -2318,7 +2590,7 @@
       <w:r>
         <w:t>Modem</w:t>
       </w:r>
-      <w:bookmarkEnd w:id="0"/>
+      <w:bookmarkEnd w:id="1"/>
     </w:p>
     <w:p>
       <w:r>
@@ -2597,22 +2869,22 @@
       <w:pPr>
         <w:pStyle w:val="Heading1"/>
       </w:pPr>
-      <w:bookmarkStart w:id="1" w:name="_Toc443076003"/>
+      <w:bookmarkStart w:id="2" w:name="_Toc499058708"/>
       <w:r>
         <w:lastRenderedPageBreak/>
         <w:t>Configurations</w:t>
       </w:r>
-      <w:bookmarkEnd w:id="1"/>
+      <w:bookmarkEnd w:id="2"/>
     </w:p>
     <w:p>
       <w:pPr>
         <w:pStyle w:val="Heading2"/>
       </w:pPr>
-      <w:bookmarkStart w:id="2" w:name="_Toc443076004"/>
+      <w:bookmarkStart w:id="3" w:name="_Toc499058709"/>
       <w:r>
         <w:t>Default Configuration</w:t>
       </w:r>
-      <w:bookmarkEnd w:id="2"/>
+      <w:bookmarkEnd w:id="3"/>
     </w:p>
     <w:p>
       <w:r>
@@ -2835,11 +3107,11 @@
       <w:pPr>
         <w:pStyle w:val="Heading3"/>
       </w:pPr>
-      <w:bookmarkStart w:id="3" w:name="_Toc443076005"/>
+      <w:bookmarkStart w:id="4" w:name="_Toc499058710"/>
       <w:r>
         <w:t>Firmware</w:t>
       </w:r>
-      <w:bookmarkEnd w:id="3"/>
+      <w:bookmarkEnd w:id="4"/>
     </w:p>
     <w:p>
       <w:r>
@@ -2992,11 +3264,11 @@
       <w:pPr>
         <w:pStyle w:val="Heading3"/>
       </w:pPr>
-      <w:bookmarkStart w:id="4" w:name="_Toc443076006"/>
+      <w:bookmarkStart w:id="5" w:name="_Toc499058711"/>
       <w:r>
         <w:t>Baud rate selection</w:t>
       </w:r>
-      <w:bookmarkEnd w:id="4"/>
+      <w:bookmarkEnd w:id="5"/>
     </w:p>
     <w:p>
       <w:r>
@@ -3032,7 +3304,7 @@
       <w:pPr>
         <w:pStyle w:val="Heading2"/>
       </w:pPr>
-      <w:bookmarkStart w:id="5" w:name="_Toc443076007"/>
+      <w:bookmarkStart w:id="6" w:name="_Toc499058712"/>
       <w:r>
         <w:lastRenderedPageBreak/>
         <w:t>C</w:t>
@@ -3055,7 +3327,7 @@
       <w:r>
         <w:t>Wi-Fi Module</w:t>
       </w:r>
-      <w:bookmarkEnd w:id="5"/>
+      <w:bookmarkEnd w:id="6"/>
     </w:p>
     <w:p>
       <w:pPr>
@@ -3157,12 +3429,12 @@
       <w:pPr>
         <w:pStyle w:val="Heading2"/>
       </w:pPr>
-      <w:bookmarkStart w:id="6" w:name="_Toc443076008"/>
+      <w:bookmarkStart w:id="7" w:name="_Toc499058713"/>
       <w:r>
         <w:lastRenderedPageBreak/>
         <w:t>Standalone</w:t>
       </w:r>
-      <w:bookmarkEnd w:id="6"/>
+      <w:bookmarkEnd w:id="7"/>
     </w:p>
     <w:p>
       <w:pPr>
@@ -3371,7 +3643,7 @@
       <w:pPr>
         <w:pStyle w:val="Heading2"/>
       </w:pPr>
-      <w:bookmarkStart w:id="7" w:name="_Toc443076009"/>
+      <w:bookmarkStart w:id="8" w:name="_Toc499058714"/>
       <w:proofErr w:type="spellStart"/>
       <w:r>
         <w:t>MicroView</w:t>
@@ -3389,7 +3661,7 @@
       <w:r>
         <w:t>evice to the C64</w:t>
       </w:r>
-      <w:bookmarkEnd w:id="7"/>
+      <w:bookmarkEnd w:id="8"/>
     </w:p>
     <w:p>
       <w:r>
@@ -3576,7 +3848,7 @@
       <w:r>
         <w:br w:type="page"/>
       </w:r>
-      <w:bookmarkStart w:id="8" w:name="_Toc443076010"/>
+      <w:bookmarkStart w:id="9" w:name="_Toc499058715"/>
       <w:proofErr w:type="spellStart"/>
       <w:r>
         <w:lastRenderedPageBreak/>
@@ -3586,7 +3858,7 @@
       <w:r>
         <w:t xml:space="preserve"> Pinout</w:t>
       </w:r>
-      <w:bookmarkEnd w:id="8"/>
+      <w:bookmarkEnd w:id="9"/>
     </w:p>
     <w:p>
       <w:r>
@@ -4911,11 +5183,11 @@
         <w:lastRenderedPageBreak/>
         <w:t xml:space="preserve"> </w:t>
       </w:r>
-      <w:bookmarkStart w:id="9" w:name="_Toc443076011"/>
+      <w:bookmarkStart w:id="10" w:name="_Toc499058716"/>
       <w:r>
         <w:t>Schematic</w:t>
       </w:r>
-      <w:bookmarkEnd w:id="9"/>
+      <w:bookmarkEnd w:id="10"/>
     </w:p>
     <w:p>
       <w:pPr>
@@ -4938,22 +5210,22 @@
       <w:pPr>
         <w:pStyle w:val="Heading1"/>
       </w:pPr>
-      <w:bookmarkStart w:id="10" w:name="_Toc443076012"/>
+      <w:bookmarkStart w:id="11" w:name="_Toc499058717"/>
       <w:r>
         <w:lastRenderedPageBreak/>
         <w:t>Software Support</w:t>
       </w:r>
-      <w:bookmarkEnd w:id="10"/>
+      <w:bookmarkEnd w:id="11"/>
     </w:p>
     <w:p>
       <w:pPr>
         <w:pStyle w:val="Heading2"/>
       </w:pPr>
-      <w:bookmarkStart w:id="11" w:name="_Toc443076013"/>
+      <w:bookmarkStart w:id="12" w:name="_Toc499058718"/>
       <w:r>
         <w:t>UP9600 Support</w:t>
       </w:r>
-      <w:bookmarkEnd w:id="11"/>
+      <w:bookmarkEnd w:id="12"/>
     </w:p>
     <w:p>
       <w:pPr>
@@ -5076,7 +5348,7 @@
       <w:pPr>
         <w:pStyle w:val="Heading2"/>
       </w:pPr>
-      <w:bookmarkStart w:id="12" w:name="_Toc443076014"/>
+      <w:bookmarkStart w:id="13" w:name="_Toc499058719"/>
       <w:proofErr w:type="spellStart"/>
       <w:r>
         <w:lastRenderedPageBreak/>
@@ -5086,7 +5358,7 @@
       <w:r>
         <w:t xml:space="preserve"> Support</w:t>
       </w:r>
-      <w:bookmarkEnd w:id="12"/>
+      <w:bookmarkEnd w:id="13"/>
     </w:p>
     <w:p>
       <w:pPr>
@@ -5143,11 +5415,11 @@
       <w:pPr>
         <w:pStyle w:val="Heading3"/>
       </w:pPr>
-      <w:bookmarkStart w:id="13" w:name="_Toc443076015"/>
+      <w:bookmarkStart w:id="14" w:name="_Toc499058720"/>
       <w:r>
         <w:t>2400 baud</w:t>
       </w:r>
-      <w:bookmarkEnd w:id="13"/>
+      <w:bookmarkEnd w:id="14"/>
     </w:p>
     <w:p>
       <w:pPr>
@@ -5483,12 +5755,12 @@
       <w:pPr>
         <w:pStyle w:val="Heading3"/>
       </w:pPr>
-      <w:bookmarkStart w:id="14" w:name="_Toc443076016"/>
+      <w:bookmarkStart w:id="15" w:name="_Toc499058721"/>
       <w:r>
         <w:lastRenderedPageBreak/>
         <w:t>38400 baud</w:t>
       </w:r>
-      <w:bookmarkEnd w:id="14"/>
+      <w:bookmarkEnd w:id="15"/>
     </w:p>
     <w:p>
       <w:pPr>
@@ -5775,7 +6047,7 @@
       <w:pPr>
         <w:pStyle w:val="Heading2"/>
       </w:pPr>
-      <w:bookmarkStart w:id="15" w:name="_Toc443076017"/>
+      <w:bookmarkStart w:id="16" w:name="_Toc499058722"/>
       <w:proofErr w:type="spellStart"/>
       <w:r>
         <w:lastRenderedPageBreak/>
@@ -5788,31 +6060,250 @@
       <w:r>
         <w:t>Rebooted / Reloaded</w:t>
       </w:r>
-      <w:bookmarkEnd w:id="15"/>
+      <w:bookmarkEnd w:id="16"/>
     </w:p>
     <w:p/>
     <w:p>
-      <w:hyperlink r:id="rId15" w:history="1">
-        <w:r>
-          <w:rPr>
-            <w:rStyle w:val="Hyperlink"/>
-          </w:rPr>
-          <w:t>Q-Link Rebooted</w:t>
-        </w:r>
-      </w:hyperlink>
-      <w:r>
-        <w:t xml:space="preserve"> and </w:t>
-      </w:r>
-      <w:hyperlink r:id="rId16" w:history="1">
-        <w:r>
-          <w:rPr>
-            <w:rStyle w:val="Hyperlink"/>
-          </w:rPr>
-          <w:t>Q-Link Reloaded</w:t>
-        </w:r>
-      </w:hyperlink>
-      <w:r>
-        <w:t xml:space="preserve"> are currently supported at 1200 baud with firmware 0.08 or higher.  </w:t>
+      <w:pPr>
+        <w:pStyle w:val="Heading3"/>
+      </w:pPr>
+      <w:bookmarkStart w:id="17" w:name="_Toc499058723"/>
+      <w:r>
+        <w:t>Overview</w:t>
+      </w:r>
+      <w:bookmarkEnd w:id="17"/>
+    </w:p>
+    <w:p>
+      <w:proofErr w:type="spellStart"/>
+      <w:r>
+        <w:t>QuantumLink</w:t>
+      </w:r>
+      <w:proofErr w:type="spellEnd"/>
+      <w:r>
+        <w:t xml:space="preserve"> (</w:t>
+      </w:r>
+      <w:proofErr w:type="spellStart"/>
+      <w:r>
+        <w:t>QLink</w:t>
+      </w:r>
+      <w:proofErr w:type="spellEnd"/>
+      <w:r>
+        <w:t xml:space="preserve">) is </w:t>
+      </w:r>
+      <w:r>
+        <w:t>currently supported at 1200 baud with firmware 0.</w:t>
+      </w:r>
+      <w:r>
+        <w:t>13</w:t>
+      </w:r>
+      <w:r>
+        <w:t xml:space="preserve"> or higher.  </w:t>
+      </w:r>
+      <w:r>
+        <w:t>There are two known Q-Link servers available on the internet:</w:t>
+      </w:r>
+    </w:p>
+    <w:tbl>
+      <w:tblPr>
+        <w:tblStyle w:val="TableGrid"/>
+        <w:tblW w:w="0" w:type="auto"/>
+        <w:tblLook w:val="04A0" w:firstRow="1" w:lastRow="0" w:firstColumn="1" w:lastColumn="0" w:noHBand="0" w:noVBand="1"/>
+      </w:tblPr>
+      <w:tblGrid>
+        <w:gridCol w:w="2126"/>
+        <w:gridCol w:w="1582"/>
+        <w:gridCol w:w="4224"/>
+        <w:gridCol w:w="1644"/>
+      </w:tblGrid>
+      <w:tr>
+        <w:tc>
+          <w:tcPr>
+            <w:tcW w:w="2126" w:type="dxa"/>
+          </w:tcPr>
+          <w:p>
+            <w:r>
+              <w:t>Server</w:t>
+            </w:r>
+          </w:p>
+        </w:tc>
+        <w:tc>
+          <w:tcPr>
+            <w:tcW w:w="1582" w:type="dxa"/>
+          </w:tcPr>
+          <w:p>
+            <w:r>
+              <w:t>Dialing shortcut *</w:t>
+            </w:r>
+          </w:p>
+        </w:tc>
+        <w:tc>
+          <w:tcPr>
+            <w:tcW w:w="4224" w:type="dxa"/>
+          </w:tcPr>
+          <w:p>
+            <w:r>
+              <w:t>Web page</w:t>
+            </w:r>
+          </w:p>
+        </w:tc>
+        <w:tc>
+          <w:tcPr>
+            <w:tcW w:w="1644" w:type="dxa"/>
+          </w:tcPr>
+          <w:p>
+            <w:r>
+              <w:t>Notes</w:t>
+            </w:r>
+          </w:p>
+        </w:tc>
+      </w:tr>
+      <w:tr>
+        <w:tc>
+          <w:tcPr>
+            <w:tcW w:w="2126" w:type="dxa"/>
+          </w:tcPr>
+          <w:p>
+            <w:r>
+              <w:t>q-link.net</w:t>
+            </w:r>
+          </w:p>
+        </w:tc>
+        <w:tc>
+          <w:tcPr>
+            <w:tcW w:w="1582" w:type="dxa"/>
+          </w:tcPr>
+          <w:p>
+            <w:r>
+              <w:t>5551213</w:t>
+            </w:r>
+          </w:p>
+          <w:p>
+            <w:pPr>
+              <w:rPr>
+                <w:i/>
+              </w:rPr>
+            </w:pPr>
+            <w:r>
+              <w:t xml:space="preserve"> </w:t>
+            </w:r>
+            <w:r>
+              <w:rPr>
+                <w:i/>
+              </w:rPr>
+              <w:t>or</w:t>
+            </w:r>
+          </w:p>
+          <w:p>
+            <w:r>
+              <w:t>QLINK</w:t>
+            </w:r>
+          </w:p>
+        </w:tc>
+        <w:tc>
+          <w:tcPr>
+            <w:tcW w:w="4224" w:type="dxa"/>
+          </w:tcPr>
+          <w:p>
+            <w:r>
+              <w:t>Q-Link Reloaded</w:t>
+            </w:r>
+          </w:p>
+          <w:p>
+            <w:hyperlink r:id="rId15" w:history="1">
+              <w:r>
+                <w:rPr>
+                  <w:rStyle w:val="Hyperlink"/>
+                </w:rPr>
+                <w:t>https://1200baud.wordpress.com/q-link-reloaded/</w:t>
+              </w:r>
+            </w:hyperlink>
+          </w:p>
+        </w:tc>
+        <w:tc>
+          <w:tcPr>
+            <w:tcW w:w="1644" w:type="dxa"/>
+          </w:tcPr>
+          <w:p>
+            <w:r>
+              <w:t>Working as of November 21</w:t>
+            </w:r>
+            <w:r>
+              <w:rPr>
+                <w:vertAlign w:val="superscript"/>
+              </w:rPr>
+              <w:t>st</w:t>
+            </w:r>
+            <w:r>
+              <w:t>, 2017.</w:t>
+            </w:r>
+          </w:p>
+        </w:tc>
+      </w:tr>
+      <w:tr>
+        <w:tc>
+          <w:tcPr>
+            <w:tcW w:w="2126" w:type="dxa"/>
+          </w:tcPr>
+          <w:p>
+            <w:r>
+              <w:t>qlink.lyonlabs.org</w:t>
+            </w:r>
+          </w:p>
+        </w:tc>
+        <w:tc>
+          <w:tcPr>
+            <w:tcW w:w="1582" w:type="dxa"/>
+          </w:tcPr>
+          <w:p>
+            <w:r>
+              <w:t>5551212</w:t>
+            </w:r>
+          </w:p>
+        </w:tc>
+        <w:tc>
+          <w:tcPr>
+            <w:tcW w:w="4224" w:type="dxa"/>
+          </w:tcPr>
+          <w:p>
+            <w:r>
+              <w:t>Q-Link Rebooted</w:t>
+            </w:r>
+          </w:p>
+          <w:p>
+            <w:hyperlink r:id="rId16" w:history="1">
+              <w:r>
+                <w:rPr>
+                  <w:rStyle w:val="Hyperlink"/>
+                </w:rPr>
+                <w:t>http://www.lyonlabs.org/commodore/qlink/</w:t>
+              </w:r>
+            </w:hyperlink>
+          </w:p>
+        </w:tc>
+        <w:tc>
+          <w:tcPr>
+            <w:tcW w:w="1644" w:type="dxa"/>
+          </w:tcPr>
+          <w:p>
+            <w:r>
+              <w:t>Down as of November 21</w:t>
+            </w:r>
+            <w:r>
+              <w:rPr>
+                <w:vertAlign w:val="superscript"/>
+              </w:rPr>
+              <w:t>st</w:t>
+            </w:r>
+            <w:r>
+              <w:t>, 2017</w:t>
+            </w:r>
+          </w:p>
+        </w:tc>
+      </w:tr>
+    </w:tbl>
+    <w:p>
+      <w:r>
+        <w:t>* Example:  ATDT5551213</w:t>
       </w:r>
     </w:p>
     <w:p>
@@ -5853,7 +6344,51 @@
     </w:p>
     <w:p>
       <w:r>
-        <w:t>To access Q-Link, follow these steps:</w:t>
+        <w:t xml:space="preserve">To access Q-Link, follow </w:t>
+      </w:r>
+      <w:r>
+        <w:t>the steps below:</w:t>
+      </w:r>
+    </w:p>
+    <w:p>
+      <w:pPr>
+        <w:rPr>
+          <w:rFonts w:asciiTheme="majorHAnsi" w:eastAsiaTheme="majorEastAsia" w:hAnsiTheme="majorHAnsi" w:cstheme="majorBidi"/>
+          <w:b/>
+          <w:bCs/>
+          <w:color w:val="4F81BD" w:themeColor="accent1"/>
+        </w:rPr>
+      </w:pPr>
+      <w:r>
+        <w:br w:type="page"/>
+      </w:r>
+    </w:p>
+    <w:p>
+      <w:pPr>
+        <w:pStyle w:val="Heading3"/>
+      </w:pPr>
+      <w:bookmarkStart w:id="18" w:name="_Toc499058724"/>
+      <w:r>
+        <w:lastRenderedPageBreak/>
+        <w:t xml:space="preserve">Hayes firmware </w:t>
+      </w:r>
+      <w:r>
+        <w:t>- Auto</w:t>
+      </w:r>
+      <w:r>
+        <w:t xml:space="preserve"> </w:t>
+      </w:r>
+      <w:r>
+        <w:t>D</w:t>
+      </w:r>
+      <w:r>
+        <w:t>ial</w:t>
+      </w:r>
+      <w:bookmarkEnd w:id="18"/>
+    </w:p>
+    <w:p>
+      <w:r>
+        <w:t>Using this method, Q-Link will automatically ‘dial’ the server and connect.</w:t>
       </w:r>
     </w:p>
     <w:p>
@@ -5868,7 +6403,7 @@
           <w:b/>
           <w:u w:val="single"/>
         </w:rPr>
-        <w:t>For the Hayes firmware:</w:t>
+        <w:t>First time connection:</w:t>
       </w:r>
     </w:p>
     <w:p>
@@ -6027,7 +6562,7 @@
       </w:r>
       <w:proofErr w:type="spellEnd"/>
       <w:r>
-        <w:t xml:space="preserve"> Rebooted: +5551212</w:t>
+        <w:t xml:space="preserve"> Reloaded: +5551213</w:t>
       </w:r>
     </w:p>
     <w:p>
@@ -6044,7 +6579,7 @@
       </w:r>
       <w:proofErr w:type="spellEnd"/>
       <w:r>
-        <w:t xml:space="preserve"> Reloaded: +5551213</w:t>
+        <w:t xml:space="preserve"> Rebooted: +5551212</w:t>
       </w:r>
     </w:p>
     <w:p>
@@ -6107,7 +6642,6 @@
         <w:t>load “*”,8,1</w:t>
       </w:r>
     </w:p>
-    <w:p/>
     <w:p>
       <w:pPr>
         <w:rPr>
@@ -6120,7 +6654,131 @@
           <w:b/>
           <w:u w:val="single"/>
         </w:rPr>
+        <w:t>Connecting (after first time):</w:t>
+      </w:r>
+    </w:p>
+    <w:p>
+      <w:pPr>
+        <w:pStyle w:val="ListParagraph"/>
+        <w:numPr>
+          <w:ilvl w:val="0"/>
+          <w:numId w:val="30"/>
+        </w:numPr>
+      </w:pPr>
+      <w:r>
+        <w:t>Using a terminal program, boot the modem up at 1200 baud (press u or &lt;return&gt; when ‘Baud Detection’ is displayed) and set the following settings:</w:t>
+      </w:r>
+    </w:p>
+    <w:p>
+      <w:pPr>
+        <w:pStyle w:val="ListParagraph"/>
+        <w:numPr>
+          <w:ilvl w:val="1"/>
+          <w:numId w:val="30"/>
+        </w:numPr>
+      </w:pPr>
+      <w:r>
+        <w:t>ate1q0v1&amp;c1&amp;k0s0=0&amp;w</w:t>
+      </w:r>
+    </w:p>
+    <w:p>
+      <w:pPr>
+        <w:pStyle w:val="ListParagraph"/>
+        <w:numPr>
+          <w:ilvl w:val="0"/>
+          <w:numId w:val="30"/>
+        </w:numPr>
+      </w:pPr>
+      <w:r>
+        <w:t>Boot the disk using</w:t>
+      </w:r>
+    </w:p>
+    <w:p>
+      <w:pPr>
+        <w:pStyle w:val="ListParagraph"/>
+        <w:numPr>
+          <w:ilvl w:val="1"/>
+          <w:numId w:val="30"/>
+        </w:numPr>
+      </w:pPr>
+      <w:r>
+        <w:t>load “*”,8,1</w:t>
+      </w:r>
+    </w:p>
+    <w:p>
+      <w:pPr>
+        <w:pStyle w:val="ListParagraph"/>
+        <w:numPr>
+          <w:ilvl w:val="0"/>
+          <w:numId w:val="30"/>
+        </w:numPr>
+      </w:pPr>
+      <w:r>
+        <w:t>Select SIGN ON TO Q-LINK</w:t>
+      </w:r>
+    </w:p>
+    <w:p>
+      <w:pPr>
+        <w:pStyle w:val="ListParagraph"/>
+        <w:numPr>
+          <w:ilvl w:val="0"/>
+          <w:numId w:val="30"/>
+        </w:numPr>
+      </w:pPr>
+      <w:r>
+        <w:t>Q-Link should now launch and log you in.</w:t>
+      </w:r>
+    </w:p>
+    <w:p/>
+    <w:p/>
+    <w:p>
+      <w:pPr>
+        <w:rPr>
+          <w:rFonts w:asciiTheme="majorHAnsi" w:eastAsiaTheme="majorEastAsia" w:hAnsiTheme="majorHAnsi" w:cstheme="majorBidi"/>
+          <w:b/>
+          <w:bCs/>
+          <w:color w:val="4F81BD" w:themeColor="accent1"/>
+        </w:rPr>
+      </w:pPr>
+      <w:r>
         <w:br w:type="page"/>
+      </w:r>
+    </w:p>
+    <w:p>
+      <w:pPr>
+        <w:pStyle w:val="Heading3"/>
+      </w:pPr>
+      <w:bookmarkStart w:id="19" w:name="_Toc499058725"/>
+      <w:r>
+        <w:lastRenderedPageBreak/>
+        <w:t>Hayes firmware –</w:t>
+      </w:r>
+      <w:r>
+        <w:t xml:space="preserve"> </w:t>
+      </w:r>
+      <w:r>
+        <w:t>M</w:t>
+      </w:r>
+      <w:r>
+        <w:t xml:space="preserve">anual </w:t>
+      </w:r>
+      <w:r>
+        <w:t>D</w:t>
+      </w:r>
+      <w:r>
+        <w:t>ial</w:t>
+      </w:r>
+      <w:bookmarkEnd w:id="19"/>
+    </w:p>
+    <w:p>
+      <w:r>
+        <w:t xml:space="preserve">Using this method, </w:t>
+      </w:r>
+      <w:r>
+        <w:t xml:space="preserve">similar to the Menu firmware </w:t>
+      </w:r>
+      <w:r>
+        <w:t>you will have to manually dial the Q-Link server and then press F1 to connect.</w:t>
       </w:r>
     </w:p>
     <w:p>
@@ -6135,8 +6793,7 @@
           <w:b/>
           <w:u w:val="single"/>
         </w:rPr>
-        <w:lastRenderedPageBreak/>
-        <w:t>For the Menu firmware:</w:t>
+        <w:t>First time connection:</w:t>
       </w:r>
     </w:p>
     <w:p>
@@ -6144,11 +6801,11 @@
         <w:pStyle w:val="ListParagraph"/>
         <w:numPr>
           <w:ilvl w:val="0"/>
-          <w:numId w:val="19"/>
-        </w:numPr>
-      </w:pPr>
-      <w:r>
-        <w:t>Using a terminal program, boot the modem up at 1200 baud (press u or &lt;return&gt; when ‘Baud Detection’ is displayed) and set the following settings using the Configuration menu:</w:t>
+          <w:numId w:val="29"/>
+        </w:numPr>
+      </w:pPr>
+      <w:r>
+        <w:t>Using a terminal program, boot the modem up at 1200 baud (press u or &lt;return&gt; when ‘Baud Detection’ is displayed) and set the following settings:</w:t>
       </w:r>
     </w:p>
     <w:p>
@@ -6156,11 +6813,23 @@
         <w:pStyle w:val="ListParagraph"/>
         <w:numPr>
           <w:ilvl w:val="1"/>
-          <w:numId w:val="19"/>
-        </w:numPr>
-      </w:pPr>
-      <w:r>
-        <w:t>Disable flow control (menu item should say ‘Enable flow control’)</w:t>
+          <w:numId w:val="29"/>
+        </w:numPr>
+      </w:pPr>
+      <w:r>
+        <w:t>ate1q0v1&amp;c1&amp;k0s0=0&amp;w</w:t>
+      </w:r>
+    </w:p>
+    <w:p>
+      <w:pPr>
+        <w:pStyle w:val="ListParagraph"/>
+        <w:numPr>
+          <w:ilvl w:val="0"/>
+          <w:numId w:val="29"/>
+        </w:numPr>
+      </w:pPr>
+      <w:r>
+        <w:t>Download a fresh Q-Link disk from one of the following sites:</w:t>
       </w:r>
     </w:p>
     <w:p>
@@ -6168,31 +6837,7 @@
         <w:pStyle w:val="ListParagraph"/>
         <w:numPr>
           <w:ilvl w:val="1"/>
-          <w:numId w:val="19"/>
-        </w:numPr>
-      </w:pPr>
-      <w:r>
-        <w:t>Disable DCD always on (menu item should say ‘Enable DCD always on’)</w:t>
-      </w:r>
-    </w:p>
-    <w:p>
-      <w:pPr>
-        <w:pStyle w:val="ListParagraph"/>
-        <w:numPr>
-          <w:ilvl w:val="0"/>
-          <w:numId w:val="19"/>
-        </w:numPr>
-      </w:pPr>
-      <w:r>
-        <w:t>Download a fresh Q-Link disk from one of the following sites:</w:t>
-      </w:r>
-    </w:p>
-    <w:p>
-      <w:pPr>
-        <w:pStyle w:val="ListParagraph"/>
-        <w:numPr>
-          <w:ilvl w:val="1"/>
-          <w:numId w:val="19"/>
+          <w:numId w:val="29"/>
         </w:numPr>
       </w:pPr>
       <w:hyperlink r:id="rId19" w:history="1">
@@ -6209,7 +6854,7 @@
         <w:pStyle w:val="ListParagraph"/>
         <w:numPr>
           <w:ilvl w:val="1"/>
-          <w:numId w:val="19"/>
+          <w:numId w:val="29"/>
         </w:numPr>
       </w:pPr>
       <w:hyperlink r:id="rId20" w:history="1">
@@ -6226,11 +6871,516 @@
         <w:pStyle w:val="ListParagraph"/>
         <w:numPr>
           <w:ilvl w:val="0"/>
-          <w:numId w:val="19"/>
+          <w:numId w:val="29"/>
         </w:numPr>
       </w:pPr>
       <w:r>
         <w:t>load “change access”,8,1</w:t>
+      </w:r>
+    </w:p>
+    <w:p>
+      <w:pPr>
+        <w:pStyle w:val="ListParagraph"/>
+        <w:numPr>
+          <w:ilvl w:val="0"/>
+          <w:numId w:val="29"/>
+        </w:numPr>
+      </w:pPr>
+      <w:r>
+        <w:t>Select ‘Change access information’</w:t>
+      </w:r>
+    </w:p>
+    <w:p>
+      <w:pPr>
+        <w:pStyle w:val="ListParagraph"/>
+        <w:numPr>
+          <w:ilvl w:val="0"/>
+          <w:numId w:val="29"/>
+        </w:numPr>
+      </w:pPr>
+      <w:r>
+        <w:t>Change the modem type to ‘Other command driven modems’</w:t>
+      </w:r>
+    </w:p>
+    <w:p>
+      <w:pPr>
+        <w:pStyle w:val="ListParagraph"/>
+        <w:numPr>
+          <w:ilvl w:val="0"/>
+          <w:numId w:val="29"/>
+        </w:numPr>
+      </w:pPr>
+      <w:r>
+        <w:t>Change the modem speed to 1200 baud</w:t>
+      </w:r>
+    </w:p>
+    <w:p>
+      <w:pPr>
+        <w:pStyle w:val="ListParagraph"/>
+        <w:numPr>
+          <w:ilvl w:val="0"/>
+          <w:numId w:val="29"/>
+        </w:numPr>
+      </w:pPr>
+      <w:r>
+        <w:t>Change the phone type to Tone</w:t>
+      </w:r>
+    </w:p>
+    <w:p>
+      <w:pPr>
+        <w:pStyle w:val="ListParagraph"/>
+        <w:numPr>
+          <w:ilvl w:val="0"/>
+          <w:numId w:val="29"/>
+        </w:numPr>
+      </w:pPr>
+      <w:r>
+        <w:t>Change the access number to one of the following:</w:t>
+      </w:r>
+    </w:p>
+    <w:p>
+      <w:pPr>
+        <w:pStyle w:val="ListParagraph"/>
+        <w:numPr>
+          <w:ilvl w:val="1"/>
+          <w:numId w:val="29"/>
+        </w:numPr>
+      </w:pPr>
+      <w:proofErr w:type="spellStart"/>
+      <w:r>
+        <w:t>QLink</w:t>
+      </w:r>
+      <w:proofErr w:type="spellEnd"/>
+      <w:r>
+        <w:t xml:space="preserve"> Reloaded: +5551213</w:t>
+      </w:r>
+    </w:p>
+    <w:p>
+      <w:pPr>
+        <w:pStyle w:val="ListParagraph"/>
+        <w:numPr>
+          <w:ilvl w:val="1"/>
+          <w:numId w:val="29"/>
+        </w:numPr>
+      </w:pPr>
+      <w:proofErr w:type="spellStart"/>
+      <w:r>
+        <w:t>QLink</w:t>
+      </w:r>
+      <w:proofErr w:type="spellEnd"/>
+      <w:r>
+        <w:t xml:space="preserve"> Rebooted: +5551212</w:t>
+      </w:r>
+    </w:p>
+    <w:p>
+      <w:pPr>
+        <w:pStyle w:val="ListParagraph"/>
+        <w:numPr>
+          <w:ilvl w:val="1"/>
+          <w:numId w:val="29"/>
+        </w:numPr>
+      </w:pPr>
+      <w:r>
+        <w:t xml:space="preserve">Note:  The + is required.  The number is not actually used when using </w:t>
+      </w:r>
+      <w:r>
+        <w:t>manual dialing</w:t>
+      </w:r>
+      <w:r>
+        <w:t>, but a number must be entered.</w:t>
+      </w:r>
+    </w:p>
+    <w:p>
+      <w:pPr>
+        <w:pStyle w:val="ListParagraph"/>
+        <w:numPr>
+          <w:ilvl w:val="0"/>
+          <w:numId w:val="29"/>
+        </w:numPr>
+      </w:pPr>
+      <w:r>
+        <w:t>Select SIGN ON TO Q-LINK</w:t>
+      </w:r>
+    </w:p>
+    <w:p>
+      <w:pPr>
+        <w:pStyle w:val="ListParagraph"/>
+        <w:numPr>
+          <w:ilvl w:val="0"/>
+          <w:numId w:val="29"/>
+        </w:numPr>
+      </w:pPr>
+      <w:r>
+        <w:t>Enter the modem command dialing command for the server (one of):</w:t>
+      </w:r>
+    </w:p>
+    <w:p>
+      <w:pPr>
+        <w:pStyle w:val="ListParagraph"/>
+        <w:numPr>
+          <w:ilvl w:val="1"/>
+          <w:numId w:val="29"/>
+        </w:numPr>
+      </w:pPr>
+      <w:proofErr w:type="spellStart"/>
+      <w:r>
+        <w:t>atdt</w:t>
+      </w:r>
+      <w:proofErr w:type="spellEnd"/>
+      <w:r>
+        <w:t xml:space="preserve"> </w:t>
+      </w:r>
+      <w:r>
+        <w:t>5551213</w:t>
+      </w:r>
+    </w:p>
+    <w:p>
+      <w:pPr>
+        <w:pStyle w:val="ListParagraph"/>
+        <w:numPr>
+          <w:ilvl w:val="1"/>
+          <w:numId w:val="29"/>
+        </w:numPr>
+      </w:pPr>
+      <w:proofErr w:type="spellStart"/>
+      <w:r>
+        <w:t>atdt</w:t>
+      </w:r>
+      <w:proofErr w:type="spellEnd"/>
+      <w:r>
+        <w:t xml:space="preserve"> </w:t>
+      </w:r>
+      <w:r>
+        <w:t>5551212</w:t>
+      </w:r>
+    </w:p>
+    <w:p>
+      <w:pPr>
+        <w:pStyle w:val="ListParagraph"/>
+        <w:numPr>
+          <w:ilvl w:val="1"/>
+          <w:numId w:val="29"/>
+        </w:numPr>
+      </w:pPr>
+      <w:proofErr w:type="spellStart"/>
+      <w:r>
+        <w:t>atdt</w:t>
+      </w:r>
+      <w:proofErr w:type="spellEnd"/>
+      <w:r>
+        <w:t xml:space="preserve"> </w:t>
+      </w:r>
+      <w:r>
+        <w:t>q-link.net</w:t>
+      </w:r>
+    </w:p>
+    <w:p>
+      <w:pPr>
+        <w:pStyle w:val="ListParagraph"/>
+        <w:numPr>
+          <w:ilvl w:val="1"/>
+          <w:numId w:val="29"/>
+        </w:numPr>
+      </w:pPr>
+      <w:proofErr w:type="spellStart"/>
+      <w:r>
+        <w:t>atdt</w:t>
+      </w:r>
+      <w:proofErr w:type="spellEnd"/>
+      <w:r>
+        <w:t xml:space="preserve"> </w:t>
+      </w:r>
+      <w:r>
+        <w:t>qlink.lyonlabs.org</w:t>
+      </w:r>
+    </w:p>
+    <w:p>
+      <w:pPr>
+        <w:pStyle w:val="ListParagraph"/>
+        <w:numPr>
+          <w:ilvl w:val="0"/>
+          <w:numId w:val="29"/>
+        </w:numPr>
+      </w:pPr>
+      <w:r>
+        <w:t>When it says ‘CONNECT 1200’ on the Q-Link screen, press F1</w:t>
+      </w:r>
+    </w:p>
+    <w:p>
+      <w:pPr>
+        <w:pStyle w:val="ListParagraph"/>
+        <w:numPr>
+          <w:ilvl w:val="0"/>
+          <w:numId w:val="29"/>
+        </w:numPr>
+      </w:pPr>
+      <w:r>
+        <w:t>Q-Link should now launch and log you in.</w:t>
+      </w:r>
+    </w:p>
+    <w:p>
+      <w:pPr>
+        <w:pStyle w:val="ListParagraph"/>
+        <w:numPr>
+          <w:ilvl w:val="0"/>
+          <w:numId w:val="29"/>
+        </w:numPr>
+      </w:pPr>
+      <w:r>
+        <w:t xml:space="preserve">The next time you want to connect, repeat step 1, </w:t>
+      </w:r>
+      <w:proofErr w:type="gramStart"/>
+      <w:r>
+        <w:t>boot</w:t>
+      </w:r>
+      <w:proofErr w:type="gramEnd"/>
+      <w:r>
+        <w:t xml:space="preserve"> the disk using the command below and then repeat steps 9-15.</w:t>
+      </w:r>
+    </w:p>
+    <w:p>
+      <w:pPr>
+        <w:pStyle w:val="ListParagraph"/>
+        <w:numPr>
+          <w:ilvl w:val="1"/>
+          <w:numId w:val="29"/>
+        </w:numPr>
+      </w:pPr>
+      <w:r>
+        <w:t>load “*”,8,1</w:t>
+      </w:r>
+    </w:p>
+    <w:p>
+      <w:pPr>
+        <w:rPr>
+          <w:b/>
+          <w:u w:val="single"/>
+        </w:rPr>
+      </w:pPr>
+      <w:r>
+        <w:rPr>
+          <w:b/>
+          <w:u w:val="single"/>
+        </w:rPr>
+        <w:t>Connecting (after first time):</w:t>
+      </w:r>
+    </w:p>
+    <w:p>
+      <w:pPr>
+        <w:pStyle w:val="ListParagraph"/>
+        <w:numPr>
+          <w:ilvl w:val="0"/>
+          <w:numId w:val="31"/>
+        </w:numPr>
+      </w:pPr>
+      <w:r>
+        <w:t>Using a terminal program, boot the modem up at 1200 baud (press u or &lt;return&gt; when ‘Baud Detection’ is displayed) and set the following settings:</w:t>
+      </w:r>
+    </w:p>
+    <w:p>
+      <w:pPr>
+        <w:pStyle w:val="ListParagraph"/>
+        <w:numPr>
+          <w:ilvl w:val="1"/>
+          <w:numId w:val="31"/>
+        </w:numPr>
+      </w:pPr>
+      <w:r>
+        <w:t>ate1q0v1&amp;c1&amp;k0s0=0&amp;w</w:t>
+      </w:r>
+    </w:p>
+    <w:p>
+      <w:pPr>
+        <w:pStyle w:val="ListParagraph"/>
+        <w:numPr>
+          <w:ilvl w:val="0"/>
+          <w:numId w:val="31"/>
+        </w:numPr>
+      </w:pPr>
+      <w:r>
+        <w:t>Boot the disk using</w:t>
+      </w:r>
+    </w:p>
+    <w:p>
+      <w:pPr>
+        <w:pStyle w:val="ListParagraph"/>
+        <w:numPr>
+          <w:ilvl w:val="1"/>
+          <w:numId w:val="31"/>
+        </w:numPr>
+      </w:pPr>
+      <w:r>
+        <w:t>load “*”,8,1</w:t>
+      </w:r>
+    </w:p>
+    <w:p>
+      <w:pPr>
+        <w:pStyle w:val="ListParagraph"/>
+        <w:numPr>
+          <w:ilvl w:val="0"/>
+          <w:numId w:val="31"/>
+        </w:numPr>
+      </w:pPr>
+      <w:r>
+        <w:t>Select SIGN ON TO Q-LINK</w:t>
+      </w:r>
+    </w:p>
+    <w:p>
+      <w:pPr>
+        <w:pStyle w:val="ListParagraph"/>
+        <w:numPr>
+          <w:ilvl w:val="0"/>
+          <w:numId w:val="31"/>
+        </w:numPr>
+      </w:pPr>
+      <w:r>
+        <w:t>Enter the modem command dialing command for the server (one of):</w:t>
+      </w:r>
+    </w:p>
+    <w:p>
+      <w:pPr>
+        <w:pStyle w:val="ListParagraph"/>
+        <w:numPr>
+          <w:ilvl w:val="1"/>
+          <w:numId w:val="31"/>
+        </w:numPr>
+      </w:pPr>
+      <w:proofErr w:type="spellStart"/>
+      <w:r>
+        <w:lastRenderedPageBreak/>
+        <w:t>atdt</w:t>
+      </w:r>
+      <w:proofErr w:type="spellEnd"/>
+      <w:r>
+        <w:t xml:space="preserve"> 5551213</w:t>
+      </w:r>
+    </w:p>
+    <w:p>
+      <w:pPr>
+        <w:pStyle w:val="ListParagraph"/>
+        <w:numPr>
+          <w:ilvl w:val="1"/>
+          <w:numId w:val="31"/>
+        </w:numPr>
+      </w:pPr>
+      <w:proofErr w:type="spellStart"/>
+      <w:r>
+        <w:t>atdt</w:t>
+      </w:r>
+      <w:proofErr w:type="spellEnd"/>
+      <w:r>
+        <w:t xml:space="preserve"> 5551212</w:t>
+      </w:r>
+    </w:p>
+    <w:p>
+      <w:pPr>
+        <w:pStyle w:val="ListParagraph"/>
+        <w:numPr>
+          <w:ilvl w:val="1"/>
+          <w:numId w:val="31"/>
+        </w:numPr>
+      </w:pPr>
+      <w:proofErr w:type="spellStart"/>
+      <w:r>
+        <w:t>atdt</w:t>
+      </w:r>
+      <w:proofErr w:type="spellEnd"/>
+      <w:r>
+        <w:t xml:space="preserve"> q-link.net</w:t>
+      </w:r>
+    </w:p>
+    <w:p>
+      <w:pPr>
+        <w:pStyle w:val="ListParagraph"/>
+        <w:numPr>
+          <w:ilvl w:val="1"/>
+          <w:numId w:val="31"/>
+        </w:numPr>
+      </w:pPr>
+      <w:proofErr w:type="spellStart"/>
+      <w:r>
+        <w:t>atdt</w:t>
+      </w:r>
+      <w:proofErr w:type="spellEnd"/>
+      <w:r>
+        <w:t xml:space="preserve"> qlink.lyonlabs.org</w:t>
+      </w:r>
+    </w:p>
+    <w:p>
+      <w:pPr>
+        <w:pStyle w:val="ListParagraph"/>
+        <w:numPr>
+          <w:ilvl w:val="0"/>
+          <w:numId w:val="31"/>
+        </w:numPr>
+      </w:pPr>
+      <w:r>
+        <w:t>When it says ‘CONNECT 1200’ on the Q-Link screen, press F1</w:t>
+      </w:r>
+    </w:p>
+    <w:p>
+      <w:pPr>
+        <w:pStyle w:val="ListParagraph"/>
+        <w:numPr>
+          <w:ilvl w:val="0"/>
+          <w:numId w:val="31"/>
+        </w:numPr>
+      </w:pPr>
+      <w:r>
+        <w:t>Q-Link should now launch and log you in.</w:t>
+      </w:r>
+    </w:p>
+    <w:p/>
+    <w:p/>
+    <w:p/>
+    <w:p/>
+    <w:p>
+      <w:pPr>
+        <w:rPr>
+          <w:b/>
+          <w:u w:val="single"/>
+        </w:rPr>
+      </w:pPr>
+      <w:r>
+        <w:rPr>
+          <w:b/>
+          <w:u w:val="single"/>
+        </w:rPr>
+        <w:br w:type="page"/>
+      </w:r>
+    </w:p>
+    <w:p>
+      <w:pPr>
+        <w:pStyle w:val="Heading3"/>
+      </w:pPr>
+      <w:bookmarkStart w:id="20" w:name="_Toc499058726"/>
+      <w:r>
+        <w:lastRenderedPageBreak/>
+        <w:t>Menu firmware</w:t>
+      </w:r>
+      <w:bookmarkEnd w:id="20"/>
+    </w:p>
+    <w:p>
+      <w:pPr>
+        <w:rPr>
+          <w:b/>
+          <w:u w:val="single"/>
+        </w:rPr>
+      </w:pPr>
+    </w:p>
+    <w:p>
+      <w:pPr>
+        <w:rPr>
+          <w:b/>
+          <w:u w:val="single"/>
+        </w:rPr>
+      </w:pPr>
+      <w:r>
+        <w:rPr>
+          <w:b/>
+          <w:u w:val="single"/>
+        </w:rPr>
+        <w:t>First time connection:</w:t>
       </w:r>
     </w:p>
     <w:p>
@@ -6242,7 +7392,31 @@
         </w:numPr>
       </w:pPr>
       <w:r>
-        <w:t>Select ‘Change access information’</w:t>
+        <w:t>Using a terminal program, boot the modem up at 1200 baud (press u or &lt;return&gt; when ‘Baud Detection’ is displayed) and set the following settings using the Configuration menu:</w:t>
+      </w:r>
+    </w:p>
+    <w:p>
+      <w:pPr>
+        <w:pStyle w:val="ListParagraph"/>
+        <w:numPr>
+          <w:ilvl w:val="1"/>
+          <w:numId w:val="19"/>
+        </w:numPr>
+      </w:pPr>
+      <w:r>
+        <w:t>Disable flow control (menu item should say ‘Enable flow control’)</w:t>
+      </w:r>
+    </w:p>
+    <w:p>
+      <w:pPr>
+        <w:pStyle w:val="ListParagraph"/>
+        <w:numPr>
+          <w:ilvl w:val="1"/>
+          <w:numId w:val="19"/>
+        </w:numPr>
+      </w:pPr>
+      <w:r>
+        <w:t>Disable DCD always on (menu item should say ‘Enable DCD always on’)</w:t>
       </w:r>
     </w:p>
     <w:p>
@@ -6254,8 +7428,42 @@
         </w:numPr>
       </w:pPr>
       <w:r>
-        <w:t>Change the modem type to ‘Other command driven modems’</w:t>
-      </w:r>
+        <w:t>Download a fresh Q-Link disk from one of the following sites:</w:t>
+      </w:r>
+    </w:p>
+    <w:p>
+      <w:pPr>
+        <w:pStyle w:val="ListParagraph"/>
+        <w:numPr>
+          <w:ilvl w:val="1"/>
+          <w:numId w:val="19"/>
+        </w:numPr>
+      </w:pPr>
+      <w:hyperlink r:id="rId21" w:history="1">
+        <w:r>
+          <w:rPr>
+            <w:rStyle w:val="Hyperlink"/>
+          </w:rPr>
+          <w:t>http://www.lyonlabs.org/commodore/qlink/QuantumLink.d64</w:t>
+        </w:r>
+      </w:hyperlink>
+    </w:p>
+    <w:p>
+      <w:pPr>
+        <w:pStyle w:val="ListParagraph"/>
+        <w:numPr>
+          <w:ilvl w:val="1"/>
+          <w:numId w:val="19"/>
+        </w:numPr>
+      </w:pPr>
+      <w:hyperlink r:id="rId22" w:history="1">
+        <w:r>
+          <w:rPr>
+            <w:rStyle w:val="Hyperlink"/>
+          </w:rPr>
+          <w:t>http://orrtech.us/qlink/files/QuantumLink.d64</w:t>
+        </w:r>
+      </w:hyperlink>
     </w:p>
     <w:p>
       <w:pPr>
@@ -6266,7 +7474,7 @@
         </w:numPr>
       </w:pPr>
       <w:r>
-        <w:t>Change the modem speed to 1200 baud</w:t>
+        <w:t>load “change access”,8,1</w:t>
       </w:r>
     </w:p>
     <w:p>
@@ -6278,7 +7486,7 @@
         </w:numPr>
       </w:pPr>
       <w:r>
-        <w:t>Change the phone type to Tone</w:t>
+        <w:t>Select ‘Change access information’</w:t>
       </w:r>
     </w:p>
     <w:p>
@@ -6290,6 +7498,42 @@
         </w:numPr>
       </w:pPr>
       <w:r>
+        <w:t>Change the modem type to ‘Other command driven modems’</w:t>
+      </w:r>
+    </w:p>
+    <w:p>
+      <w:pPr>
+        <w:pStyle w:val="ListParagraph"/>
+        <w:numPr>
+          <w:ilvl w:val="0"/>
+          <w:numId w:val="19"/>
+        </w:numPr>
+      </w:pPr>
+      <w:r>
+        <w:t>Change the modem speed to 1200 baud</w:t>
+      </w:r>
+    </w:p>
+    <w:p>
+      <w:pPr>
+        <w:pStyle w:val="ListParagraph"/>
+        <w:numPr>
+          <w:ilvl w:val="0"/>
+          <w:numId w:val="19"/>
+        </w:numPr>
+      </w:pPr>
+      <w:r>
+        <w:t>Change the phone type to Tone</w:t>
+      </w:r>
+    </w:p>
+    <w:p>
+      <w:pPr>
+        <w:pStyle w:val="ListParagraph"/>
+        <w:numPr>
+          <w:ilvl w:val="0"/>
+          <w:numId w:val="19"/>
+        </w:numPr>
+      </w:pPr>
+      <w:r>
         <w:t>Change the access number to one of the following:</w:t>
       </w:r>
     </w:p>
@@ -6465,22 +7709,29 @@
     </w:p>
     <w:p>
       <w:pPr>
+        <w:rPr>
+          <w:b/>
+          <w:u w:val="single"/>
+        </w:rPr>
+      </w:pPr>
+      <w:r>
+        <w:rPr>
+          <w:b/>
+          <w:u w:val="single"/>
+        </w:rPr>
+        <w:t>Connecting (after first time):</w:t>
+      </w:r>
+    </w:p>
+    <w:p>
+      <w:pPr>
         <w:pStyle w:val="ListParagraph"/>
         <w:numPr>
           <w:ilvl w:val="0"/>
-          <w:numId w:val="19"/>
-        </w:numPr>
-      </w:pPr>
-      <w:r>
-        <w:t xml:space="preserve">The next time you want to connect, repeat step 1, </w:t>
-      </w:r>
-      <w:proofErr w:type="gramStart"/>
-      <w:r>
-        <w:t>boot</w:t>
-      </w:r>
-      <w:proofErr w:type="gramEnd"/>
-      <w:r>
-        <w:t xml:space="preserve"> the disk using the command below and then repeat steps 9-15.</w:t>
+          <w:numId w:val="33"/>
+        </w:numPr>
+      </w:pPr>
+      <w:r>
+        <w:t>Using a terminal program, boot the modem up at 1200 baud (press u or &lt;return&gt; when ‘Baud Detection’ is displayed) and set the following settings using the Configuration menu:</w:t>
       </w:r>
     </w:p>
     <w:p>
@@ -6488,15 +7739,147 @@
         <w:pStyle w:val="ListParagraph"/>
         <w:numPr>
           <w:ilvl w:val="1"/>
-          <w:numId w:val="19"/>
-        </w:numPr>
-      </w:pPr>
-      <w:r>
-        <w:t>load “*”,8,1</w:t>
+          <w:numId w:val="33"/>
+        </w:numPr>
+      </w:pPr>
+      <w:r>
+        <w:t>Disable flow control (menu item should say ‘Enable flow control’)</w:t>
+      </w:r>
+    </w:p>
+    <w:p>
+      <w:pPr>
+        <w:pStyle w:val="ListParagraph"/>
+        <w:numPr>
+          <w:ilvl w:val="1"/>
+          <w:numId w:val="33"/>
+        </w:numPr>
+      </w:pPr>
+      <w:r>
+        <w:t>Disable DCD always on (menu item should say ‘Enable DCD always on’)</w:t>
+      </w:r>
+    </w:p>
+    <w:p>
+      <w:pPr>
+        <w:pStyle w:val="ListParagraph"/>
+        <w:numPr>
+          <w:ilvl w:val="0"/>
+          <w:numId w:val="33"/>
+        </w:numPr>
+      </w:pPr>
+      <w:r>
+        <w:t>Select SIGN ON TO Q-LINK</w:t>
+      </w:r>
+    </w:p>
+    <w:p>
+      <w:pPr>
+        <w:pStyle w:val="ListParagraph"/>
+        <w:numPr>
+          <w:ilvl w:val="0"/>
+          <w:numId w:val="33"/>
+        </w:numPr>
+      </w:pPr>
+      <w:r>
+        <w:t>Press &lt;return&gt; to bring up the modem menu.  Note: The Q-Link terminal program requires a &lt;return&gt; after each line which causes an extra &lt;return&gt; to be sent to the modem.</w:t>
+      </w:r>
+    </w:p>
+    <w:p>
+      <w:pPr>
+        <w:pStyle w:val="ListParagraph"/>
+        <w:numPr>
+          <w:ilvl w:val="0"/>
+          <w:numId w:val="33"/>
+        </w:numPr>
+      </w:pPr>
+      <w:r>
+        <w:t>Select 1. Telnet to host or BBS</w:t>
+      </w:r>
+    </w:p>
+    <w:p>
+      <w:pPr>
+        <w:pStyle w:val="ListParagraph"/>
+        <w:numPr>
+          <w:ilvl w:val="0"/>
+          <w:numId w:val="33"/>
+        </w:numPr>
+      </w:pPr>
+      <w:r>
+        <w:lastRenderedPageBreak/>
+        <w:t>If an X is displayed, press the DEL key and enter the phone number and press &lt;return&gt;</w:t>
+      </w:r>
+    </w:p>
+    <w:p>
+      <w:pPr>
+        <w:pStyle w:val="ListParagraph"/>
+        <w:numPr>
+          <w:ilvl w:val="1"/>
+          <w:numId w:val="33"/>
+        </w:numPr>
+      </w:pPr>
+      <w:proofErr w:type="spellStart"/>
+      <w:r>
+        <w:t>QLink</w:t>
+      </w:r>
+      <w:proofErr w:type="spellEnd"/>
+      <w:r>
+        <w:t xml:space="preserve"> Rebooted: 5551212</w:t>
+      </w:r>
+    </w:p>
+    <w:p>
+      <w:pPr>
+        <w:pStyle w:val="ListParagraph"/>
+        <w:numPr>
+          <w:ilvl w:val="1"/>
+          <w:numId w:val="33"/>
+        </w:numPr>
+      </w:pPr>
+      <w:proofErr w:type="spellStart"/>
+      <w:r>
+        <w:t>QLink</w:t>
+      </w:r>
+      <w:proofErr w:type="spellEnd"/>
+      <w:r>
+        <w:t xml:space="preserve"> Reloaded: 5551213</w:t>
+      </w:r>
+    </w:p>
+    <w:p>
+      <w:pPr>
+        <w:pStyle w:val="ListParagraph"/>
+        <w:numPr>
+          <w:ilvl w:val="0"/>
+          <w:numId w:val="33"/>
+        </w:numPr>
+      </w:pPr>
+      <w:r>
+        <w:t>Press &lt;return&gt; and the port prompt as it will be automatically changed to the correct port.</w:t>
+      </w:r>
+    </w:p>
+    <w:p>
+      <w:pPr>
+        <w:pStyle w:val="ListParagraph"/>
+        <w:numPr>
+          <w:ilvl w:val="0"/>
+          <w:numId w:val="33"/>
+        </w:numPr>
+      </w:pPr>
+      <w:r>
+        <w:t>When it says ‘Connected to qlink.lyonlabs.org’ or ‘Connected to q-link.org’, press F1</w:t>
+      </w:r>
+    </w:p>
+    <w:p>
+      <w:pPr>
+        <w:pStyle w:val="ListParagraph"/>
+        <w:numPr>
+          <w:ilvl w:val="0"/>
+          <w:numId w:val="33"/>
+        </w:numPr>
+      </w:pPr>
+      <w:r>
+        <w:t>Q-Link should now launch and log you in.</w:t>
       </w:r>
     </w:p>
     <w:p/>
     <w:p/>
+    <w:p/>
     <w:p>
       <w:r>
         <w:br w:type="page"/>
@@ -6506,23 +7889,23 @@
       <w:pPr>
         <w:pStyle w:val="Heading2"/>
       </w:pPr>
-      <w:bookmarkStart w:id="16" w:name="_Toc443076018"/>
+      <w:bookmarkStart w:id="21" w:name="_Toc499058727"/>
       <w:r>
         <w:lastRenderedPageBreak/>
         <w:t>BBSs</w:t>
       </w:r>
-      <w:bookmarkEnd w:id="16"/>
+      <w:bookmarkEnd w:id="21"/>
     </w:p>
     <w:p/>
     <w:p>
       <w:pPr>
         <w:pStyle w:val="Heading3"/>
       </w:pPr>
-      <w:bookmarkStart w:id="17" w:name="_Toc443076019"/>
+      <w:bookmarkStart w:id="22" w:name="_Toc499058728"/>
       <w:r>
         <w:t>Overview</w:t>
       </w:r>
-      <w:bookmarkEnd w:id="17"/>
+      <w:bookmarkEnd w:id="22"/>
     </w:p>
     <w:p/>
     <w:p>
@@ -6702,12 +8085,12 @@
       <w:pPr>
         <w:pStyle w:val="Heading3"/>
       </w:pPr>
-      <w:bookmarkStart w:id="18" w:name="_Toc443076020"/>
+      <w:bookmarkStart w:id="23" w:name="_Toc499058729"/>
       <w:r>
         <w:lastRenderedPageBreak/>
         <w:t>AABBS 12.5c</w:t>
       </w:r>
-      <w:bookmarkEnd w:id="18"/>
+      <w:bookmarkEnd w:id="23"/>
     </w:p>
     <w:p/>
     <w:p>
@@ -7030,12 +8413,12 @@
       <w:pPr>
         <w:pStyle w:val="Heading3"/>
       </w:pPr>
-      <w:bookmarkStart w:id="19" w:name="_Toc443076021"/>
+      <w:bookmarkStart w:id="24" w:name="_Toc499058730"/>
       <w:r>
         <w:lastRenderedPageBreak/>
         <w:t>Ivory 3.3</w:t>
       </w:r>
-      <w:bookmarkEnd w:id="19"/>
+      <w:bookmarkEnd w:id="24"/>
     </w:p>
     <w:p/>
     <w:p>
@@ -7230,12 +8613,12 @@
       <w:pPr>
         <w:pStyle w:val="Heading1"/>
       </w:pPr>
-      <w:bookmarkStart w:id="20" w:name="_Toc443076022"/>
+      <w:bookmarkStart w:id="25" w:name="_Toc499058731"/>
       <w:r>
         <w:lastRenderedPageBreak/>
         <w:t>Hayes Commands</w:t>
       </w:r>
-      <w:bookmarkEnd w:id="20"/>
+      <w:bookmarkEnd w:id="25"/>
     </w:p>
     <w:p>
       <w:proofErr w:type="gramStart"/>
@@ -7257,11 +8640,11 @@
       <w:pPr>
         <w:pStyle w:val="Heading2"/>
       </w:pPr>
-      <w:bookmarkStart w:id="21" w:name="_Toc443076023"/>
+      <w:bookmarkStart w:id="26" w:name="_Toc499058732"/>
       <w:r>
         <w:t>Hayes Basic Command Set</w:t>
       </w:r>
-      <w:bookmarkEnd w:id="21"/>
+      <w:bookmarkEnd w:id="26"/>
     </w:p>
     <w:p/>
     <w:tbl>
@@ -7501,7 +8884,7 @@
             <w:r>
               <w:t xml:space="preserve">8 and 9 with bbs.jammingsignal.com:23 and </w:t>
             </w:r>
-            <w:hyperlink r:id="rId21" w:history="1">
+            <w:hyperlink r:id="rId23" w:history="1">
               <w:r>
                 <w:rPr>
                   <w:rStyle w:val="Hyperlink"/>
@@ -9519,11 +10902,11 @@
       <w:pPr>
         <w:pStyle w:val="Heading2"/>
       </w:pPr>
-      <w:bookmarkStart w:id="22" w:name="_Toc443076024"/>
+      <w:bookmarkStart w:id="27" w:name="_Toc499058733"/>
       <w:r>
         <w:t>Hayes S Registers</w:t>
       </w:r>
-      <w:bookmarkEnd w:id="22"/>
+      <w:bookmarkEnd w:id="27"/>
     </w:p>
     <w:tbl>
       <w:tblPr>
@@ -9713,8 +11096,6 @@
             <w:r>
               <w:t>.</w:t>
             </w:r>
-            <w:bookmarkStart w:id="23" w:name="_GoBack"/>
-            <w:bookmarkEnd w:id="23"/>
           </w:p>
         </w:tc>
       </w:tr>
@@ -9822,23 +11203,23 @@
       <w:pPr>
         <w:pStyle w:val="Heading1"/>
       </w:pPr>
-      <w:bookmarkStart w:id="24" w:name="_Toc443076025"/>
+      <w:bookmarkStart w:id="28" w:name="_Toc499058734"/>
       <w:r>
         <w:lastRenderedPageBreak/>
         <w:t>Appendix A: Setup after Factory Reset</w:t>
       </w:r>
-      <w:bookmarkEnd w:id="24"/>
+      <w:bookmarkEnd w:id="28"/>
     </w:p>
     <w:p/>
     <w:p>
       <w:pPr>
         <w:pStyle w:val="Heading2"/>
       </w:pPr>
-      <w:bookmarkStart w:id="25" w:name="_Toc443076026"/>
+      <w:bookmarkStart w:id="29" w:name="_Toc499058735"/>
       <w:r>
         <w:t>Overview</w:t>
       </w:r>
-      <w:bookmarkEnd w:id="25"/>
+      <w:bookmarkEnd w:id="29"/>
     </w:p>
     <w:p>
       <w:r>
@@ -9880,11 +11261,11 @@
       <w:pPr>
         <w:pStyle w:val="Heading2"/>
       </w:pPr>
-      <w:bookmarkStart w:id="26" w:name="_Toc443076027"/>
+      <w:bookmarkStart w:id="30" w:name="_Toc499058736"/>
       <w:r>
         <w:t>Procedure</w:t>
       </w:r>
-      <w:bookmarkEnd w:id="26"/>
+      <w:bookmarkEnd w:id="30"/>
     </w:p>
     <w:p>
       <w:pPr>
@@ -10091,12 +11472,12 @@
       <w:pPr>
         <w:pStyle w:val="Heading2"/>
       </w:pPr>
-      <w:bookmarkStart w:id="27" w:name="_Toc443076028"/>
+      <w:bookmarkStart w:id="31" w:name="_Toc499058737"/>
       <w:r>
         <w:lastRenderedPageBreak/>
         <w:t>Settings</w:t>
       </w:r>
-      <w:bookmarkEnd w:id="27"/>
+      <w:bookmarkEnd w:id="31"/>
     </w:p>
     <w:p/>
     <w:p>
@@ -11097,7 +12478,7 @@
       <w:pPr>
         <w:pStyle w:val="Heading1"/>
       </w:pPr>
-      <w:bookmarkStart w:id="28" w:name="_Toc443076029"/>
+      <w:bookmarkStart w:id="32" w:name="_Toc499058738"/>
       <w:r>
         <w:lastRenderedPageBreak/>
         <w:t xml:space="preserve">Appendix B: </w:t>
@@ -11108,18 +12489,18 @@
       <w:r>
         <w:t>Static IP address configuration</w:t>
       </w:r>
-      <w:bookmarkEnd w:id="28"/>
+      <w:bookmarkEnd w:id="32"/>
     </w:p>
     <w:p/>
     <w:p>
       <w:pPr>
         <w:pStyle w:val="Heading2"/>
       </w:pPr>
-      <w:bookmarkStart w:id="29" w:name="_Toc443076030"/>
+      <w:bookmarkStart w:id="33" w:name="_Toc499058739"/>
       <w:r>
         <w:t>Overview</w:t>
       </w:r>
-      <w:bookmarkEnd w:id="29"/>
+      <w:bookmarkEnd w:id="33"/>
     </w:p>
     <w:p>
       <w:r>
@@ -11130,11 +12511,11 @@
       <w:pPr>
         <w:pStyle w:val="Heading2"/>
       </w:pPr>
-      <w:bookmarkStart w:id="30" w:name="_Toc443076031"/>
+      <w:bookmarkStart w:id="34" w:name="_Toc499058740"/>
       <w:r>
         <w:t>DHCP IP address</w:t>
       </w:r>
-      <w:bookmarkEnd w:id="30"/>
+      <w:bookmarkEnd w:id="34"/>
     </w:p>
     <w:p>
       <w:pPr>
@@ -11342,11 +12723,11 @@
       <w:pPr>
         <w:pStyle w:val="Heading2"/>
       </w:pPr>
-      <w:bookmarkStart w:id="31" w:name="_Toc443076032"/>
+      <w:bookmarkStart w:id="35" w:name="_Toc499058741"/>
       <w:r>
         <w:t>Static IP address</w:t>
       </w:r>
-      <w:bookmarkEnd w:id="31"/>
+      <w:bookmarkEnd w:id="35"/>
     </w:p>
     <w:p>
       <w:pPr>
@@ -12015,6 +13396,92 @@
     </w:lvl>
   </w:abstractNum>
   <w:abstractNum w:abstractNumId="4">
+    <w:nsid w:val="0D6C10C3"/>
+    <w:multiLevelType w:val="hybridMultilevel"/>
+    <w:tmpl w:val="C78CEB3E"/>
+    <w:lvl w:ilvl="0" w:tplc="0409000F">
+      <w:start w:val="1"/>
+      <w:numFmt w:val="decimal"/>
+      <w:lvlText w:val="%1."/>
+      <w:lvlJc w:val="left"/>
+      <w:pPr>
+        <w:ind w:left="720" w:hanging="360"/>
+      </w:pPr>
+    </w:lvl>
+    <w:lvl w:ilvl="1" w:tplc="04090019">
+      <w:start w:val="1"/>
+      <w:numFmt w:val="lowerLetter"/>
+      <w:lvlText w:val="%2."/>
+      <w:lvlJc w:val="left"/>
+      <w:pPr>
+        <w:ind w:left="1440" w:hanging="360"/>
+      </w:pPr>
+    </w:lvl>
+    <w:lvl w:ilvl="2" w:tplc="0409001B">
+      <w:start w:val="1"/>
+      <w:numFmt w:val="lowerRoman"/>
+      <w:lvlText w:val="%3."/>
+      <w:lvlJc w:val="right"/>
+      <w:pPr>
+        <w:ind w:left="2160" w:hanging="180"/>
+      </w:pPr>
+    </w:lvl>
+    <w:lvl w:ilvl="3" w:tplc="0409000F">
+      <w:start w:val="1"/>
+      <w:numFmt w:val="decimal"/>
+      <w:lvlText w:val="%4."/>
+      <w:lvlJc w:val="left"/>
+      <w:pPr>
+        <w:ind w:left="2880" w:hanging="360"/>
+      </w:pPr>
+    </w:lvl>
+    <w:lvl w:ilvl="4" w:tplc="04090019" w:tentative="1">
+      <w:start w:val="1"/>
+      <w:numFmt w:val="lowerLetter"/>
+      <w:lvlText w:val="%5."/>
+      <w:lvlJc w:val="left"/>
+      <w:pPr>
+        <w:ind w:left="3600" w:hanging="360"/>
+      </w:pPr>
+    </w:lvl>
+    <w:lvl w:ilvl="5" w:tplc="0409001B" w:tentative="1">
+      <w:start w:val="1"/>
+      <w:numFmt w:val="lowerRoman"/>
+      <w:lvlText w:val="%6."/>
+      <w:lvlJc w:val="right"/>
+      <w:pPr>
+        <w:ind w:left="4320" w:hanging="180"/>
+      </w:pPr>
+    </w:lvl>
+    <w:lvl w:ilvl="6" w:tplc="0409000F" w:tentative="1">
+      <w:start w:val="1"/>
+      <w:numFmt w:val="decimal"/>
+      <w:lvlText w:val="%7."/>
+      <w:lvlJc w:val="left"/>
+      <w:pPr>
+        <w:ind w:left="5040" w:hanging="360"/>
+      </w:pPr>
+    </w:lvl>
+    <w:lvl w:ilvl="7" w:tplc="04090019" w:tentative="1">
+      <w:start w:val="1"/>
+      <w:numFmt w:val="lowerLetter"/>
+      <w:lvlText w:val="%8."/>
+      <w:lvlJc w:val="left"/>
+      <w:pPr>
+        <w:ind w:left="5760" w:hanging="360"/>
+      </w:pPr>
+    </w:lvl>
+    <w:lvl w:ilvl="8" w:tplc="0409001B" w:tentative="1">
+      <w:start w:val="1"/>
+      <w:numFmt w:val="lowerRoman"/>
+      <w:lvlText w:val="%9."/>
+      <w:lvlJc w:val="right"/>
+      <w:pPr>
+        <w:ind w:left="6480" w:hanging="180"/>
+      </w:pPr>
+    </w:lvl>
+  </w:abstractNum>
+  <w:abstractNum w:abstractNumId="5">
     <w:nsid w:val="0DD311F5"/>
     <w:multiLevelType w:val="hybridMultilevel"/>
     <w:tmpl w:val="3024653A"/>
@@ -12127,7 +13594,7 @@
       </w:rPr>
     </w:lvl>
   </w:abstractNum>
-  <w:abstractNum w:abstractNumId="5">
+  <w:abstractNum w:abstractNumId="6">
     <w:nsid w:val="14B93D54"/>
     <w:multiLevelType w:val="hybridMultilevel"/>
     <w:tmpl w:val="30C2E40E"/>
@@ -12213,7 +13680,7 @@
       </w:pPr>
     </w:lvl>
   </w:abstractNum>
-  <w:abstractNum w:abstractNumId="6">
+  <w:abstractNum w:abstractNumId="7">
     <w:nsid w:val="158F4EAA"/>
     <w:multiLevelType w:val="hybridMultilevel"/>
     <w:tmpl w:val="517C6F9A"/>
@@ -12303,7 +13770,7 @@
       </w:pPr>
     </w:lvl>
   </w:abstractNum>
-  <w:abstractNum w:abstractNumId="7">
+  <w:abstractNum w:abstractNumId="8">
     <w:nsid w:val="16840DAA"/>
     <w:multiLevelType w:val="hybridMultilevel"/>
     <w:tmpl w:val="AB30FFFA"/>
@@ -12392,7 +13859,7 @@
       </w:pPr>
     </w:lvl>
   </w:abstractNum>
-  <w:abstractNum w:abstractNumId="8">
+  <w:abstractNum w:abstractNumId="9">
     <w:nsid w:val="171D5BBD"/>
     <w:multiLevelType w:val="hybridMultilevel"/>
     <w:tmpl w:val="30C2E40E"/>
@@ -12478,7 +13945,7 @@
       </w:pPr>
     </w:lvl>
   </w:abstractNum>
-  <w:abstractNum w:abstractNumId="9">
+  <w:abstractNum w:abstractNumId="10">
     <w:nsid w:val="1E6A7CB8"/>
     <w:multiLevelType w:val="hybridMultilevel"/>
     <w:tmpl w:val="C654108E"/>
@@ -12564,7 +14031,7 @@
       </w:pPr>
     </w:lvl>
   </w:abstractNum>
-  <w:abstractNum w:abstractNumId="10">
+  <w:abstractNum w:abstractNumId="11">
     <w:nsid w:val="1EB23F05"/>
     <w:multiLevelType w:val="hybridMultilevel"/>
     <w:tmpl w:val="D0AE4FA8"/>
@@ -12653,7 +14120,7 @@
       </w:pPr>
     </w:lvl>
   </w:abstractNum>
-  <w:abstractNum w:abstractNumId="11">
+  <w:abstractNum w:abstractNumId="12">
     <w:nsid w:val="250D1DD6"/>
     <w:multiLevelType w:val="multilevel"/>
     <w:tmpl w:val="0409001F"/>
@@ -12739,7 +14206,7 @@
       </w:pPr>
     </w:lvl>
   </w:abstractNum>
-  <w:abstractNum w:abstractNumId="12">
+  <w:abstractNum w:abstractNumId="13">
     <w:nsid w:val="271622C4"/>
     <w:multiLevelType w:val="hybridMultilevel"/>
     <w:tmpl w:val="9C063AAE"/>
@@ -12825,7 +14292,93 @@
       </w:pPr>
     </w:lvl>
   </w:abstractNum>
-  <w:abstractNum w:abstractNumId="13">
+  <w:abstractNum w:abstractNumId="14">
+    <w:nsid w:val="30707BCB"/>
+    <w:multiLevelType w:val="hybridMultilevel"/>
+    <w:tmpl w:val="C78CEB3E"/>
+    <w:lvl w:ilvl="0" w:tplc="0409000F">
+      <w:start w:val="1"/>
+      <w:numFmt w:val="decimal"/>
+      <w:lvlText w:val="%1."/>
+      <w:lvlJc w:val="left"/>
+      <w:pPr>
+        <w:ind w:left="720" w:hanging="360"/>
+      </w:pPr>
+    </w:lvl>
+    <w:lvl w:ilvl="1" w:tplc="04090019">
+      <w:start w:val="1"/>
+      <w:numFmt w:val="lowerLetter"/>
+      <w:lvlText w:val="%2."/>
+      <w:lvlJc w:val="left"/>
+      <w:pPr>
+        <w:ind w:left="1440" w:hanging="360"/>
+      </w:pPr>
+    </w:lvl>
+    <w:lvl w:ilvl="2" w:tplc="0409001B">
+      <w:start w:val="1"/>
+      <w:numFmt w:val="lowerRoman"/>
+      <w:lvlText w:val="%3."/>
+      <w:lvlJc w:val="right"/>
+      <w:pPr>
+        <w:ind w:left="2160" w:hanging="180"/>
+      </w:pPr>
+    </w:lvl>
+    <w:lvl w:ilvl="3" w:tplc="0409000F">
+      <w:start w:val="1"/>
+      <w:numFmt w:val="decimal"/>
+      <w:lvlText w:val="%4."/>
+      <w:lvlJc w:val="left"/>
+      <w:pPr>
+        <w:ind w:left="2880" w:hanging="360"/>
+      </w:pPr>
+    </w:lvl>
+    <w:lvl w:ilvl="4" w:tplc="04090019" w:tentative="1">
+      <w:start w:val="1"/>
+      <w:numFmt w:val="lowerLetter"/>
+      <w:lvlText w:val="%5."/>
+      <w:lvlJc w:val="left"/>
+      <w:pPr>
+        <w:ind w:left="3600" w:hanging="360"/>
+      </w:pPr>
+    </w:lvl>
+    <w:lvl w:ilvl="5" w:tplc="0409001B" w:tentative="1">
+      <w:start w:val="1"/>
+      <w:numFmt w:val="lowerRoman"/>
+      <w:lvlText w:val="%6."/>
+      <w:lvlJc w:val="right"/>
+      <w:pPr>
+        <w:ind w:left="4320" w:hanging="180"/>
+      </w:pPr>
+    </w:lvl>
+    <w:lvl w:ilvl="6" w:tplc="0409000F" w:tentative="1">
+      <w:start w:val="1"/>
+      <w:numFmt w:val="decimal"/>
+      <w:lvlText w:val="%7."/>
+      <w:lvlJc w:val="left"/>
+      <w:pPr>
+        <w:ind w:left="5040" w:hanging="360"/>
+      </w:pPr>
+    </w:lvl>
+    <w:lvl w:ilvl="7" w:tplc="04090019" w:tentative="1">
+      <w:start w:val="1"/>
+      <w:numFmt w:val="lowerLetter"/>
+      <w:lvlText w:val="%8."/>
+      <w:lvlJc w:val="left"/>
+      <w:pPr>
+        <w:ind w:left="5760" w:hanging="360"/>
+      </w:pPr>
+    </w:lvl>
+    <w:lvl w:ilvl="8" w:tplc="0409001B" w:tentative="1">
+      <w:start w:val="1"/>
+      <w:numFmt w:val="lowerRoman"/>
+      <w:lvlText w:val="%9."/>
+      <w:lvlJc w:val="right"/>
+      <w:pPr>
+        <w:ind w:left="6480" w:hanging="180"/>
+      </w:pPr>
+    </w:lvl>
+  </w:abstractNum>
+  <w:abstractNum w:abstractNumId="15">
     <w:nsid w:val="387F1CCD"/>
     <w:multiLevelType w:val="multilevel"/>
     <w:tmpl w:val="0409001F"/>
@@ -12911,7 +14464,7 @@
       </w:pPr>
     </w:lvl>
   </w:abstractNum>
-  <w:abstractNum w:abstractNumId="14">
+  <w:abstractNum w:abstractNumId="16">
     <w:nsid w:val="393A3107"/>
     <w:multiLevelType w:val="hybridMultilevel"/>
     <w:tmpl w:val="508CA528"/>
@@ -12997,7 +14550,206 @@
       </w:pPr>
     </w:lvl>
   </w:abstractNum>
-  <w:abstractNum w:abstractNumId="15">
+  <w:abstractNum w:abstractNumId="17">
+    <w:nsid w:val="39C03217"/>
+    <w:multiLevelType w:val="hybridMultilevel"/>
+    <w:tmpl w:val="907E93C2"/>
+    <w:lvl w:ilvl="0" w:tplc="04090001">
+      <w:start w:val="1"/>
+      <w:numFmt w:val="bullet"/>
+      <w:lvlText w:val=""/>
+      <w:lvlJc w:val="left"/>
+      <w:pPr>
+        <w:ind w:left="720" w:hanging="360"/>
+      </w:pPr>
+      <w:rPr>
+        <w:rFonts w:ascii="Symbol" w:hAnsi="Symbol" w:hint="default"/>
+      </w:rPr>
+    </w:lvl>
+    <w:lvl w:ilvl="1" w:tplc="04090003" w:tentative="1">
+      <w:start w:val="1"/>
+      <w:numFmt w:val="bullet"/>
+      <w:lvlText w:val="o"/>
+      <w:lvlJc w:val="left"/>
+      <w:pPr>
+        <w:ind w:left="1440" w:hanging="360"/>
+      </w:pPr>
+      <w:rPr>
+        <w:rFonts w:ascii="Courier New" w:hAnsi="Courier New" w:cs="Courier New" w:hint="default"/>
+      </w:rPr>
+    </w:lvl>
+    <w:lvl w:ilvl="2" w:tplc="04090005" w:tentative="1">
+      <w:start w:val="1"/>
+      <w:numFmt w:val="bullet"/>
+      <w:lvlText w:val=""/>
+      <w:lvlJc w:val="left"/>
+      <w:pPr>
+        <w:ind w:left="2160" w:hanging="360"/>
+      </w:pPr>
+      <w:rPr>
+        <w:rFonts w:ascii="Wingdings" w:hAnsi="Wingdings" w:hint="default"/>
+      </w:rPr>
+    </w:lvl>
+    <w:lvl w:ilvl="3" w:tplc="04090001" w:tentative="1">
+      <w:start w:val="1"/>
+      <w:numFmt w:val="bullet"/>
+      <w:lvlText w:val=""/>
+      <w:lvlJc w:val="left"/>
+      <w:pPr>
+        <w:ind w:left="2880" w:hanging="360"/>
+      </w:pPr>
+      <w:rPr>
+        <w:rFonts w:ascii="Symbol" w:hAnsi="Symbol" w:hint="default"/>
+      </w:rPr>
+    </w:lvl>
+    <w:lvl w:ilvl="4" w:tplc="04090003" w:tentative="1">
+      <w:start w:val="1"/>
+      <w:numFmt w:val="bullet"/>
+      <w:lvlText w:val="o"/>
+      <w:lvlJc w:val="left"/>
+      <w:pPr>
+        <w:ind w:left="3600" w:hanging="360"/>
+      </w:pPr>
+      <w:rPr>
+        <w:rFonts w:ascii="Courier New" w:hAnsi="Courier New" w:cs="Courier New" w:hint="default"/>
+      </w:rPr>
+    </w:lvl>
+    <w:lvl w:ilvl="5" w:tplc="04090005" w:tentative="1">
+      <w:start w:val="1"/>
+      <w:numFmt w:val="bullet"/>
+      <w:lvlText w:val=""/>
+      <w:lvlJc w:val="left"/>
+      <w:pPr>
+        <w:ind w:left="4320" w:hanging="360"/>
+      </w:pPr>
+      <w:rPr>
+        <w:rFonts w:ascii="Wingdings" w:hAnsi="Wingdings" w:hint="default"/>
+      </w:rPr>
+    </w:lvl>
+    <w:lvl w:ilvl="6" w:tplc="04090001" w:tentative="1">
+      <w:start w:val="1"/>
+      <w:numFmt w:val="bullet"/>
+      <w:lvlText w:val=""/>
+      <w:lvlJc w:val="left"/>
+      <w:pPr>
+        <w:ind w:left="5040" w:hanging="360"/>
+      </w:pPr>
+      <w:rPr>
+        <w:rFonts w:ascii="Symbol" w:hAnsi="Symbol" w:hint="default"/>
+      </w:rPr>
+    </w:lvl>
+    <w:lvl w:ilvl="7" w:tplc="04090003" w:tentative="1">
+      <w:start w:val="1"/>
+      <w:numFmt w:val="bullet"/>
+      <w:lvlText w:val="o"/>
+      <w:lvlJc w:val="left"/>
+      <w:pPr>
+        <w:ind w:left="5760" w:hanging="360"/>
+      </w:pPr>
+      <w:rPr>
+        <w:rFonts w:ascii="Courier New" w:hAnsi="Courier New" w:cs="Courier New" w:hint="default"/>
+      </w:rPr>
+    </w:lvl>
+    <w:lvl w:ilvl="8" w:tplc="04090005" w:tentative="1">
+      <w:start w:val="1"/>
+      <w:numFmt w:val="bullet"/>
+      <w:lvlText w:val=""/>
+      <w:lvlJc w:val="left"/>
+      <w:pPr>
+        <w:ind w:left="6480" w:hanging="360"/>
+      </w:pPr>
+      <w:rPr>
+        <w:rFonts w:ascii="Wingdings" w:hAnsi="Wingdings" w:hint="default"/>
+      </w:rPr>
+    </w:lvl>
+  </w:abstractNum>
+  <w:abstractNum w:abstractNumId="18">
+    <w:nsid w:val="3C7B7DED"/>
+    <w:multiLevelType w:val="hybridMultilevel"/>
+    <w:tmpl w:val="F36E70B8"/>
+    <w:lvl w:ilvl="0" w:tplc="E41ECD98">
+      <w:start w:val="1"/>
+      <w:numFmt w:val="decimal"/>
+      <w:lvlText w:val="%1."/>
+      <w:lvlJc w:val="left"/>
+      <w:pPr>
+        <w:ind w:left="720" w:hanging="360"/>
+      </w:pPr>
+    </w:lvl>
+    <w:lvl w:ilvl="1" w:tplc="04090019">
+      <w:start w:val="1"/>
+      <w:numFmt w:val="lowerLetter"/>
+      <w:lvlText w:val="%2."/>
+      <w:lvlJc w:val="left"/>
+      <w:pPr>
+        <w:ind w:left="1440" w:hanging="360"/>
+      </w:pPr>
+    </w:lvl>
+    <w:lvl w:ilvl="2" w:tplc="0409001B">
+      <w:start w:val="1"/>
+      <w:numFmt w:val="lowerRoman"/>
+      <w:lvlText w:val="%3."/>
+      <w:lvlJc w:val="right"/>
+      <w:pPr>
+        <w:ind w:left="2160" w:hanging="180"/>
+      </w:pPr>
+    </w:lvl>
+    <w:lvl w:ilvl="3" w:tplc="0409000F">
+      <w:start w:val="1"/>
+      <w:numFmt w:val="decimal"/>
+      <w:lvlText w:val="%4."/>
+      <w:lvlJc w:val="left"/>
+      <w:pPr>
+        <w:ind w:left="2880" w:hanging="360"/>
+      </w:pPr>
+    </w:lvl>
+    <w:lvl w:ilvl="4" w:tplc="04090019" w:tentative="1">
+      <w:start w:val="1"/>
+      <w:numFmt w:val="lowerLetter"/>
+      <w:lvlText w:val="%5."/>
+      <w:lvlJc w:val="left"/>
+      <w:pPr>
+        <w:ind w:left="3600" w:hanging="360"/>
+      </w:pPr>
+    </w:lvl>
+    <w:lvl w:ilvl="5" w:tplc="0409001B" w:tentative="1">
+      <w:start w:val="1"/>
+      <w:numFmt w:val="lowerRoman"/>
+      <w:lvlText w:val="%6."/>
+      <w:lvlJc w:val="right"/>
+      <w:pPr>
+        <w:ind w:left="4320" w:hanging="180"/>
+      </w:pPr>
+    </w:lvl>
+    <w:lvl w:ilvl="6" w:tplc="0409000F" w:tentative="1">
+      <w:start w:val="1"/>
+      <w:numFmt w:val="decimal"/>
+      <w:lvlText w:val="%7."/>
+      <w:lvlJc w:val="left"/>
+      <w:pPr>
+        <w:ind w:left="5040" w:hanging="360"/>
+      </w:pPr>
+    </w:lvl>
+    <w:lvl w:ilvl="7" w:tplc="04090019" w:tentative="1">
+      <w:start w:val="1"/>
+      <w:numFmt w:val="lowerLetter"/>
+      <w:lvlText w:val="%8."/>
+      <w:lvlJc w:val="left"/>
+      <w:pPr>
+        <w:ind w:left="5760" w:hanging="360"/>
+      </w:pPr>
+    </w:lvl>
+    <w:lvl w:ilvl="8" w:tplc="0409001B" w:tentative="1">
+      <w:start w:val="1"/>
+      <w:numFmt w:val="lowerRoman"/>
+      <w:lvlText w:val="%9."/>
+      <w:lvlJc w:val="right"/>
+      <w:pPr>
+        <w:ind w:left="6480" w:hanging="180"/>
+      </w:pPr>
+    </w:lvl>
+  </w:abstractNum>
+  <w:abstractNum w:abstractNumId="19">
     <w:nsid w:val="44FC3B9B"/>
     <w:multiLevelType w:val="hybridMultilevel"/>
     <w:tmpl w:val="C78CEB3E"/>
@@ -13083,7 +14835,7 @@
       </w:pPr>
     </w:lvl>
   </w:abstractNum>
-  <w:abstractNum w:abstractNumId="16">
+  <w:abstractNum w:abstractNumId="20">
     <w:nsid w:val="4F6A639B"/>
     <w:multiLevelType w:val="hybridMultilevel"/>
     <w:tmpl w:val="86B8DFD8"/>
@@ -13172,7 +14924,7 @@
       </w:pPr>
     </w:lvl>
   </w:abstractNum>
-  <w:abstractNum w:abstractNumId="17">
+  <w:abstractNum w:abstractNumId="21">
     <w:nsid w:val="51685685"/>
     <w:multiLevelType w:val="hybridMultilevel"/>
     <w:tmpl w:val="AB30FFFA"/>
@@ -13261,7 +15013,7 @@
       </w:pPr>
     </w:lvl>
   </w:abstractNum>
-  <w:abstractNum w:abstractNumId="18">
+  <w:abstractNum w:abstractNumId="22">
     <w:nsid w:val="517958E3"/>
     <w:multiLevelType w:val="hybridMultilevel"/>
     <w:tmpl w:val="9C063AAE"/>
@@ -13347,7 +15099,93 @@
       </w:pPr>
     </w:lvl>
   </w:abstractNum>
-  <w:abstractNum w:abstractNumId="19">
+  <w:abstractNum w:abstractNumId="23">
+    <w:nsid w:val="52A72AAD"/>
+    <w:multiLevelType w:val="hybridMultilevel"/>
+    <w:tmpl w:val="C78CEB3E"/>
+    <w:lvl w:ilvl="0" w:tplc="0409000F">
+      <w:start w:val="1"/>
+      <w:numFmt w:val="decimal"/>
+      <w:lvlText w:val="%1."/>
+      <w:lvlJc w:val="left"/>
+      <w:pPr>
+        <w:ind w:left="720" w:hanging="360"/>
+      </w:pPr>
+    </w:lvl>
+    <w:lvl w:ilvl="1" w:tplc="04090019">
+      <w:start w:val="1"/>
+      <w:numFmt w:val="lowerLetter"/>
+      <w:lvlText w:val="%2."/>
+      <w:lvlJc w:val="left"/>
+      <w:pPr>
+        <w:ind w:left="1440" w:hanging="360"/>
+      </w:pPr>
+    </w:lvl>
+    <w:lvl w:ilvl="2" w:tplc="0409001B">
+      <w:start w:val="1"/>
+      <w:numFmt w:val="lowerRoman"/>
+      <w:lvlText w:val="%3."/>
+      <w:lvlJc w:val="right"/>
+      <w:pPr>
+        <w:ind w:left="2160" w:hanging="180"/>
+      </w:pPr>
+    </w:lvl>
+    <w:lvl w:ilvl="3" w:tplc="0409000F">
+      <w:start w:val="1"/>
+      <w:numFmt w:val="decimal"/>
+      <w:lvlText w:val="%4."/>
+      <w:lvlJc w:val="left"/>
+      <w:pPr>
+        <w:ind w:left="2880" w:hanging="360"/>
+      </w:pPr>
+    </w:lvl>
+    <w:lvl w:ilvl="4" w:tplc="04090019" w:tentative="1">
+      <w:start w:val="1"/>
+      <w:numFmt w:val="lowerLetter"/>
+      <w:lvlText w:val="%5."/>
+      <w:lvlJc w:val="left"/>
+      <w:pPr>
+        <w:ind w:left="3600" w:hanging="360"/>
+      </w:pPr>
+    </w:lvl>
+    <w:lvl w:ilvl="5" w:tplc="0409001B" w:tentative="1">
+      <w:start w:val="1"/>
+      <w:numFmt w:val="lowerRoman"/>
+      <w:lvlText w:val="%6."/>
+      <w:lvlJc w:val="right"/>
+      <w:pPr>
+        <w:ind w:left="4320" w:hanging="180"/>
+      </w:pPr>
+    </w:lvl>
+    <w:lvl w:ilvl="6" w:tplc="0409000F" w:tentative="1">
+      <w:start w:val="1"/>
+      <w:numFmt w:val="decimal"/>
+      <w:lvlText w:val="%7."/>
+      <w:lvlJc w:val="left"/>
+      <w:pPr>
+        <w:ind w:left="5040" w:hanging="360"/>
+      </w:pPr>
+    </w:lvl>
+    <w:lvl w:ilvl="7" w:tplc="04090019" w:tentative="1">
+      <w:start w:val="1"/>
+      <w:numFmt w:val="lowerLetter"/>
+      <w:lvlText w:val="%8."/>
+      <w:lvlJc w:val="left"/>
+      <w:pPr>
+        <w:ind w:left="5760" w:hanging="360"/>
+      </w:pPr>
+    </w:lvl>
+    <w:lvl w:ilvl="8" w:tplc="0409001B" w:tentative="1">
+      <w:start w:val="1"/>
+      <w:numFmt w:val="lowerRoman"/>
+      <w:lvlText w:val="%9."/>
+      <w:lvlJc w:val="right"/>
+      <w:pPr>
+        <w:ind w:left="6480" w:hanging="180"/>
+      </w:pPr>
+    </w:lvl>
+  </w:abstractNum>
+  <w:abstractNum w:abstractNumId="24">
     <w:nsid w:val="5A007288"/>
     <w:multiLevelType w:val="hybridMultilevel"/>
     <w:tmpl w:val="4E162742"/>
@@ -13433,7 +15271,7 @@
       </w:pPr>
     </w:lvl>
   </w:abstractNum>
-  <w:abstractNum w:abstractNumId="20">
+  <w:abstractNum w:abstractNumId="25">
     <w:nsid w:val="61413BA7"/>
     <w:multiLevelType w:val="multilevel"/>
     <w:tmpl w:val="0409001F"/>
@@ -13519,7 +15357,7 @@
       </w:pPr>
     </w:lvl>
   </w:abstractNum>
-  <w:abstractNum w:abstractNumId="21">
+  <w:abstractNum w:abstractNumId="26">
     <w:nsid w:val="62CB5C41"/>
     <w:multiLevelType w:val="hybridMultilevel"/>
     <w:tmpl w:val="CE76028A"/>
@@ -13632,7 +15470,7 @@
       </w:rPr>
     </w:lvl>
   </w:abstractNum>
-  <w:abstractNum w:abstractNumId="22">
+  <w:abstractNum w:abstractNumId="27">
     <w:nsid w:val="65AD705C"/>
     <w:multiLevelType w:val="hybridMultilevel"/>
     <w:tmpl w:val="F36E70B8"/>
@@ -13718,7 +15556,7 @@
       </w:pPr>
     </w:lvl>
   </w:abstractNum>
-  <w:abstractNum w:abstractNumId="23">
+  <w:abstractNum w:abstractNumId="28">
     <w:nsid w:val="6FB6593A"/>
     <w:multiLevelType w:val="hybridMultilevel"/>
     <w:tmpl w:val="508CA528"/>
@@ -13804,7 +15642,7 @@
       </w:pPr>
     </w:lvl>
   </w:abstractNum>
-  <w:abstractNum w:abstractNumId="24">
+  <w:abstractNum w:abstractNumId="29">
     <w:nsid w:val="73A54B4B"/>
     <w:multiLevelType w:val="multilevel"/>
     <w:tmpl w:val="0409001F"/>
@@ -13890,38 +15728,124 @@
       </w:pPr>
     </w:lvl>
   </w:abstractNum>
+  <w:abstractNum w:abstractNumId="30">
+    <w:nsid w:val="7530746A"/>
+    <w:multiLevelType w:val="hybridMultilevel"/>
+    <w:tmpl w:val="C78CEB3E"/>
+    <w:lvl w:ilvl="0" w:tplc="0409000F">
+      <w:start w:val="1"/>
+      <w:numFmt w:val="decimal"/>
+      <w:lvlText w:val="%1."/>
+      <w:lvlJc w:val="left"/>
+      <w:pPr>
+        <w:ind w:left="720" w:hanging="360"/>
+      </w:pPr>
+    </w:lvl>
+    <w:lvl w:ilvl="1" w:tplc="04090019">
+      <w:start w:val="1"/>
+      <w:numFmt w:val="lowerLetter"/>
+      <w:lvlText w:val="%2."/>
+      <w:lvlJc w:val="left"/>
+      <w:pPr>
+        <w:ind w:left="1440" w:hanging="360"/>
+      </w:pPr>
+    </w:lvl>
+    <w:lvl w:ilvl="2" w:tplc="0409001B">
+      <w:start w:val="1"/>
+      <w:numFmt w:val="lowerRoman"/>
+      <w:lvlText w:val="%3."/>
+      <w:lvlJc w:val="right"/>
+      <w:pPr>
+        <w:ind w:left="2160" w:hanging="180"/>
+      </w:pPr>
+    </w:lvl>
+    <w:lvl w:ilvl="3" w:tplc="0409000F">
+      <w:start w:val="1"/>
+      <w:numFmt w:val="decimal"/>
+      <w:lvlText w:val="%4."/>
+      <w:lvlJc w:val="left"/>
+      <w:pPr>
+        <w:ind w:left="2880" w:hanging="360"/>
+      </w:pPr>
+    </w:lvl>
+    <w:lvl w:ilvl="4" w:tplc="04090019" w:tentative="1">
+      <w:start w:val="1"/>
+      <w:numFmt w:val="lowerLetter"/>
+      <w:lvlText w:val="%5."/>
+      <w:lvlJc w:val="left"/>
+      <w:pPr>
+        <w:ind w:left="3600" w:hanging="360"/>
+      </w:pPr>
+    </w:lvl>
+    <w:lvl w:ilvl="5" w:tplc="0409001B" w:tentative="1">
+      <w:start w:val="1"/>
+      <w:numFmt w:val="lowerRoman"/>
+      <w:lvlText w:val="%6."/>
+      <w:lvlJc w:val="right"/>
+      <w:pPr>
+        <w:ind w:left="4320" w:hanging="180"/>
+      </w:pPr>
+    </w:lvl>
+    <w:lvl w:ilvl="6" w:tplc="0409000F" w:tentative="1">
+      <w:start w:val="1"/>
+      <w:numFmt w:val="decimal"/>
+      <w:lvlText w:val="%7."/>
+      <w:lvlJc w:val="left"/>
+      <w:pPr>
+        <w:ind w:left="5040" w:hanging="360"/>
+      </w:pPr>
+    </w:lvl>
+    <w:lvl w:ilvl="7" w:tplc="04090019" w:tentative="1">
+      <w:start w:val="1"/>
+      <w:numFmt w:val="lowerLetter"/>
+      <w:lvlText w:val="%8."/>
+      <w:lvlJc w:val="left"/>
+      <w:pPr>
+        <w:ind w:left="5760" w:hanging="360"/>
+      </w:pPr>
+    </w:lvl>
+    <w:lvl w:ilvl="8" w:tplc="0409001B" w:tentative="1">
+      <w:start w:val="1"/>
+      <w:numFmt w:val="lowerRoman"/>
+      <w:lvlText w:val="%9."/>
+      <w:lvlJc w:val="right"/>
+      <w:pPr>
+        <w:ind w:left="6480" w:hanging="180"/>
+      </w:pPr>
+    </w:lvl>
+  </w:abstractNum>
   <w:num w:numId="1">
-    <w:abstractNumId w:val="14"/>
+    <w:abstractNumId w:val="16"/>
   </w:num>
   <w:num w:numId="2">
-    <w:abstractNumId w:val="8"/>
+    <w:abstractNumId w:val="9"/>
   </w:num>
   <w:num w:numId="3">
     <w:abstractNumId w:val="1"/>
   </w:num>
   <w:num w:numId="4">
-    <w:abstractNumId w:val="23"/>
+    <w:abstractNumId w:val="28"/>
   </w:num>
   <w:num w:numId="5">
-    <w:abstractNumId w:val="5"/>
+    <w:abstractNumId w:val="6"/>
   </w:num>
   <w:num w:numId="6">
     <w:abstractNumId w:val="0"/>
   </w:num>
   <w:num w:numId="7">
-    <w:abstractNumId w:val="24"/>
+    <w:abstractNumId w:val="29"/>
   </w:num>
   <w:num w:numId="8">
-    <w:abstractNumId w:val="11"/>
+    <w:abstractNumId w:val="12"/>
   </w:num>
   <w:num w:numId="9">
     <w:abstractNumId w:val="2"/>
   </w:num>
   <w:num w:numId="10">
-    <w:abstractNumId w:val="20"/>
+    <w:abstractNumId w:val="25"/>
   </w:num>
   <w:num w:numId="11">
-    <w:abstractNumId w:val="13"/>
+    <w:abstractNumId w:val="15"/>
   </w:num>
   <w:num w:numId="12">
     <w:abstractNumId w:val="3"/>
@@ -13957,7 +15881,7 @@
     </w:lvlOverride>
   </w:num>
   <w:num w:numId="14">
-    <w:abstractNumId w:val="6"/>
+    <w:abstractNumId w:val="7"/>
   </w:num>
   <w:num w:numId="15">
     <w:abstractNumId w:val="0"/>
@@ -13966,40 +15890,58 @@
     </w:lvlOverride>
   </w:num>
   <w:num w:numId="16">
-    <w:abstractNumId w:val="18"/>
+    <w:abstractNumId w:val="22"/>
   </w:num>
   <w:num w:numId="17">
-    <w:abstractNumId w:val="16"/>
+    <w:abstractNumId w:val="20"/>
   </w:num>
   <w:num w:numId="18">
-    <w:abstractNumId w:val="15"/>
+    <w:abstractNumId w:val="19"/>
   </w:num>
   <w:num w:numId="19">
-    <w:abstractNumId w:val="22"/>
+    <w:abstractNumId w:val="27"/>
   </w:num>
   <w:num w:numId="20">
-    <w:abstractNumId w:val="19"/>
+    <w:abstractNumId w:val="24"/>
   </w:num>
   <w:num w:numId="21">
-    <w:abstractNumId w:val="7"/>
+    <w:abstractNumId w:val="8"/>
   </w:num>
   <w:num w:numId="22">
-    <w:abstractNumId w:val="12"/>
+    <w:abstractNumId w:val="13"/>
   </w:num>
   <w:num w:numId="23">
+    <w:abstractNumId w:val="26"/>
+  </w:num>
+  <w:num w:numId="24">
+    <w:abstractNumId w:val="5"/>
+  </w:num>
+  <w:num w:numId="25">
+    <w:abstractNumId w:val="10"/>
+  </w:num>
+  <w:num w:numId="26">
     <w:abstractNumId w:val="21"/>
   </w:num>
-  <w:num w:numId="24">
+  <w:num w:numId="27">
+    <w:abstractNumId w:val="11"/>
+  </w:num>
+  <w:num w:numId="28">
+    <w:abstractNumId w:val="17"/>
+  </w:num>
+  <w:num w:numId="29">
+    <w:abstractNumId w:val="30"/>
+  </w:num>
+  <w:num w:numId="30">
     <w:abstractNumId w:val="4"/>
   </w:num>
-  <w:num w:numId="25">
-    <w:abstractNumId w:val="9"/>
+  <w:num w:numId="31">
+    <w:abstractNumId w:val="23"/>
   </w:num>
-  <w:num w:numId="26">
-    <w:abstractNumId w:val="17"/>
+  <w:num w:numId="32">
+    <w:abstractNumId w:val="14"/>
   </w:num>
-  <w:num w:numId="27">
-    <w:abstractNumId w:val="10"/>
+  <w:num w:numId="33">
+    <w:abstractNumId w:val="18"/>
   </w:num>
 </w:numbering>
 </file>
@@ -15274,7 +17216,7 @@
 </file>
 
 <file path=customXml/itemProps1.xml><?xml version="1.0" encoding="utf-8"?>
-<ds:datastoreItem xmlns:ds="http://schemas.openxmlformats.org/officeDocument/2006/customXml" ds:itemID="{EE919476-B954-4F1F-9AA5-BA939FE2CB35}">
+<ds:datastoreItem xmlns:ds="http://schemas.openxmlformats.org/officeDocument/2006/customXml" ds:itemID="{CEC14DA9-4A1B-45D6-A420-CF8D49F720BB}">
   <ds:schemaRefs>
     <ds:schemaRef ds:uri="http://schemas.openxmlformats.org/officeDocument/2006/bibliography"/>
   </ds:schemaRefs>

</xml_diff>

<commit_message>
Remove 4800, add Neohabitat docs
</commit_message>
<xml_diff>
--- a/Documents/manuals/docx/Commodore WiFi Modem Users Guide.docx
+++ b/Documents/manuals/docx/Commodore WiFi Modem Users Guide.docx
@@ -55,7 +55,10 @@
         <w:t xml:space="preserve">November </w:t>
       </w:r>
       <w:r>
-        <w:t>24</w:t>
+        <w:t>2</w:t>
+      </w:r>
+      <w:r>
+        <w:t>6</w:t>
       </w:r>
       <w:r>
         <w:rPr>
@@ -126,7 +129,7 @@
           <w:r>
             <w:fldChar w:fldCharType="separate"/>
           </w:r>
-          <w:hyperlink w:anchor="_Toc499284040" w:history="1">
+          <w:hyperlink w:anchor="_Toc499489374" w:history="1">
             <w:r>
               <w:rPr>
                 <w:rStyle w:val="Hyperlink"/>
@@ -153,7 +156,7 @@
                 <w:noProof/>
                 <w:webHidden/>
               </w:rPr>
-              <w:instrText xml:space="preserve"> PAGEREF _Toc499284040 \h </w:instrText>
+              <w:instrText xml:space="preserve"> PAGEREF _Toc499489374 \h </w:instrText>
             </w:r>
             <w:r>
               <w:rPr>
@@ -195,7 +198,7 @@
               <w:noProof/>
             </w:rPr>
           </w:pPr>
-          <w:hyperlink w:anchor="_Toc499284041" w:history="1">
+          <w:hyperlink w:anchor="_Toc499489375" w:history="1">
             <w:r>
               <w:rPr>
                 <w:rStyle w:val="Hyperlink"/>
@@ -222,7 +225,7 @@
                 <w:noProof/>
                 <w:webHidden/>
               </w:rPr>
-              <w:instrText xml:space="preserve"> PAGEREF _Toc499284041 \h </w:instrText>
+              <w:instrText xml:space="preserve"> PAGEREF _Toc499489375 \h </w:instrText>
             </w:r>
             <w:r>
               <w:rPr>
@@ -264,7 +267,7 @@
               <w:noProof/>
             </w:rPr>
           </w:pPr>
-          <w:hyperlink w:anchor="_Toc499284042" w:history="1">
+          <w:hyperlink w:anchor="_Toc499489376" w:history="1">
             <w:r>
               <w:rPr>
                 <w:rStyle w:val="Hyperlink"/>
@@ -291,7 +294,7 @@
                 <w:noProof/>
                 <w:webHidden/>
               </w:rPr>
-              <w:instrText xml:space="preserve"> PAGEREF _Toc499284042 \h </w:instrText>
+              <w:instrText xml:space="preserve"> PAGEREF _Toc499489376 \h </w:instrText>
             </w:r>
             <w:r>
               <w:rPr>
@@ -333,7 +336,7 @@
               <w:noProof/>
             </w:rPr>
           </w:pPr>
-          <w:hyperlink w:anchor="_Toc499284043" w:history="1">
+          <w:hyperlink w:anchor="_Toc499489377" w:history="1">
             <w:r>
               <w:rPr>
                 <w:rStyle w:val="Hyperlink"/>
@@ -360,7 +363,7 @@
                 <w:noProof/>
                 <w:webHidden/>
               </w:rPr>
-              <w:instrText xml:space="preserve"> PAGEREF _Toc499284043 \h </w:instrText>
+              <w:instrText xml:space="preserve"> PAGEREF _Toc499489377 \h </w:instrText>
             </w:r>
             <w:r>
               <w:rPr>
@@ -402,7 +405,7 @@
               <w:noProof/>
             </w:rPr>
           </w:pPr>
-          <w:hyperlink w:anchor="_Toc499284044" w:history="1">
+          <w:hyperlink w:anchor="_Toc499489378" w:history="1">
             <w:r>
               <w:rPr>
                 <w:rStyle w:val="Hyperlink"/>
@@ -429,7 +432,7 @@
                 <w:noProof/>
                 <w:webHidden/>
               </w:rPr>
-              <w:instrText xml:space="preserve"> PAGEREF _Toc499284044 \h </w:instrText>
+              <w:instrText xml:space="preserve"> PAGEREF _Toc499489378 \h </w:instrText>
             </w:r>
             <w:r>
               <w:rPr>
@@ -471,7 +474,7 @@
               <w:noProof/>
             </w:rPr>
           </w:pPr>
-          <w:hyperlink w:anchor="_Toc499284045" w:history="1">
+          <w:hyperlink w:anchor="_Toc499489379" w:history="1">
             <w:r>
               <w:rPr>
                 <w:rStyle w:val="Hyperlink"/>
@@ -498,7 +501,7 @@
                 <w:noProof/>
                 <w:webHidden/>
               </w:rPr>
-              <w:instrText xml:space="preserve"> PAGEREF _Toc499284045 \h </w:instrText>
+              <w:instrText xml:space="preserve"> PAGEREF _Toc499489379 \h </w:instrText>
             </w:r>
             <w:r>
               <w:rPr>
@@ -540,7 +543,7 @@
               <w:noProof/>
             </w:rPr>
           </w:pPr>
-          <w:hyperlink w:anchor="_Toc499284046" w:history="1">
+          <w:hyperlink w:anchor="_Toc499489380" w:history="1">
             <w:r>
               <w:rPr>
                 <w:rStyle w:val="Hyperlink"/>
@@ -567,7 +570,7 @@
                 <w:noProof/>
                 <w:webHidden/>
               </w:rPr>
-              <w:instrText xml:space="preserve"> PAGEREF _Toc499284046 \h </w:instrText>
+              <w:instrText xml:space="preserve"> PAGEREF _Toc499489380 \h </w:instrText>
             </w:r>
             <w:r>
               <w:rPr>
@@ -609,7 +612,7 @@
               <w:noProof/>
             </w:rPr>
           </w:pPr>
-          <w:hyperlink w:anchor="_Toc499284047" w:history="1">
+          <w:hyperlink w:anchor="_Toc499489381" w:history="1">
             <w:r>
               <w:rPr>
                 <w:rStyle w:val="Hyperlink"/>
@@ -636,7 +639,7 @@
                 <w:noProof/>
                 <w:webHidden/>
               </w:rPr>
-              <w:instrText xml:space="preserve"> PAGEREF _Toc499284047 \h </w:instrText>
+              <w:instrText xml:space="preserve"> PAGEREF _Toc499489381 \h </w:instrText>
             </w:r>
             <w:r>
               <w:rPr>
@@ -678,7 +681,7 @@
               <w:noProof/>
             </w:rPr>
           </w:pPr>
-          <w:hyperlink w:anchor="_Toc499284048" w:history="1">
+          <w:hyperlink w:anchor="_Toc499489382" w:history="1">
             <w:r>
               <w:rPr>
                 <w:rStyle w:val="Hyperlink"/>
@@ -705,7 +708,7 @@
                 <w:noProof/>
                 <w:webHidden/>
               </w:rPr>
-              <w:instrText xml:space="preserve"> PAGEREF _Toc499284048 \h </w:instrText>
+              <w:instrText xml:space="preserve"> PAGEREF _Toc499489382 \h </w:instrText>
             </w:r>
             <w:r>
               <w:rPr>
@@ -747,7 +750,7 @@
               <w:noProof/>
             </w:rPr>
           </w:pPr>
-          <w:hyperlink w:anchor="_Toc499284049" w:history="1">
+          <w:hyperlink w:anchor="_Toc499489383" w:history="1">
             <w:r>
               <w:rPr>
                 <w:rStyle w:val="Hyperlink"/>
@@ -774,7 +777,7 @@
                 <w:noProof/>
                 <w:webHidden/>
               </w:rPr>
-              <w:instrText xml:space="preserve"> PAGEREF _Toc499284049 \h </w:instrText>
+              <w:instrText xml:space="preserve"> PAGEREF _Toc499489383 \h </w:instrText>
             </w:r>
             <w:r>
               <w:rPr>
@@ -816,7 +819,7 @@
               <w:noProof/>
             </w:rPr>
           </w:pPr>
-          <w:hyperlink w:anchor="_Toc499284050" w:history="1">
+          <w:hyperlink w:anchor="_Toc499489384" w:history="1">
             <w:r>
               <w:rPr>
                 <w:rStyle w:val="Hyperlink"/>
@@ -843,7 +846,7 @@
                 <w:noProof/>
                 <w:webHidden/>
               </w:rPr>
-              <w:instrText xml:space="preserve"> PAGEREF _Toc499284050 \h </w:instrText>
+              <w:instrText xml:space="preserve"> PAGEREF _Toc499489384 \h </w:instrText>
             </w:r>
             <w:r>
               <w:rPr>
@@ -885,7 +888,7 @@
               <w:noProof/>
             </w:rPr>
           </w:pPr>
-          <w:hyperlink w:anchor="_Toc499284051" w:history="1">
+          <w:hyperlink w:anchor="_Toc499489385" w:history="1">
             <w:r>
               <w:rPr>
                 <w:rStyle w:val="Hyperlink"/>
@@ -912,7 +915,7 @@
                 <w:noProof/>
                 <w:webHidden/>
               </w:rPr>
-              <w:instrText xml:space="preserve"> PAGEREF _Toc499284051 \h </w:instrText>
+              <w:instrText xml:space="preserve"> PAGEREF _Toc499489385 \h </w:instrText>
             </w:r>
             <w:r>
               <w:rPr>
@@ -954,7 +957,7 @@
               <w:noProof/>
             </w:rPr>
           </w:pPr>
-          <w:hyperlink w:anchor="_Toc499284052" w:history="1">
+          <w:hyperlink w:anchor="_Toc499489386" w:history="1">
             <w:r>
               <w:rPr>
                 <w:rStyle w:val="Hyperlink"/>
@@ -981,7 +984,7 @@
                 <w:noProof/>
                 <w:webHidden/>
               </w:rPr>
-              <w:instrText xml:space="preserve"> PAGEREF _Toc499284052 \h </w:instrText>
+              <w:instrText xml:space="preserve"> PAGEREF _Toc499489386 \h </w:instrText>
             </w:r>
             <w:r>
               <w:rPr>
@@ -1023,7 +1026,7 @@
               <w:noProof/>
             </w:rPr>
           </w:pPr>
-          <w:hyperlink w:anchor="_Toc499284053" w:history="1">
+          <w:hyperlink w:anchor="_Toc499489387" w:history="1">
             <w:r>
               <w:rPr>
                 <w:rStyle w:val="Hyperlink"/>
@@ -1050,7 +1053,7 @@
                 <w:noProof/>
                 <w:webHidden/>
               </w:rPr>
-              <w:instrText xml:space="preserve"> PAGEREF _Toc499284053 \h </w:instrText>
+              <w:instrText xml:space="preserve"> PAGEREF _Toc499489387 \h </w:instrText>
             </w:r>
             <w:r>
               <w:rPr>
@@ -1092,7 +1095,7 @@
               <w:noProof/>
             </w:rPr>
           </w:pPr>
-          <w:hyperlink w:anchor="_Toc499284054" w:history="1">
+          <w:hyperlink w:anchor="_Toc499489388" w:history="1">
             <w:r>
               <w:rPr>
                 <w:rStyle w:val="Hyperlink"/>
@@ -1119,7 +1122,7 @@
                 <w:noProof/>
                 <w:webHidden/>
               </w:rPr>
-              <w:instrText xml:space="preserve"> PAGEREF _Toc499284054 \h </w:instrText>
+              <w:instrText xml:space="preserve"> PAGEREF _Toc499489388 \h </w:instrText>
             </w:r>
             <w:r>
               <w:rPr>
@@ -1161,12 +1164,81 @@
               <w:noProof/>
             </w:rPr>
           </w:pPr>
-          <w:hyperlink w:anchor="_Toc499284055" w:history="1">
+          <w:hyperlink w:anchor="_Toc499489389" w:history="1">
             <w:r>
               <w:rPr>
                 <w:rStyle w:val="Hyperlink"/>
                 <w:noProof/>
               </w:rPr>
+              <w:t>Neohabitat</w:t>
+            </w:r>
+            <w:r>
+              <w:rPr>
+                <w:noProof/>
+                <w:webHidden/>
+              </w:rPr>
+              <w:tab/>
+            </w:r>
+            <w:r>
+              <w:rPr>
+                <w:noProof/>
+                <w:webHidden/>
+              </w:rPr>
+              <w:fldChar w:fldCharType="begin"/>
+            </w:r>
+            <w:r>
+              <w:rPr>
+                <w:noProof/>
+                <w:webHidden/>
+              </w:rPr>
+              <w:instrText xml:space="preserve"> PAGEREF _Toc499489389 \h </w:instrText>
+            </w:r>
+            <w:r>
+              <w:rPr>
+                <w:noProof/>
+                <w:webHidden/>
+              </w:rPr>
+            </w:r>
+            <w:r>
+              <w:rPr>
+                <w:noProof/>
+                <w:webHidden/>
+              </w:rPr>
+              <w:fldChar w:fldCharType="separate"/>
+            </w:r>
+            <w:r>
+              <w:rPr>
+                <w:noProof/>
+                <w:webHidden/>
+              </w:rPr>
+              <w:t>13</w:t>
+            </w:r>
+            <w:r>
+              <w:rPr>
+                <w:noProof/>
+                <w:webHidden/>
+              </w:rPr>
+              <w:fldChar w:fldCharType="end"/>
+            </w:r>
+          </w:hyperlink>
+        </w:p>
+        <w:p>
+          <w:pPr>
+            <w:pStyle w:val="TOC2"/>
+            <w:tabs>
+              <w:tab w:val="right" w:leader="dot" w:pos="9350"/>
+            </w:tabs>
+            <w:rPr>
+              <w:rFonts w:eastAsiaTheme="minorEastAsia"/>
+              <w:noProof/>
+            </w:rPr>
+          </w:pPr>
+          <w:hyperlink w:anchor="_Toc499489390" w:history="1">
+            <w:r>
+              <w:rPr>
+                <w:rStyle w:val="Hyperlink"/>
+                <w:noProof/>
+              </w:rPr>
               <w:t>QuantumLink Rebooted / Reloaded</w:t>
             </w:r>
             <w:r>
@@ -1188,7 +1260,7 @@
                 <w:noProof/>
                 <w:webHidden/>
               </w:rPr>
-              <w:instrText xml:space="preserve"> PAGEREF _Toc499284055 \h </w:instrText>
+              <w:instrText xml:space="preserve"> PAGEREF _Toc499489390 \h </w:instrText>
             </w:r>
             <w:r>
               <w:rPr>
@@ -1208,7 +1280,7 @@
                 <w:noProof/>
                 <w:webHidden/>
               </w:rPr>
-              <w:t>13</w:t>
+              <w:t>14</w:t>
             </w:r>
             <w:r>
               <w:rPr>
@@ -1230,7 +1302,7 @@
               <w:noProof/>
             </w:rPr>
           </w:pPr>
-          <w:hyperlink w:anchor="_Toc499284056" w:history="1">
+          <w:hyperlink w:anchor="_Toc499489391" w:history="1">
             <w:r>
               <w:rPr>
                 <w:rStyle w:val="Hyperlink"/>
@@ -1257,7 +1329,7 @@
                 <w:noProof/>
                 <w:webHidden/>
               </w:rPr>
-              <w:instrText xml:space="preserve"> PAGEREF _Toc499284056 \h </w:instrText>
+              <w:instrText xml:space="preserve"> PAGEREF _Toc499489391 \h </w:instrText>
             </w:r>
             <w:r>
               <w:rPr>
@@ -1277,7 +1349,7 @@
                 <w:noProof/>
                 <w:webHidden/>
               </w:rPr>
-              <w:t>13</w:t>
+              <w:t>14</w:t>
             </w:r>
             <w:r>
               <w:rPr>
@@ -1299,7 +1371,7 @@
               <w:noProof/>
             </w:rPr>
           </w:pPr>
-          <w:hyperlink w:anchor="_Toc499284057" w:history="1">
+          <w:hyperlink w:anchor="_Toc499489392" w:history="1">
             <w:r>
               <w:rPr>
                 <w:rStyle w:val="Hyperlink"/>
@@ -1326,7 +1398,7 @@
                 <w:noProof/>
                 <w:webHidden/>
               </w:rPr>
-              <w:instrText xml:space="preserve"> PAGEREF _Toc499284057 \h </w:instrText>
+              <w:instrText xml:space="preserve"> PAGEREF _Toc499489392 \h </w:instrText>
             </w:r>
             <w:r>
               <w:rPr>
@@ -1346,7 +1418,7 @@
                 <w:noProof/>
                 <w:webHidden/>
               </w:rPr>
-              <w:t>14</w:t>
+              <w:t>15</w:t>
             </w:r>
             <w:r>
               <w:rPr>
@@ -1368,7 +1440,7 @@
               <w:noProof/>
             </w:rPr>
           </w:pPr>
-          <w:hyperlink w:anchor="_Toc499284058" w:history="1">
+          <w:hyperlink w:anchor="_Toc499489393" w:history="1">
             <w:r>
               <w:rPr>
                 <w:rStyle w:val="Hyperlink"/>
@@ -1395,7 +1467,7 @@
                 <w:noProof/>
                 <w:webHidden/>
               </w:rPr>
-              <w:instrText xml:space="preserve"> PAGEREF _Toc499284058 \h </w:instrText>
+              <w:instrText xml:space="preserve"> PAGEREF _Toc499489393 \h </w:instrText>
             </w:r>
             <w:r>
               <w:rPr>
@@ -1415,7 +1487,7 @@
                 <w:noProof/>
                 <w:webHidden/>
               </w:rPr>
-              <w:t>16</w:t>
+              <w:t>17</w:t>
             </w:r>
             <w:r>
               <w:rPr>
@@ -1437,7 +1509,7 @@
               <w:noProof/>
             </w:rPr>
           </w:pPr>
-          <w:hyperlink w:anchor="_Toc499284059" w:history="1">
+          <w:hyperlink w:anchor="_Toc499489394" w:history="1">
             <w:r>
               <w:rPr>
                 <w:rStyle w:val="Hyperlink"/>
@@ -1464,7 +1536,7 @@
                 <w:noProof/>
                 <w:webHidden/>
               </w:rPr>
-              <w:instrText xml:space="preserve"> PAGEREF _Toc499284059 \h </w:instrText>
+              <w:instrText xml:space="preserve"> PAGEREF _Toc499489394 \h </w:instrText>
             </w:r>
             <w:r>
               <w:rPr>
@@ -1484,7 +1556,7 @@
                 <w:noProof/>
                 <w:webHidden/>
               </w:rPr>
-              <w:t>18</w:t>
+              <w:t>19</w:t>
             </w:r>
             <w:r>
               <w:rPr>
@@ -1506,7 +1578,7 @@
               <w:noProof/>
             </w:rPr>
           </w:pPr>
-          <w:hyperlink w:anchor="_Toc499284060" w:history="1">
+          <w:hyperlink w:anchor="_Toc499489395" w:history="1">
             <w:r>
               <w:rPr>
                 <w:rStyle w:val="Hyperlink"/>
@@ -1533,7 +1605,7 @@
                 <w:noProof/>
                 <w:webHidden/>
               </w:rPr>
-              <w:instrText xml:space="preserve"> PAGEREF _Toc499284060 \h </w:instrText>
+              <w:instrText xml:space="preserve"> PAGEREF _Toc499489395 \h </w:instrText>
             </w:r>
             <w:r>
               <w:rPr>
@@ -1553,7 +1625,7 @@
                 <w:noProof/>
                 <w:webHidden/>
               </w:rPr>
-              <w:t>20</w:t>
+              <w:t>21</w:t>
             </w:r>
             <w:r>
               <w:rPr>
@@ -1575,7 +1647,7 @@
               <w:noProof/>
             </w:rPr>
           </w:pPr>
-          <w:hyperlink w:anchor="_Toc499284061" w:history="1">
+          <w:hyperlink w:anchor="_Toc499489396" w:history="1">
             <w:r>
               <w:rPr>
                 <w:rStyle w:val="Hyperlink"/>
@@ -1602,7 +1674,7 @@
                 <w:noProof/>
                 <w:webHidden/>
               </w:rPr>
-              <w:instrText xml:space="preserve"> PAGEREF _Toc499284061 \h </w:instrText>
+              <w:instrText xml:space="preserve"> PAGEREF _Toc499489396 \h </w:instrText>
             </w:r>
             <w:r>
               <w:rPr>
@@ -1622,7 +1694,7 @@
                 <w:noProof/>
                 <w:webHidden/>
               </w:rPr>
-              <w:t>20</w:t>
+              <w:t>21</w:t>
             </w:r>
             <w:r>
               <w:rPr>
@@ -1644,7 +1716,7 @@
               <w:noProof/>
             </w:rPr>
           </w:pPr>
-          <w:hyperlink w:anchor="_Toc499284062" w:history="1">
+          <w:hyperlink w:anchor="_Toc499489397" w:history="1">
             <w:r>
               <w:rPr>
                 <w:rStyle w:val="Hyperlink"/>
@@ -1671,7 +1743,7 @@
                 <w:noProof/>
                 <w:webHidden/>
               </w:rPr>
-              <w:instrText xml:space="preserve"> PAGEREF _Toc499284062 \h </w:instrText>
+              <w:instrText xml:space="preserve"> PAGEREF _Toc499489397 \h </w:instrText>
             </w:r>
             <w:r>
               <w:rPr>
@@ -1691,7 +1763,7 @@
                 <w:noProof/>
                 <w:webHidden/>
               </w:rPr>
-              <w:t>21</w:t>
+              <w:t>22</w:t>
             </w:r>
             <w:r>
               <w:rPr>
@@ -1713,7 +1785,7 @@
               <w:noProof/>
             </w:rPr>
           </w:pPr>
-          <w:hyperlink w:anchor="_Toc499284063" w:history="1">
+          <w:hyperlink w:anchor="_Toc499489398" w:history="1">
             <w:r>
               <w:rPr>
                 <w:rStyle w:val="Hyperlink"/>
@@ -1740,7 +1812,7 @@
                 <w:noProof/>
                 <w:webHidden/>
               </w:rPr>
-              <w:instrText xml:space="preserve"> PAGEREF _Toc499284063 \h </w:instrText>
+              <w:instrText xml:space="preserve"> PAGEREF _Toc499489398 \h </w:instrText>
             </w:r>
             <w:r>
               <w:rPr>
@@ -1760,7 +1832,7 @@
                 <w:noProof/>
                 <w:webHidden/>
               </w:rPr>
-              <w:t>22</w:t>
+              <w:t>23</w:t>
             </w:r>
             <w:r>
               <w:rPr>
@@ -1782,7 +1854,7 @@
               <w:noProof/>
             </w:rPr>
           </w:pPr>
-          <w:hyperlink w:anchor="_Toc499284064" w:history="1">
+          <w:hyperlink w:anchor="_Toc499489399" w:history="1">
             <w:r>
               <w:rPr>
                 <w:rStyle w:val="Hyperlink"/>
@@ -1809,7 +1881,7 @@
                 <w:noProof/>
                 <w:webHidden/>
               </w:rPr>
-              <w:instrText xml:space="preserve"> PAGEREF _Toc499284064 \h </w:instrText>
+              <w:instrText xml:space="preserve"> PAGEREF _Toc499489399 \h </w:instrText>
             </w:r>
             <w:r>
               <w:rPr>
@@ -1829,7 +1901,7 @@
                 <w:noProof/>
                 <w:webHidden/>
               </w:rPr>
-              <w:t>23</w:t>
+              <w:t>24</w:t>
             </w:r>
             <w:r>
               <w:rPr>
@@ -1851,7 +1923,7 @@
               <w:noProof/>
             </w:rPr>
           </w:pPr>
-          <w:hyperlink w:anchor="_Toc499284065" w:history="1">
+          <w:hyperlink w:anchor="_Toc499489400" w:history="1">
             <w:r>
               <w:rPr>
                 <w:rStyle w:val="Hyperlink"/>
@@ -1878,7 +1950,7 @@
                 <w:noProof/>
                 <w:webHidden/>
               </w:rPr>
-              <w:instrText xml:space="preserve"> PAGEREF _Toc499284065 \h </w:instrText>
+              <w:instrText xml:space="preserve"> PAGEREF _Toc499489400 \h </w:instrText>
             </w:r>
             <w:r>
               <w:rPr>
@@ -1898,7 +1970,7 @@
                 <w:noProof/>
                 <w:webHidden/>
               </w:rPr>
-              <w:t>23</w:t>
+              <w:t>24</w:t>
             </w:r>
             <w:r>
               <w:rPr>
@@ -1920,7 +1992,7 @@
               <w:noProof/>
             </w:rPr>
           </w:pPr>
-          <w:hyperlink w:anchor="_Toc499284066" w:history="1">
+          <w:hyperlink w:anchor="_Toc499489401" w:history="1">
             <w:r>
               <w:rPr>
                 <w:rStyle w:val="Hyperlink"/>
@@ -1947,7 +2019,7 @@
                 <w:noProof/>
                 <w:webHidden/>
               </w:rPr>
-              <w:instrText xml:space="preserve"> PAGEREF _Toc499284066 \h </w:instrText>
+              <w:instrText xml:space="preserve"> PAGEREF _Toc499489401 \h </w:instrText>
             </w:r>
             <w:r>
               <w:rPr>
@@ -1967,7 +2039,7 @@
                 <w:noProof/>
                 <w:webHidden/>
               </w:rPr>
-              <w:t>25</w:t>
+              <w:t>26</w:t>
             </w:r>
             <w:r>
               <w:rPr>
@@ -1989,7 +2061,7 @@
               <w:noProof/>
             </w:rPr>
           </w:pPr>
-          <w:hyperlink w:anchor="_Toc499284067" w:history="1">
+          <w:hyperlink w:anchor="_Toc499489402" w:history="1">
             <w:r>
               <w:rPr>
                 <w:rStyle w:val="Hyperlink"/>
@@ -2016,7 +2088,7 @@
                 <w:noProof/>
                 <w:webHidden/>
               </w:rPr>
-              <w:instrText xml:space="preserve"> PAGEREF _Toc499284067 \h </w:instrText>
+              <w:instrText xml:space="preserve"> PAGEREF _Toc499489402 \h </w:instrText>
             </w:r>
             <w:r>
               <w:rPr>
@@ -2036,7 +2108,7 @@
                 <w:noProof/>
                 <w:webHidden/>
               </w:rPr>
-              <w:t>27</w:t>
+              <w:t>28</w:t>
             </w:r>
             <w:r>
               <w:rPr>
@@ -2058,7 +2130,7 @@
               <w:noProof/>
             </w:rPr>
           </w:pPr>
-          <w:hyperlink w:anchor="_Toc499284068" w:history="1">
+          <w:hyperlink w:anchor="_Toc499489403" w:history="1">
             <w:r>
               <w:rPr>
                 <w:rStyle w:val="Hyperlink"/>
@@ -2085,7 +2157,7 @@
                 <w:noProof/>
                 <w:webHidden/>
               </w:rPr>
-              <w:instrText xml:space="preserve"> PAGEREF _Toc499284068 \h </w:instrText>
+              <w:instrText xml:space="preserve"> PAGEREF _Toc499489403 \h </w:instrText>
             </w:r>
             <w:r>
               <w:rPr>
@@ -2105,7 +2177,7 @@
                 <w:noProof/>
                 <w:webHidden/>
               </w:rPr>
-              <w:t>27</w:t>
+              <w:t>28</w:t>
             </w:r>
             <w:r>
               <w:rPr>
@@ -2127,7 +2199,7 @@
               <w:noProof/>
             </w:rPr>
           </w:pPr>
-          <w:hyperlink w:anchor="_Toc499284069" w:history="1">
+          <w:hyperlink w:anchor="_Toc499489404" w:history="1">
             <w:r>
               <w:rPr>
                 <w:rStyle w:val="Hyperlink"/>
@@ -2154,7 +2226,7 @@
                 <w:noProof/>
                 <w:webHidden/>
               </w:rPr>
-              <w:instrText xml:space="preserve"> PAGEREF _Toc499284069 \h </w:instrText>
+              <w:instrText xml:space="preserve"> PAGEREF _Toc499489404 \h </w:instrText>
             </w:r>
             <w:r>
               <w:rPr>
@@ -2174,7 +2246,7 @@
                 <w:noProof/>
                 <w:webHidden/>
               </w:rPr>
-              <w:t>27</w:t>
+              <w:t>28</w:t>
             </w:r>
             <w:r>
               <w:rPr>
@@ -2196,7 +2268,7 @@
               <w:noProof/>
             </w:rPr>
           </w:pPr>
-          <w:hyperlink w:anchor="_Toc499284070" w:history="1">
+          <w:hyperlink w:anchor="_Toc499489405" w:history="1">
             <w:r>
               <w:rPr>
                 <w:rStyle w:val="Hyperlink"/>
@@ -2223,7 +2295,7 @@
                 <w:noProof/>
                 <w:webHidden/>
               </w:rPr>
-              <w:instrText xml:space="preserve"> PAGEREF _Toc499284070 \h </w:instrText>
+              <w:instrText xml:space="preserve"> PAGEREF _Toc499489405 \h </w:instrText>
             </w:r>
             <w:r>
               <w:rPr>
@@ -2243,7 +2315,7 @@
                 <w:noProof/>
                 <w:webHidden/>
               </w:rPr>
-              <w:t>28</w:t>
+              <w:t>29</w:t>
             </w:r>
             <w:r>
               <w:rPr>
@@ -2265,7 +2337,7 @@
               <w:noProof/>
             </w:rPr>
           </w:pPr>
-          <w:hyperlink w:anchor="_Toc499284071" w:history="1">
+          <w:hyperlink w:anchor="_Toc499489406" w:history="1">
             <w:r>
               <w:rPr>
                 <w:rStyle w:val="Hyperlink"/>
@@ -2292,7 +2364,7 @@
                 <w:noProof/>
                 <w:webHidden/>
               </w:rPr>
-              <w:instrText xml:space="preserve"> PAGEREF _Toc499284071 \h </w:instrText>
+              <w:instrText xml:space="preserve"> PAGEREF _Toc499489406 \h </w:instrText>
             </w:r>
             <w:r>
               <w:rPr>
@@ -2312,7 +2384,7 @@
                 <w:noProof/>
                 <w:webHidden/>
               </w:rPr>
-              <w:t>29</w:t>
+              <w:t>30</w:t>
             </w:r>
             <w:r>
               <w:rPr>
@@ -2334,7 +2406,7 @@
               <w:noProof/>
             </w:rPr>
           </w:pPr>
-          <w:hyperlink w:anchor="_Toc499284072" w:history="1">
+          <w:hyperlink w:anchor="_Toc499489407" w:history="1">
             <w:r>
               <w:rPr>
                 <w:rStyle w:val="Hyperlink"/>
@@ -2361,7 +2433,7 @@
                 <w:noProof/>
                 <w:webHidden/>
               </w:rPr>
-              <w:instrText xml:space="preserve"> PAGEREF _Toc499284072 \h </w:instrText>
+              <w:instrText xml:space="preserve"> PAGEREF _Toc499489407 \h </w:instrText>
             </w:r>
             <w:r>
               <w:rPr>
@@ -2381,7 +2453,7 @@
                 <w:noProof/>
                 <w:webHidden/>
               </w:rPr>
-              <w:t>29</w:t>
+              <w:t>30</w:t>
             </w:r>
             <w:r>
               <w:rPr>
@@ -2403,7 +2475,7 @@
               <w:noProof/>
             </w:rPr>
           </w:pPr>
-          <w:hyperlink w:anchor="_Toc499284073" w:history="1">
+          <w:hyperlink w:anchor="_Toc499489408" w:history="1">
             <w:r>
               <w:rPr>
                 <w:rStyle w:val="Hyperlink"/>
@@ -2430,7 +2502,7 @@
                 <w:noProof/>
                 <w:webHidden/>
               </w:rPr>
-              <w:instrText xml:space="preserve"> PAGEREF _Toc499284073 \h </w:instrText>
+              <w:instrText xml:space="preserve"> PAGEREF _Toc499489408 \h </w:instrText>
             </w:r>
             <w:r>
               <w:rPr>
@@ -2450,7 +2522,7 @@
                 <w:noProof/>
                 <w:webHidden/>
               </w:rPr>
-              <w:t>29</w:t>
+              <w:t>30</w:t>
             </w:r>
             <w:r>
               <w:rPr>
@@ -2472,7 +2544,7 @@
               <w:noProof/>
             </w:rPr>
           </w:pPr>
-          <w:hyperlink w:anchor="_Toc499284074" w:history="1">
+          <w:hyperlink w:anchor="_Toc499489409" w:history="1">
             <w:r>
               <w:rPr>
                 <w:rStyle w:val="Hyperlink"/>
@@ -2499,7 +2571,7 @@
                 <w:noProof/>
                 <w:webHidden/>
               </w:rPr>
-              <w:instrText xml:space="preserve"> PAGEREF _Toc499284074 \h </w:instrText>
+              <w:instrText xml:space="preserve"> PAGEREF _Toc499489409 \h </w:instrText>
             </w:r>
             <w:r>
               <w:rPr>
@@ -2519,7 +2591,7 @@
                 <w:noProof/>
                 <w:webHidden/>
               </w:rPr>
-              <w:t>29</w:t>
+              <w:t>30</w:t>
             </w:r>
             <w:r>
               <w:rPr>
@@ -2581,7 +2653,7 @@
       <w:pPr>
         <w:pStyle w:val="Heading1"/>
       </w:pPr>
-      <w:bookmarkStart w:id="1" w:name="_Toc499284040"/>
+      <w:bookmarkStart w:id="1" w:name="_Toc499489374"/>
       <w:r>
         <w:t xml:space="preserve">About the C64 </w:t>
       </w:r>
@@ -2875,7 +2947,7 @@
       <w:pPr>
         <w:pStyle w:val="Heading1"/>
       </w:pPr>
-      <w:bookmarkStart w:id="2" w:name="_Toc499284041"/>
+      <w:bookmarkStart w:id="2" w:name="_Toc499489375"/>
       <w:r>
         <w:lastRenderedPageBreak/>
         <w:t>Configurations</w:t>
@@ -2886,7 +2958,7 @@
       <w:pPr>
         <w:pStyle w:val="Heading2"/>
       </w:pPr>
-      <w:bookmarkStart w:id="3" w:name="_Toc499284042"/>
+      <w:bookmarkStart w:id="3" w:name="_Toc499489376"/>
       <w:r>
         <w:t>Default Configuration</w:t>
       </w:r>
@@ -3113,7 +3185,7 @@
       <w:pPr>
         <w:pStyle w:val="Heading3"/>
       </w:pPr>
-      <w:bookmarkStart w:id="4" w:name="_Toc499284043"/>
+      <w:bookmarkStart w:id="4" w:name="_Toc499489377"/>
       <w:r>
         <w:t>Firmware</w:t>
       </w:r>
@@ -3283,7 +3355,7 @@
       <w:pPr>
         <w:pStyle w:val="Heading3"/>
       </w:pPr>
-      <w:bookmarkStart w:id="5" w:name="_Toc499284044"/>
+      <w:bookmarkStart w:id="5" w:name="_Toc499489378"/>
       <w:r>
         <w:lastRenderedPageBreak/>
         <w:t>Baud rate selection</w:t>
@@ -3322,7 +3394,13 @@
         <w:t>It is also possible to har</w:t>
       </w:r>
       <w:r>
-        <w:t xml:space="preserve">d-code the baud rate to 1200, 2400, 4800 or 9600 </w:t>
+        <w:t>d-co</w:t>
+      </w:r>
+      <w:r>
+        <w:t>de the baud rate to 1200, 2400 or</w:t>
+      </w:r>
+      <w:r>
+        <w:t xml:space="preserve"> 9600 </w:t>
       </w:r>
       <w:r>
         <w:t xml:space="preserve">baud using </w:t>
@@ -3355,7 +3433,7 @@
       <w:pPr>
         <w:pStyle w:val="Heading2"/>
       </w:pPr>
-      <w:bookmarkStart w:id="6" w:name="_Toc499284045"/>
+      <w:bookmarkStart w:id="6" w:name="_Toc499489379"/>
       <w:r>
         <w:t>C</w:t>
       </w:r>
@@ -3479,7 +3557,7 @@
       <w:pPr>
         <w:pStyle w:val="Heading2"/>
       </w:pPr>
-      <w:bookmarkStart w:id="7" w:name="_Toc499284046"/>
+      <w:bookmarkStart w:id="7" w:name="_Toc499489380"/>
       <w:r>
         <w:lastRenderedPageBreak/>
         <w:t>Standalone</w:t>
@@ -3693,7 +3771,7 @@
       <w:pPr>
         <w:pStyle w:val="Heading2"/>
       </w:pPr>
-      <w:bookmarkStart w:id="8" w:name="_Toc499284047"/>
+      <w:bookmarkStart w:id="8" w:name="_Toc499489381"/>
       <w:proofErr w:type="spellStart"/>
       <w:r>
         <w:t>MicroView</w:t>
@@ -3898,7 +3976,7 @@
       <w:r>
         <w:br w:type="page"/>
       </w:r>
-      <w:bookmarkStart w:id="9" w:name="_Toc499284048"/>
+      <w:bookmarkStart w:id="9" w:name="_Toc499489382"/>
       <w:proofErr w:type="spellStart"/>
       <w:r>
         <w:lastRenderedPageBreak/>
@@ -5233,7 +5311,7 @@
         <w:lastRenderedPageBreak/>
         <w:t xml:space="preserve"> </w:t>
       </w:r>
-      <w:bookmarkStart w:id="10" w:name="_Toc499284049"/>
+      <w:bookmarkStart w:id="10" w:name="_Toc499489383"/>
       <w:r>
         <w:t>Schematic</w:t>
       </w:r>
@@ -5260,7 +5338,7 @@
       <w:pPr>
         <w:pStyle w:val="Heading1"/>
       </w:pPr>
-      <w:bookmarkStart w:id="11" w:name="_Toc499284050"/>
+      <w:bookmarkStart w:id="11" w:name="_Toc499489384"/>
       <w:r>
         <w:lastRenderedPageBreak/>
         <w:t>Software Support</w:t>
@@ -5271,7 +5349,7 @@
       <w:pPr>
         <w:pStyle w:val="Heading2"/>
       </w:pPr>
-      <w:bookmarkStart w:id="12" w:name="_Toc499284051"/>
+      <w:bookmarkStart w:id="12" w:name="_Toc499489385"/>
       <w:r>
         <w:t>UP9600 Support</w:t>
       </w:r>
@@ -5398,7 +5476,7 @@
       <w:pPr>
         <w:pStyle w:val="Heading2"/>
       </w:pPr>
-      <w:bookmarkStart w:id="13" w:name="_Toc499284052"/>
+      <w:bookmarkStart w:id="13" w:name="_Toc499489386"/>
       <w:proofErr w:type="spellStart"/>
       <w:r>
         <w:lastRenderedPageBreak/>
@@ -5409,6 +5487,12 @@
         <w:t xml:space="preserve"> Support</w:t>
       </w:r>
       <w:bookmarkEnd w:id="13"/>
+    </w:p>
+    <w:p>
+      <w:pPr>
+        <w:pStyle w:val="ListParagraph"/>
+        <w:ind w:left="0"/>
+      </w:pPr>
     </w:p>
     <w:p>
       <w:pPr>
@@ -5465,7 +5549,7 @@
       <w:pPr>
         <w:pStyle w:val="Heading3"/>
       </w:pPr>
-      <w:bookmarkStart w:id="14" w:name="_Toc499284053"/>
+      <w:bookmarkStart w:id="14" w:name="_Toc499489387"/>
       <w:r>
         <w:t>2400 baud</w:t>
       </w:r>
@@ -5805,7 +5889,7 @@
       <w:pPr>
         <w:pStyle w:val="Heading3"/>
       </w:pPr>
-      <w:bookmarkStart w:id="15" w:name="_Toc499284054"/>
+      <w:bookmarkStart w:id="15" w:name="_Toc499489388"/>
       <w:r>
         <w:lastRenderedPageBreak/>
         <w:t>38400 baud</w:t>
@@ -6097,7 +6181,262 @@
       <w:pPr>
         <w:pStyle w:val="Heading2"/>
       </w:pPr>
-      <w:bookmarkStart w:id="16" w:name="_Toc499284055"/>
+      <w:bookmarkStart w:id="16" w:name="_Toc499489389"/>
+      <w:proofErr w:type="spellStart"/>
+      <w:r>
+        <w:lastRenderedPageBreak/>
+        <w:t>Neohabitat</w:t>
+      </w:r>
+      <w:bookmarkEnd w:id="16"/>
+      <w:proofErr w:type="spellEnd"/>
+    </w:p>
+    <w:p/>
+    <w:p>
+      <w:proofErr w:type="spellStart"/>
+      <w:r>
+        <w:t>Neohabitat</w:t>
+      </w:r>
+      <w:proofErr w:type="spellEnd"/>
+      <w:r>
+        <w:t xml:space="preserve"> (</w:t>
+      </w:r>
+      <w:hyperlink r:id="rId15" w:history="1">
+        <w:r>
+          <w:rPr>
+            <w:rStyle w:val="Hyperlink"/>
+          </w:rPr>
+          <w:t>www.neohabitat.org</w:t>
+        </w:r>
+      </w:hyperlink>
+      <w:r>
+        <w:t>) works as-is</w:t>
+      </w:r>
+      <w:r>
+        <w:t xml:space="preserve">.  </w:t>
+      </w:r>
+      <w:r>
+        <w:t xml:space="preserve">There are a few </w:t>
+      </w:r>
+      <w:proofErr w:type="spellStart"/>
+      <w:r>
+        <w:t>gotchas</w:t>
+      </w:r>
+      <w:proofErr w:type="spellEnd"/>
+      <w:r>
+        <w:t xml:space="preserve"> though, not necessarily related to the </w:t>
+      </w:r>
+      <w:proofErr w:type="spellStart"/>
+      <w:r>
+        <w:t>WiFi</w:t>
+      </w:r>
+      <w:proofErr w:type="spellEnd"/>
+      <w:r>
+        <w:t xml:space="preserve"> Modem.</w:t>
+      </w:r>
+    </w:p>
+    <w:p>
+      <w:r>
+        <w:t>T</w:t>
+      </w:r>
+      <w:r>
+        <w:t xml:space="preserve">here's a general guide and links to the D64 images </w:t>
+      </w:r>
+      <w:r>
+        <w:t xml:space="preserve">at </w:t>
+      </w:r>
+      <w:hyperlink r:id="rId16" w:history="1">
+        <w:r>
+          <w:rPr>
+            <w:rStyle w:val="Hyperlink"/>
+          </w:rPr>
+          <w:t>https://github.com/frandallfarmer/neohabitat/blob/master/README-RealC64.md</w:t>
+        </w:r>
+      </w:hyperlink>
+    </w:p>
+    <w:p>
+      <w:r>
+        <w:t>To connect:</w:t>
+      </w:r>
+    </w:p>
+    <w:p>
+      <w:pPr>
+        <w:pStyle w:val="ListParagraph"/>
+        <w:numPr>
+          <w:ilvl w:val="0"/>
+          <w:numId w:val="34"/>
+        </w:numPr>
+      </w:pPr>
+      <w:r>
+        <w:t>Use any terminal progr</w:t>
+      </w:r>
+      <w:r>
+        <w:t xml:space="preserve">am to set the baud rate to 1200.  </w:t>
+      </w:r>
+      <w:r>
+        <w:t xml:space="preserve">See the section </w:t>
+      </w:r>
+      <w:r>
+        <w:rPr>
+          <w:b/>
+        </w:rPr>
+        <w:t>Baud Rate Selection</w:t>
+      </w:r>
+      <w:r>
+        <w:t>.</w:t>
+      </w:r>
+    </w:p>
+    <w:p>
+      <w:pPr>
+        <w:pStyle w:val="ListParagraph"/>
+        <w:numPr>
+          <w:ilvl w:val="0"/>
+          <w:numId w:val="34"/>
+        </w:numPr>
+      </w:pPr>
+      <w:r>
+        <w:t xml:space="preserve">Use </w:t>
+      </w:r>
+      <w:r>
+        <w:t xml:space="preserve">the </w:t>
+      </w:r>
+      <w:r>
+        <w:t>same terminal program to connect</w:t>
+      </w:r>
+      <w:r>
+        <w:t xml:space="preserve"> to the </w:t>
+      </w:r>
+      <w:proofErr w:type="spellStart"/>
+      <w:r>
+        <w:t>Neohabitat</w:t>
+      </w:r>
+      <w:proofErr w:type="spellEnd"/>
+      <w:r>
+        <w:t xml:space="preserve"> server</w:t>
+      </w:r>
+      <w:r>
+        <w:t xml:space="preserve">: </w:t>
+      </w:r>
+      <w:proofErr w:type="spellStart"/>
+      <w:r>
+        <w:rPr>
+          <w:b/>
+        </w:rPr>
+        <w:t>atdt</w:t>
+      </w:r>
+      <w:proofErr w:type="spellEnd"/>
+      <w:r>
+        <w:rPr>
+          <w:b/>
+        </w:rPr>
+        <w:t xml:space="preserve"> 52.87.109.252:1986</w:t>
+      </w:r>
+    </w:p>
+    <w:p>
+      <w:pPr>
+        <w:pStyle w:val="ListParagraph"/>
+        <w:numPr>
+          <w:ilvl w:val="0"/>
+          <w:numId w:val="34"/>
+        </w:numPr>
+      </w:pPr>
+      <w:r>
+        <w:t xml:space="preserve">Once connected ("CONNECT 1200" appears), soft-reset your C64 with the reset button on the </w:t>
+      </w:r>
+      <w:r>
+        <w:t>m</w:t>
+      </w:r>
+      <w:r>
+        <w:t>odem</w:t>
+      </w:r>
+      <w:r>
+        <w:t xml:space="preserve"> closest to the computer</w:t>
+      </w:r>
+      <w:r>
+        <w:t>. Don't power off!</w:t>
+      </w:r>
+    </w:p>
+    <w:p>
+      <w:pPr>
+        <w:pStyle w:val="ListParagraph"/>
+        <w:numPr>
+          <w:ilvl w:val="0"/>
+          <w:numId w:val="34"/>
+        </w:numPr>
+      </w:pPr>
+      <w:r>
+        <w:t>Disable all fast-loaders: Super Snapshot, etc.</w:t>
+      </w:r>
+    </w:p>
+    <w:p>
+      <w:pPr>
+        <w:pStyle w:val="ListParagraph"/>
+        <w:numPr>
+          <w:ilvl w:val="0"/>
+          <w:numId w:val="34"/>
+        </w:numPr>
+      </w:pPr>
+      <w:r>
+        <w:t>Insert the Habitat boot disk (created from Habitat-Boot_v1.1-modemenabled.d64</w:t>
+      </w:r>
+      <w:r>
+        <w:t xml:space="preserve"> or newer</w:t>
+      </w:r>
+      <w:r>
+        <w:t>)</w:t>
+      </w:r>
+    </w:p>
+    <w:p>
+      <w:pPr>
+        <w:pStyle w:val="ListParagraph"/>
+        <w:numPr>
+          <w:ilvl w:val="0"/>
+          <w:numId w:val="34"/>
+        </w:numPr>
+      </w:pPr>
+      <w:r>
+        <w:t>Type LOAD"HABITAT"</w:t>
+      </w:r>
+      <w:proofErr w:type="gramStart"/>
+      <w:r>
+        <w:t>,8</w:t>
+      </w:r>
+      <w:proofErr w:type="gramEnd"/>
+      <w:r>
+        <w:t xml:space="preserve"> then RUN. (do not use ,8,1)</w:t>
+      </w:r>
+    </w:p>
+    <w:p>
+      <w:pPr>
+        <w:pStyle w:val="ListParagraph"/>
+        <w:numPr>
+          <w:ilvl w:val="0"/>
+          <w:numId w:val="34"/>
+        </w:numPr>
+      </w:pPr>
+      <w:r>
+        <w:t>From there, follow the prompts to enter your name, and when you are prompted, switch to the other disk (created from Habitat-B.d64) and press any key.</w:t>
+      </w:r>
+    </w:p>
+    <w:p>
+      <w:pPr>
+        <w:rPr>
+          <w:rFonts w:asciiTheme="majorHAnsi" w:eastAsiaTheme="majorEastAsia" w:hAnsiTheme="majorHAnsi" w:cstheme="majorBidi"/>
+          <w:b/>
+          <w:bCs/>
+          <w:color w:val="4F81BD" w:themeColor="accent1"/>
+          <w:sz w:val="26"/>
+          <w:szCs w:val="26"/>
+        </w:rPr>
+      </w:pPr>
+      <w:r>
+        <w:br w:type="page"/>
+      </w:r>
+    </w:p>
+    <w:p>
+      <w:pPr>
+        <w:pStyle w:val="Heading2"/>
+      </w:pPr>
+      <w:bookmarkStart w:id="17" w:name="_Toc499489390"/>
       <w:proofErr w:type="spellStart"/>
       <w:r>
         <w:lastRenderedPageBreak/>
@@ -6110,18 +6449,17 @@
       <w:r>
         <w:t>Rebooted / Reloaded</w:t>
       </w:r>
-      <w:bookmarkEnd w:id="16"/>
-    </w:p>
-    <w:p/>
+      <w:bookmarkEnd w:id="17"/>
+    </w:p>
     <w:p>
       <w:pPr>
         <w:pStyle w:val="Heading3"/>
       </w:pPr>
-      <w:bookmarkStart w:id="17" w:name="_Toc499284056"/>
+      <w:bookmarkStart w:id="18" w:name="_Toc499489391"/>
       <w:r>
         <w:t>Overview</w:t>
       </w:r>
-      <w:bookmarkEnd w:id="17"/>
+      <w:bookmarkEnd w:id="18"/>
     </w:p>
     <w:p>
       <w:proofErr w:type="spellStart"/>
@@ -6220,7 +6558,7 @@
             </w:r>
           </w:p>
           <w:p>
-            <w:hyperlink r:id="rId15" w:history="1">
+            <w:hyperlink r:id="rId17" w:history="1">
               <w:r>
                 <w:rPr>
                   <w:rStyle w:val="Hyperlink"/>
@@ -6274,7 +6612,7 @@
             </w:r>
           </w:p>
           <w:p>
-            <w:hyperlink r:id="rId16" w:history="1">
+            <w:hyperlink r:id="rId18" w:history="1">
               <w:r>
                 <w:rPr>
                   <w:rStyle w:val="Hyperlink"/>
@@ -6362,12 +6700,12 @@
       <w:pPr>
         <w:pStyle w:val="Heading3"/>
       </w:pPr>
-      <w:bookmarkStart w:id="18" w:name="_Toc499284057"/>
+      <w:bookmarkStart w:id="19" w:name="_Toc499489392"/>
       <w:r>
         <w:lastRenderedPageBreak/>
         <w:t>Hayes firmware - Auto Dial</w:t>
       </w:r>
-      <w:bookmarkEnd w:id="18"/>
+      <w:bookmarkEnd w:id="19"/>
     </w:p>
     <w:p>
       <w:r>
@@ -6510,514 +6848,6 @@
         <w:numPr>
           <w:ilvl w:val="1"/>
           <w:numId w:val="18"/>
-        </w:numPr>
-      </w:pPr>
-      <w:hyperlink r:id="rId17" w:history="1">
-        <w:r>
-          <w:rPr>
-            <w:rStyle w:val="Hyperlink"/>
-          </w:rPr>
-          <w:t>http://www.lyonlabs.org/commodore/qlink/QuantumLink.d64</w:t>
-        </w:r>
-      </w:hyperlink>
-    </w:p>
-    <w:p>
-      <w:pPr>
-        <w:pStyle w:val="ListParagraph"/>
-        <w:numPr>
-          <w:ilvl w:val="1"/>
-          <w:numId w:val="18"/>
-        </w:numPr>
-      </w:pPr>
-      <w:hyperlink r:id="rId18" w:history="1">
-        <w:r>
-          <w:rPr>
-            <w:rStyle w:val="Hyperlink"/>
-          </w:rPr>
-          <w:t>http://orrtech.us/qlink/files/QuantumLink.d64</w:t>
-        </w:r>
-      </w:hyperlink>
-    </w:p>
-    <w:p>
-      <w:pPr>
-        <w:pStyle w:val="ListParagraph"/>
-        <w:numPr>
-          <w:ilvl w:val="0"/>
-          <w:numId w:val="18"/>
-        </w:numPr>
-      </w:pPr>
-      <w:r>
-        <w:t>load “change access”,8,1</w:t>
-      </w:r>
-    </w:p>
-    <w:p>
-      <w:pPr>
-        <w:pStyle w:val="ListParagraph"/>
-        <w:numPr>
-          <w:ilvl w:val="0"/>
-          <w:numId w:val="18"/>
-        </w:numPr>
-      </w:pPr>
-      <w:r>
-        <w:t>Select ‘Change access information’</w:t>
-      </w:r>
-    </w:p>
-    <w:p>
-      <w:pPr>
-        <w:pStyle w:val="ListParagraph"/>
-        <w:numPr>
-          <w:ilvl w:val="0"/>
-          <w:numId w:val="18"/>
-        </w:numPr>
-      </w:pPr>
-      <w:r>
-        <w:t>Change the modem type to ‘Hayes or Hayes-compatible’</w:t>
-      </w:r>
-    </w:p>
-    <w:p>
-      <w:pPr>
-        <w:pStyle w:val="ListParagraph"/>
-        <w:numPr>
-          <w:ilvl w:val="0"/>
-          <w:numId w:val="18"/>
-        </w:numPr>
-      </w:pPr>
-      <w:r>
-        <w:t>Change the modem speed to 1200 baud</w:t>
-      </w:r>
-    </w:p>
-    <w:p>
-      <w:pPr>
-        <w:pStyle w:val="ListParagraph"/>
-        <w:numPr>
-          <w:ilvl w:val="0"/>
-          <w:numId w:val="18"/>
-        </w:numPr>
-      </w:pPr>
-      <w:r>
-        <w:t>Change the phone type to Tone</w:t>
-      </w:r>
-    </w:p>
-    <w:p>
-      <w:pPr>
-        <w:pStyle w:val="ListParagraph"/>
-        <w:numPr>
-          <w:ilvl w:val="0"/>
-          <w:numId w:val="18"/>
-        </w:numPr>
-      </w:pPr>
-      <w:r>
-        <w:t>Change the access number</w:t>
-      </w:r>
-      <w:r>
-        <w:t xml:space="preserve"> to dial the phone book entry:</w:t>
-      </w:r>
-    </w:p>
-    <w:p>
-      <w:pPr>
-        <w:pStyle w:val="ListParagraph"/>
-        <w:numPr>
-          <w:ilvl w:val="1"/>
-          <w:numId w:val="18"/>
-        </w:numPr>
-      </w:pPr>
-      <w:r>
-        <w:t>+</w:t>
-      </w:r>
-      <w:r>
-        <w:t>#9000000</w:t>
-      </w:r>
-    </w:p>
-    <w:p>
-      <w:pPr>
-        <w:pStyle w:val="ListParagraph"/>
-        <w:numPr>
-          <w:ilvl w:val="1"/>
-          <w:numId w:val="18"/>
-        </w:numPr>
-      </w:pPr>
-      <w:r>
-        <w:t>Note:  The + is required</w:t>
-      </w:r>
-      <w:r>
-        <w:t>.  9 = phone book entry and the extra 0’s are required as Q-Link expects a 7 digit number.  The # symbol is converted to a comma (,) when dialing.</w:t>
-      </w:r>
-    </w:p>
-    <w:p>
-      <w:pPr>
-        <w:pStyle w:val="ListParagraph"/>
-        <w:numPr>
-          <w:ilvl w:val="0"/>
-          <w:numId w:val="18"/>
-        </w:numPr>
-      </w:pPr>
-      <w:r>
-        <w:t>Select SIGN ON TO Q-LINK</w:t>
-      </w:r>
-    </w:p>
-    <w:p>
-      <w:pPr>
-        <w:pStyle w:val="ListParagraph"/>
-        <w:numPr>
-          <w:ilvl w:val="0"/>
-          <w:numId w:val="18"/>
-        </w:numPr>
-      </w:pPr>
-      <w:r>
-        <w:t>Q-Link should now launch and log you in.</w:t>
-      </w:r>
-    </w:p>
-    <w:p>
-      <w:pPr>
-        <w:pStyle w:val="ListParagraph"/>
-        <w:numPr>
-          <w:ilvl w:val="0"/>
-          <w:numId w:val="18"/>
-        </w:numPr>
-      </w:pPr>
-      <w:r>
-        <w:t>The next time you want to connect, repeat step 1 and then boot the disk using</w:t>
-      </w:r>
-    </w:p>
-    <w:p>
-      <w:pPr>
-        <w:pStyle w:val="ListParagraph"/>
-        <w:numPr>
-          <w:ilvl w:val="1"/>
-          <w:numId w:val="18"/>
-        </w:numPr>
-      </w:pPr>
-      <w:r>
-        <w:t>load “*”,8,1</w:t>
-      </w:r>
-    </w:p>
-    <w:p>
-      <w:pPr>
-        <w:rPr>
-          <w:b/>
-          <w:u w:val="single"/>
-        </w:rPr>
-      </w:pPr>
-      <w:r>
-        <w:rPr>
-          <w:b/>
-          <w:u w:val="single"/>
-        </w:rPr>
-        <w:t>Connecting (after first time):</w:t>
-      </w:r>
-    </w:p>
-    <w:p>
-      <w:pPr>
-        <w:pStyle w:val="ListParagraph"/>
-        <w:numPr>
-          <w:ilvl w:val="0"/>
-          <w:numId w:val="30"/>
-        </w:numPr>
-      </w:pPr>
-      <w:r>
-        <w:t>Using a terminal program</w:t>
-      </w:r>
-    </w:p>
-    <w:p>
-      <w:pPr>
-        <w:pStyle w:val="ListParagraph"/>
-        <w:numPr>
-          <w:ilvl w:val="1"/>
-          <w:numId w:val="30"/>
-        </w:numPr>
-      </w:pPr>
-      <w:r>
-        <w:t>Boot the modem up at 1200 baud.</w:t>
-      </w:r>
-    </w:p>
-    <w:p>
-      <w:pPr>
-        <w:pStyle w:val="ListParagraph"/>
-        <w:numPr>
-          <w:ilvl w:val="2"/>
-          <w:numId w:val="30"/>
-        </w:numPr>
-      </w:pPr>
-      <w:r>
-        <w:t xml:space="preserve">Press u or &lt;return&gt; when ‘Baud Detection’ is displayed on the modem screen </w:t>
-      </w:r>
-      <w:r>
-        <w:rPr>
-          <w:b/>
-          <w:color w:val="FF0000"/>
-        </w:rPr>
-        <w:t>or</w:t>
-      </w:r>
-    </w:p>
-    <w:p>
-      <w:pPr>
-        <w:pStyle w:val="ListParagraph"/>
-        <w:numPr>
-          <w:ilvl w:val="2"/>
-          <w:numId w:val="30"/>
-        </w:numPr>
-      </w:pPr>
-      <w:r>
-        <w:t>Hard code the modem to 1200 baud using at*b1&amp;w and then reboot the modem.</w:t>
-      </w:r>
-    </w:p>
-    <w:p>
-      <w:pPr>
-        <w:pStyle w:val="ListParagraph"/>
-        <w:numPr>
-          <w:ilvl w:val="1"/>
-          <w:numId w:val="30"/>
-        </w:numPr>
-      </w:pPr>
-      <w:r>
-        <w:t>Enter the following configuration string.</w:t>
-      </w:r>
-    </w:p>
-    <w:p>
-      <w:pPr>
-        <w:pStyle w:val="ListParagraph"/>
-        <w:numPr>
-          <w:ilvl w:val="2"/>
-          <w:numId w:val="30"/>
-        </w:numPr>
-      </w:pPr>
-      <w:r>
-        <w:t>ate1q0v1&amp;c1&amp;k0s0=0&amp;w</w:t>
-      </w:r>
-    </w:p>
-    <w:p>
-      <w:pPr>
-        <w:pStyle w:val="ListParagraph"/>
-        <w:numPr>
-          <w:ilvl w:val="0"/>
-          <w:numId w:val="30"/>
-        </w:numPr>
-      </w:pPr>
-      <w:r>
-        <w:t>Boot the disk using</w:t>
-      </w:r>
-    </w:p>
-    <w:p>
-      <w:pPr>
-        <w:pStyle w:val="ListParagraph"/>
-        <w:numPr>
-          <w:ilvl w:val="1"/>
-          <w:numId w:val="30"/>
-        </w:numPr>
-      </w:pPr>
-      <w:r>
-        <w:t>load “*”,8,1</w:t>
-      </w:r>
-    </w:p>
-    <w:p>
-      <w:pPr>
-        <w:pStyle w:val="ListParagraph"/>
-        <w:numPr>
-          <w:ilvl w:val="0"/>
-          <w:numId w:val="30"/>
-        </w:numPr>
-      </w:pPr>
-      <w:r>
-        <w:t>Select SIGN ON TO Q-LINK</w:t>
-      </w:r>
-    </w:p>
-    <w:p>
-      <w:pPr>
-        <w:pStyle w:val="ListParagraph"/>
-        <w:numPr>
-          <w:ilvl w:val="0"/>
-          <w:numId w:val="30"/>
-        </w:numPr>
-      </w:pPr>
-      <w:r>
-        <w:lastRenderedPageBreak/>
-        <w:t>Q-Link should now launch and log you in.</w:t>
-      </w:r>
-    </w:p>
-    <w:p/>
-    <w:p>
-      <w:pPr>
-        <w:rPr>
-          <w:rFonts w:asciiTheme="majorHAnsi" w:eastAsiaTheme="majorEastAsia" w:hAnsiTheme="majorHAnsi" w:cstheme="majorBidi"/>
-          <w:b/>
-          <w:bCs/>
-          <w:color w:val="4F81BD" w:themeColor="accent1"/>
-        </w:rPr>
-      </w:pPr>
-      <w:r>
-        <w:br w:type="page"/>
-      </w:r>
-    </w:p>
-    <w:p>
-      <w:pPr>
-        <w:pStyle w:val="Heading3"/>
-      </w:pPr>
-      <w:bookmarkStart w:id="19" w:name="_Toc499284058"/>
-      <w:r>
-        <w:lastRenderedPageBreak/>
-        <w:t>Hayes firmware –</w:t>
-      </w:r>
-      <w:r>
-        <w:t xml:space="preserve"> </w:t>
-      </w:r>
-      <w:r>
-        <w:t>M</w:t>
-      </w:r>
-      <w:r>
-        <w:t xml:space="preserve">anual </w:t>
-      </w:r>
-      <w:r>
-        <w:t>D</w:t>
-      </w:r>
-      <w:r>
-        <w:t>ial</w:t>
-      </w:r>
-      <w:bookmarkEnd w:id="19"/>
-    </w:p>
-    <w:p>
-      <w:r>
-        <w:t xml:space="preserve">Using this method, </w:t>
-      </w:r>
-      <w:r>
-        <w:t xml:space="preserve">similar to the Menu firmware </w:t>
-      </w:r>
-      <w:r>
-        <w:t>you will have to manually dial the Q-Link server and then press F1 to connect.</w:t>
-      </w:r>
-    </w:p>
-    <w:p>
-      <w:pPr>
-        <w:rPr>
-          <w:b/>
-          <w:u w:val="single"/>
-        </w:rPr>
-      </w:pPr>
-      <w:r>
-        <w:rPr>
-          <w:b/>
-          <w:u w:val="single"/>
-        </w:rPr>
-        <w:t>First time connection:</w:t>
-      </w:r>
-    </w:p>
-    <w:p>
-      <w:pPr>
-        <w:pStyle w:val="ListParagraph"/>
-        <w:numPr>
-          <w:ilvl w:val="0"/>
-          <w:numId w:val="29"/>
-        </w:numPr>
-      </w:pPr>
-      <w:r>
-        <w:t>Using a terminal program</w:t>
-      </w:r>
-    </w:p>
-    <w:p>
-      <w:pPr>
-        <w:pStyle w:val="ListParagraph"/>
-        <w:numPr>
-          <w:ilvl w:val="1"/>
-          <w:numId w:val="29"/>
-        </w:numPr>
-      </w:pPr>
-      <w:r>
-        <w:t>B</w:t>
-      </w:r>
-      <w:r>
-        <w:t>oot the modem up at 1200 baud</w:t>
-      </w:r>
-      <w:r>
-        <w:t>.</w:t>
-      </w:r>
-    </w:p>
-    <w:p>
-      <w:pPr>
-        <w:pStyle w:val="ListParagraph"/>
-        <w:numPr>
-          <w:ilvl w:val="2"/>
-          <w:numId w:val="29"/>
-        </w:numPr>
-      </w:pPr>
-      <w:r>
-        <w:t>P</w:t>
-      </w:r>
-      <w:r>
-        <w:t xml:space="preserve">ress u or &lt;return&gt; when ‘Baud Detection’ </w:t>
-      </w:r>
-      <w:r>
-        <w:t xml:space="preserve">is displayed on the modem screen </w:t>
-      </w:r>
-      <w:r>
-        <w:rPr>
-          <w:b/>
-          <w:color w:val="FF0000"/>
-        </w:rPr>
-        <w:t>or</w:t>
-      </w:r>
-    </w:p>
-    <w:p>
-      <w:pPr>
-        <w:pStyle w:val="ListParagraph"/>
-        <w:numPr>
-          <w:ilvl w:val="2"/>
-          <w:numId w:val="29"/>
-        </w:numPr>
-      </w:pPr>
-      <w:r>
-        <w:t>H</w:t>
-      </w:r>
-      <w:r>
-        <w:t xml:space="preserve">ard code the modem to 1200 baud using at*b1&amp;w and </w:t>
-      </w:r>
-      <w:r>
-        <w:t xml:space="preserve">then </w:t>
-      </w:r>
-      <w:r>
-        <w:t>reboot the modem.</w:t>
-      </w:r>
-    </w:p>
-    <w:p>
-      <w:pPr>
-        <w:pStyle w:val="ListParagraph"/>
-        <w:numPr>
-          <w:ilvl w:val="1"/>
-          <w:numId w:val="29"/>
-        </w:numPr>
-      </w:pPr>
-      <w:r>
-        <w:t>Enter the following configuration string.</w:t>
-      </w:r>
-    </w:p>
-    <w:p>
-      <w:pPr>
-        <w:pStyle w:val="ListParagraph"/>
-        <w:numPr>
-          <w:ilvl w:val="2"/>
-          <w:numId w:val="29"/>
-        </w:numPr>
-      </w:pPr>
-      <w:r>
-        <w:t>ate1q0v1&amp;c1&amp;k0s0=0&amp;w</w:t>
-      </w:r>
-    </w:p>
-    <w:p>
-      <w:pPr>
-        <w:pStyle w:val="ListParagraph"/>
-        <w:numPr>
-          <w:ilvl w:val="0"/>
-          <w:numId w:val="29"/>
-        </w:numPr>
-      </w:pPr>
-      <w:r>
-        <w:t>Download a fresh Q-Link disk from one of the following sites:</w:t>
-      </w:r>
-    </w:p>
-    <w:p>
-      <w:pPr>
-        <w:pStyle w:val="ListParagraph"/>
-        <w:numPr>
-          <w:ilvl w:val="1"/>
-          <w:numId w:val="29"/>
         </w:numPr>
       </w:pPr>
       <w:hyperlink r:id="rId19" w:history="1">
@@ -7034,7 +6864,7 @@
         <w:pStyle w:val="ListParagraph"/>
         <w:numPr>
           <w:ilvl w:val="1"/>
-          <w:numId w:val="29"/>
+          <w:numId w:val="18"/>
         </w:numPr>
       </w:pPr>
       <w:hyperlink r:id="rId20" w:history="1">
@@ -7051,11 +6881,361 @@
         <w:pStyle w:val="ListParagraph"/>
         <w:numPr>
           <w:ilvl w:val="0"/>
-          <w:numId w:val="29"/>
+          <w:numId w:val="18"/>
         </w:numPr>
       </w:pPr>
       <w:r>
         <w:t>load “change access”,8,1</w:t>
+      </w:r>
+    </w:p>
+    <w:p>
+      <w:pPr>
+        <w:pStyle w:val="ListParagraph"/>
+        <w:numPr>
+          <w:ilvl w:val="0"/>
+          <w:numId w:val="18"/>
+        </w:numPr>
+      </w:pPr>
+      <w:r>
+        <w:t>Select ‘Change access information’</w:t>
+      </w:r>
+    </w:p>
+    <w:p>
+      <w:pPr>
+        <w:pStyle w:val="ListParagraph"/>
+        <w:numPr>
+          <w:ilvl w:val="0"/>
+          <w:numId w:val="18"/>
+        </w:numPr>
+      </w:pPr>
+      <w:r>
+        <w:t>Change the modem type to ‘Hayes or Hayes-compatible’</w:t>
+      </w:r>
+    </w:p>
+    <w:p>
+      <w:pPr>
+        <w:pStyle w:val="ListParagraph"/>
+        <w:numPr>
+          <w:ilvl w:val="0"/>
+          <w:numId w:val="18"/>
+        </w:numPr>
+      </w:pPr>
+      <w:r>
+        <w:t>Change the modem speed to 1200 baud</w:t>
+      </w:r>
+    </w:p>
+    <w:p>
+      <w:pPr>
+        <w:pStyle w:val="ListParagraph"/>
+        <w:numPr>
+          <w:ilvl w:val="0"/>
+          <w:numId w:val="18"/>
+        </w:numPr>
+      </w:pPr>
+      <w:r>
+        <w:t>Change the phone type to Tone</w:t>
+      </w:r>
+    </w:p>
+    <w:p>
+      <w:pPr>
+        <w:pStyle w:val="ListParagraph"/>
+        <w:numPr>
+          <w:ilvl w:val="0"/>
+          <w:numId w:val="18"/>
+        </w:numPr>
+      </w:pPr>
+      <w:r>
+        <w:t>Change the access number</w:t>
+      </w:r>
+      <w:r>
+        <w:t xml:space="preserve"> to dial the phone book entry:</w:t>
+      </w:r>
+    </w:p>
+    <w:p>
+      <w:pPr>
+        <w:pStyle w:val="ListParagraph"/>
+        <w:numPr>
+          <w:ilvl w:val="1"/>
+          <w:numId w:val="18"/>
+        </w:numPr>
+      </w:pPr>
+      <w:r>
+        <w:t>+</w:t>
+      </w:r>
+      <w:r>
+        <w:t>#9000000</w:t>
+      </w:r>
+    </w:p>
+    <w:p>
+      <w:pPr>
+        <w:pStyle w:val="ListParagraph"/>
+        <w:numPr>
+          <w:ilvl w:val="1"/>
+          <w:numId w:val="18"/>
+        </w:numPr>
+      </w:pPr>
+      <w:r>
+        <w:t>Note:  The + is required</w:t>
+      </w:r>
+      <w:r>
+        <w:t>.  9 = phone book entry and the extra 0’s are required as Q-Link expects a 7 digit number.  The # symbol is converted to a comma (,) when dialing.</w:t>
+      </w:r>
+    </w:p>
+    <w:p>
+      <w:pPr>
+        <w:pStyle w:val="ListParagraph"/>
+        <w:numPr>
+          <w:ilvl w:val="0"/>
+          <w:numId w:val="18"/>
+        </w:numPr>
+      </w:pPr>
+      <w:r>
+        <w:t>Select SIGN ON TO Q-LINK</w:t>
+      </w:r>
+    </w:p>
+    <w:p>
+      <w:pPr>
+        <w:pStyle w:val="ListParagraph"/>
+        <w:numPr>
+          <w:ilvl w:val="0"/>
+          <w:numId w:val="18"/>
+        </w:numPr>
+      </w:pPr>
+      <w:r>
+        <w:t>Q-Link should now launch and log you in.</w:t>
+      </w:r>
+    </w:p>
+    <w:p>
+      <w:pPr>
+        <w:pStyle w:val="ListParagraph"/>
+        <w:numPr>
+          <w:ilvl w:val="0"/>
+          <w:numId w:val="18"/>
+        </w:numPr>
+      </w:pPr>
+      <w:r>
+        <w:t>The next time you want to connect, repeat step 1 and then boot the disk using</w:t>
+      </w:r>
+    </w:p>
+    <w:p>
+      <w:pPr>
+        <w:pStyle w:val="ListParagraph"/>
+        <w:numPr>
+          <w:ilvl w:val="1"/>
+          <w:numId w:val="18"/>
+        </w:numPr>
+      </w:pPr>
+      <w:r>
+        <w:t>load “*”,8,1</w:t>
+      </w:r>
+    </w:p>
+    <w:p>
+      <w:pPr>
+        <w:rPr>
+          <w:b/>
+          <w:u w:val="single"/>
+        </w:rPr>
+      </w:pPr>
+      <w:r>
+        <w:rPr>
+          <w:b/>
+          <w:u w:val="single"/>
+        </w:rPr>
+        <w:t>Connecting (after first time):</w:t>
+      </w:r>
+    </w:p>
+    <w:p>
+      <w:pPr>
+        <w:pStyle w:val="ListParagraph"/>
+        <w:numPr>
+          <w:ilvl w:val="0"/>
+          <w:numId w:val="30"/>
+        </w:numPr>
+      </w:pPr>
+      <w:r>
+        <w:t>Using a terminal program</w:t>
+      </w:r>
+    </w:p>
+    <w:p>
+      <w:pPr>
+        <w:pStyle w:val="ListParagraph"/>
+        <w:numPr>
+          <w:ilvl w:val="1"/>
+          <w:numId w:val="30"/>
+        </w:numPr>
+      </w:pPr>
+      <w:r>
+        <w:t>Boot the modem up at 1200 baud.</w:t>
+      </w:r>
+    </w:p>
+    <w:p>
+      <w:pPr>
+        <w:pStyle w:val="ListParagraph"/>
+        <w:numPr>
+          <w:ilvl w:val="2"/>
+          <w:numId w:val="30"/>
+        </w:numPr>
+      </w:pPr>
+      <w:r>
+        <w:t xml:space="preserve">Press u or &lt;return&gt; when ‘Baud Detection’ is displayed on the modem screen </w:t>
+      </w:r>
+      <w:r>
+        <w:rPr>
+          <w:b/>
+          <w:color w:val="FF0000"/>
+        </w:rPr>
+        <w:t>or</w:t>
+      </w:r>
+    </w:p>
+    <w:p>
+      <w:pPr>
+        <w:pStyle w:val="ListParagraph"/>
+        <w:numPr>
+          <w:ilvl w:val="2"/>
+          <w:numId w:val="30"/>
+        </w:numPr>
+      </w:pPr>
+      <w:r>
+        <w:t>Hard code the modem to 1200 baud using at*b1&amp;w and then reboot the modem.</w:t>
+      </w:r>
+    </w:p>
+    <w:p>
+      <w:pPr>
+        <w:pStyle w:val="ListParagraph"/>
+        <w:numPr>
+          <w:ilvl w:val="1"/>
+          <w:numId w:val="30"/>
+        </w:numPr>
+      </w:pPr>
+      <w:r>
+        <w:t>Enter the following configuration string.</w:t>
+      </w:r>
+    </w:p>
+    <w:p>
+      <w:pPr>
+        <w:pStyle w:val="ListParagraph"/>
+        <w:numPr>
+          <w:ilvl w:val="2"/>
+          <w:numId w:val="30"/>
+        </w:numPr>
+      </w:pPr>
+      <w:r>
+        <w:t>ate1q0v1&amp;c1&amp;k0s0=0&amp;w</w:t>
+      </w:r>
+    </w:p>
+    <w:p>
+      <w:pPr>
+        <w:pStyle w:val="ListParagraph"/>
+        <w:numPr>
+          <w:ilvl w:val="0"/>
+          <w:numId w:val="30"/>
+        </w:numPr>
+      </w:pPr>
+      <w:r>
+        <w:t>Boot the disk using</w:t>
+      </w:r>
+    </w:p>
+    <w:p>
+      <w:pPr>
+        <w:pStyle w:val="ListParagraph"/>
+        <w:numPr>
+          <w:ilvl w:val="1"/>
+          <w:numId w:val="30"/>
+        </w:numPr>
+      </w:pPr>
+      <w:r>
+        <w:t>load “*”,8,1</w:t>
+      </w:r>
+    </w:p>
+    <w:p>
+      <w:pPr>
+        <w:pStyle w:val="ListParagraph"/>
+        <w:numPr>
+          <w:ilvl w:val="0"/>
+          <w:numId w:val="30"/>
+        </w:numPr>
+      </w:pPr>
+      <w:r>
+        <w:t>Select SIGN ON TO Q-LINK</w:t>
+      </w:r>
+    </w:p>
+    <w:p>
+      <w:pPr>
+        <w:pStyle w:val="ListParagraph"/>
+        <w:numPr>
+          <w:ilvl w:val="0"/>
+          <w:numId w:val="30"/>
+        </w:numPr>
+      </w:pPr>
+      <w:r>
+        <w:lastRenderedPageBreak/>
+        <w:t>Q-Link should now launch and log you in.</w:t>
+      </w:r>
+    </w:p>
+    <w:p/>
+    <w:p>
+      <w:pPr>
+        <w:rPr>
+          <w:rFonts w:asciiTheme="majorHAnsi" w:eastAsiaTheme="majorEastAsia" w:hAnsiTheme="majorHAnsi" w:cstheme="majorBidi"/>
+          <w:b/>
+          <w:bCs/>
+          <w:color w:val="4F81BD" w:themeColor="accent1"/>
+        </w:rPr>
+      </w:pPr>
+      <w:r>
+        <w:br w:type="page"/>
+      </w:r>
+    </w:p>
+    <w:p>
+      <w:pPr>
+        <w:pStyle w:val="Heading3"/>
+      </w:pPr>
+      <w:bookmarkStart w:id="20" w:name="_Toc499489393"/>
+      <w:r>
+        <w:lastRenderedPageBreak/>
+        <w:t>Hayes firmware –</w:t>
+      </w:r>
+      <w:r>
+        <w:t xml:space="preserve"> </w:t>
+      </w:r>
+      <w:r>
+        <w:t>M</w:t>
+      </w:r>
+      <w:r>
+        <w:t xml:space="preserve">anual </w:t>
+      </w:r>
+      <w:r>
+        <w:t>D</w:t>
+      </w:r>
+      <w:r>
+        <w:t>ial</w:t>
+      </w:r>
+      <w:bookmarkEnd w:id="20"/>
+    </w:p>
+    <w:p>
+      <w:r>
+        <w:t xml:space="preserve">Using this method, </w:t>
+      </w:r>
+      <w:r>
+        <w:t xml:space="preserve">similar to the Menu firmware </w:t>
+      </w:r>
+      <w:r>
+        <w:t>you will have to manually dial the Q-Link server and then press F1 to connect.</w:t>
+      </w:r>
+    </w:p>
+    <w:p>
+      <w:pPr>
+        <w:rPr>
+          <w:b/>
+          <w:u w:val="single"/>
+        </w:rPr>
+      </w:pPr>
+      <w:r>
+        <w:rPr>
+          <w:b/>
+          <w:u w:val="single"/>
+        </w:rPr>
+        <w:t>First time connection:</w:t>
       </w:r>
     </w:p>
     <w:p>
@@ -7067,7 +7247,95 @@
         </w:numPr>
       </w:pPr>
       <w:r>
-        <w:t>Select ‘Change access information’</w:t>
+        <w:t>Using a terminal program</w:t>
+      </w:r>
+    </w:p>
+    <w:p>
+      <w:pPr>
+        <w:pStyle w:val="ListParagraph"/>
+        <w:numPr>
+          <w:ilvl w:val="1"/>
+          <w:numId w:val="29"/>
+        </w:numPr>
+      </w:pPr>
+      <w:r>
+        <w:t>B</w:t>
+      </w:r>
+      <w:r>
+        <w:t>oot the modem up at 1200 baud</w:t>
+      </w:r>
+      <w:r>
+        <w:t>.</w:t>
+      </w:r>
+    </w:p>
+    <w:p>
+      <w:pPr>
+        <w:pStyle w:val="ListParagraph"/>
+        <w:numPr>
+          <w:ilvl w:val="2"/>
+          <w:numId w:val="29"/>
+        </w:numPr>
+      </w:pPr>
+      <w:r>
+        <w:t>P</w:t>
+      </w:r>
+      <w:r>
+        <w:t xml:space="preserve">ress u or &lt;return&gt; when ‘Baud Detection’ </w:t>
+      </w:r>
+      <w:r>
+        <w:t xml:space="preserve">is displayed on the modem screen </w:t>
+      </w:r>
+      <w:r>
+        <w:rPr>
+          <w:b/>
+          <w:color w:val="FF0000"/>
+        </w:rPr>
+        <w:t>or</w:t>
+      </w:r>
+    </w:p>
+    <w:p>
+      <w:pPr>
+        <w:pStyle w:val="ListParagraph"/>
+        <w:numPr>
+          <w:ilvl w:val="2"/>
+          <w:numId w:val="29"/>
+        </w:numPr>
+      </w:pPr>
+      <w:r>
+        <w:t>H</w:t>
+      </w:r>
+      <w:r>
+        <w:t xml:space="preserve">ard code the modem to 1200 baud using at*b1&amp;w and </w:t>
+      </w:r>
+      <w:r>
+        <w:t xml:space="preserve">then </w:t>
+      </w:r>
+      <w:r>
+        <w:t>reboot the modem.</w:t>
+      </w:r>
+    </w:p>
+    <w:p>
+      <w:pPr>
+        <w:pStyle w:val="ListParagraph"/>
+        <w:numPr>
+          <w:ilvl w:val="1"/>
+          <w:numId w:val="29"/>
+        </w:numPr>
+      </w:pPr>
+      <w:r>
+        <w:t>Enter the following configuration string.</w:t>
+      </w:r>
+    </w:p>
+    <w:p>
+      <w:pPr>
+        <w:pStyle w:val="ListParagraph"/>
+        <w:numPr>
+          <w:ilvl w:val="2"/>
+          <w:numId w:val="29"/>
+        </w:numPr>
+      </w:pPr>
+      <w:r>
+        <w:t>ate1q0v1&amp;c1&amp;k0s0=0&amp;w</w:t>
       </w:r>
     </w:p>
     <w:p>
@@ -7079,43 +7347,7 @@
         </w:numPr>
       </w:pPr>
       <w:r>
-        <w:t>Change the modem type to ‘Other command driven modems’</w:t>
-      </w:r>
-    </w:p>
-    <w:p>
-      <w:pPr>
-        <w:pStyle w:val="ListParagraph"/>
-        <w:numPr>
-          <w:ilvl w:val="0"/>
-          <w:numId w:val="29"/>
-        </w:numPr>
-      </w:pPr>
-      <w:r>
-        <w:t>Change the modem speed to 1200 baud</w:t>
-      </w:r>
-    </w:p>
-    <w:p>
-      <w:pPr>
-        <w:pStyle w:val="ListParagraph"/>
-        <w:numPr>
-          <w:ilvl w:val="0"/>
-          <w:numId w:val="29"/>
-        </w:numPr>
-      </w:pPr>
-      <w:r>
-        <w:t>Change the phone type to Tone</w:t>
-      </w:r>
-    </w:p>
-    <w:p>
-      <w:pPr>
-        <w:pStyle w:val="ListParagraph"/>
-        <w:numPr>
-          <w:ilvl w:val="0"/>
-          <w:numId w:val="29"/>
-        </w:numPr>
-      </w:pPr>
-      <w:r>
-        <w:t>Change the access number to one of the following:</w:t>
+        <w:t>Download a fresh Q-Link disk from one of the following sites:</w:t>
       </w:r>
     </w:p>
     <w:p>
@@ -7124,467 +7356,6 @@
         <w:numPr>
           <w:ilvl w:val="1"/>
           <w:numId w:val="29"/>
-        </w:numPr>
-      </w:pPr>
-      <w:r>
-        <w:t>+</w:t>
-      </w:r>
-      <w:r>
-        <w:t>5555555</w:t>
-      </w:r>
-    </w:p>
-    <w:p>
-      <w:pPr>
-        <w:pStyle w:val="ListParagraph"/>
-        <w:numPr>
-          <w:ilvl w:val="1"/>
-          <w:numId w:val="29"/>
-        </w:numPr>
-      </w:pPr>
-      <w:r>
-        <w:t xml:space="preserve">Note:  The + is required.  The number is not actually used when using </w:t>
-      </w:r>
-      <w:r>
-        <w:t>manual dialing</w:t>
-      </w:r>
-      <w:r>
-        <w:t>, but a number must be entered.</w:t>
-      </w:r>
-    </w:p>
-    <w:p>
-      <w:pPr>
-        <w:pStyle w:val="ListParagraph"/>
-        <w:numPr>
-          <w:ilvl w:val="0"/>
-          <w:numId w:val="29"/>
-        </w:numPr>
-      </w:pPr>
-      <w:r>
-        <w:t>Select SIGN ON TO Q-LINK</w:t>
-      </w:r>
-    </w:p>
-    <w:p>
-      <w:pPr>
-        <w:pStyle w:val="ListParagraph"/>
-        <w:numPr>
-          <w:ilvl w:val="0"/>
-          <w:numId w:val="29"/>
-        </w:numPr>
-      </w:pPr>
-      <w:r>
-        <w:t>Enter the modem command dialing command for the server (one of):</w:t>
-      </w:r>
-    </w:p>
-    <w:p>
-      <w:pPr>
-        <w:pStyle w:val="ListParagraph"/>
-        <w:numPr>
-          <w:ilvl w:val="1"/>
-          <w:numId w:val="29"/>
-        </w:numPr>
-      </w:pPr>
-      <w:proofErr w:type="spellStart"/>
-      <w:r>
-        <w:t>atdt</w:t>
-      </w:r>
-      <w:proofErr w:type="spellEnd"/>
-      <w:r>
-        <w:t xml:space="preserve"> </w:t>
-      </w:r>
-      <w:r>
-        <w:t>q-link.net</w:t>
-      </w:r>
-      <w:r>
-        <w:t>:5190</w:t>
-      </w:r>
-    </w:p>
-    <w:p>
-      <w:pPr>
-        <w:pStyle w:val="ListParagraph"/>
-        <w:numPr>
-          <w:ilvl w:val="1"/>
-          <w:numId w:val="29"/>
-        </w:numPr>
-      </w:pPr>
-      <w:proofErr w:type="spellStart"/>
-      <w:r>
-        <w:t>atdt</w:t>
-      </w:r>
-      <w:proofErr w:type="spellEnd"/>
-      <w:r>
-        <w:t xml:space="preserve"> </w:t>
-      </w:r>
-      <w:r>
-        <w:t>qlink.lyonlabs.org</w:t>
-      </w:r>
-      <w:r>
-        <w:t>:5190</w:t>
-      </w:r>
-    </w:p>
-    <w:p>
-      <w:pPr>
-        <w:pStyle w:val="ListParagraph"/>
-        <w:numPr>
-          <w:ilvl w:val="0"/>
-          <w:numId w:val="29"/>
-        </w:numPr>
-      </w:pPr>
-      <w:r>
-        <w:t>When it says ‘CONNECT 1200’ on the Q-Link screen, press F1</w:t>
-      </w:r>
-    </w:p>
-    <w:p>
-      <w:pPr>
-        <w:pStyle w:val="ListParagraph"/>
-        <w:numPr>
-          <w:ilvl w:val="0"/>
-          <w:numId w:val="29"/>
-        </w:numPr>
-      </w:pPr>
-      <w:r>
-        <w:t>Q-Link should now launch and log you in.</w:t>
-      </w:r>
-    </w:p>
-    <w:p>
-      <w:pPr>
-        <w:pStyle w:val="ListParagraph"/>
-        <w:numPr>
-          <w:ilvl w:val="0"/>
-          <w:numId w:val="29"/>
-        </w:numPr>
-      </w:pPr>
-      <w:r>
-        <w:t xml:space="preserve">The next time you want to connect, repeat step 1, </w:t>
-      </w:r>
-      <w:proofErr w:type="gramStart"/>
-      <w:r>
-        <w:t>boot</w:t>
-      </w:r>
-      <w:proofErr w:type="gramEnd"/>
-      <w:r>
-        <w:t xml:space="preserve"> the disk using the command below and then repeat steps 9-15.</w:t>
-      </w:r>
-    </w:p>
-    <w:p>
-      <w:pPr>
-        <w:pStyle w:val="ListParagraph"/>
-        <w:numPr>
-          <w:ilvl w:val="1"/>
-          <w:numId w:val="29"/>
-        </w:numPr>
-      </w:pPr>
-      <w:r>
-        <w:t>load “*”,8,1</w:t>
-      </w:r>
-    </w:p>
-    <w:p>
-      <w:pPr>
-        <w:rPr>
-          <w:b/>
-          <w:u w:val="single"/>
-        </w:rPr>
-      </w:pPr>
-      <w:r>
-        <w:rPr>
-          <w:b/>
-          <w:u w:val="single"/>
-        </w:rPr>
-        <w:t>Connecting (after first time):</w:t>
-      </w:r>
-    </w:p>
-    <w:p>
-      <w:pPr>
-        <w:pStyle w:val="ListParagraph"/>
-        <w:numPr>
-          <w:ilvl w:val="0"/>
-          <w:numId w:val="31"/>
-        </w:numPr>
-      </w:pPr>
-      <w:r>
-        <w:t>Using a terminal program</w:t>
-      </w:r>
-    </w:p>
-    <w:p>
-      <w:pPr>
-        <w:pStyle w:val="ListParagraph"/>
-        <w:numPr>
-          <w:ilvl w:val="1"/>
-          <w:numId w:val="31"/>
-        </w:numPr>
-      </w:pPr>
-      <w:r>
-        <w:t>Boot the modem up at 1200 baud.</w:t>
-      </w:r>
-    </w:p>
-    <w:p>
-      <w:pPr>
-        <w:pStyle w:val="ListParagraph"/>
-        <w:numPr>
-          <w:ilvl w:val="2"/>
-          <w:numId w:val="31"/>
-        </w:numPr>
-      </w:pPr>
-      <w:r>
-        <w:t xml:space="preserve">Press u or &lt;return&gt; when ‘Baud Detection’ is displayed on the modem screen </w:t>
-      </w:r>
-      <w:r>
-        <w:rPr>
-          <w:b/>
-          <w:color w:val="FF0000"/>
-        </w:rPr>
-        <w:t>or</w:t>
-      </w:r>
-    </w:p>
-    <w:p>
-      <w:pPr>
-        <w:pStyle w:val="ListParagraph"/>
-        <w:numPr>
-          <w:ilvl w:val="2"/>
-          <w:numId w:val="31"/>
-        </w:numPr>
-      </w:pPr>
-      <w:r>
-        <w:t>Hard code the modem to 1200 baud using at*b1&amp;w and then reboot the modem.</w:t>
-      </w:r>
-    </w:p>
-    <w:p>
-      <w:pPr>
-        <w:pStyle w:val="ListParagraph"/>
-        <w:numPr>
-          <w:ilvl w:val="1"/>
-          <w:numId w:val="31"/>
-        </w:numPr>
-      </w:pPr>
-      <w:r>
-        <w:t>Enter the following configuration string.</w:t>
-      </w:r>
-    </w:p>
-    <w:p>
-      <w:pPr>
-        <w:pStyle w:val="ListParagraph"/>
-        <w:numPr>
-          <w:ilvl w:val="2"/>
-          <w:numId w:val="31"/>
-        </w:numPr>
-      </w:pPr>
-      <w:r>
-        <w:lastRenderedPageBreak/>
-        <w:t>ate1q0v1&amp;c1&amp;k0s0=0&amp;w</w:t>
-      </w:r>
-    </w:p>
-    <w:p>
-      <w:pPr>
-        <w:pStyle w:val="ListParagraph"/>
-        <w:numPr>
-          <w:ilvl w:val="0"/>
-          <w:numId w:val="31"/>
-        </w:numPr>
-      </w:pPr>
-      <w:r>
-        <w:t>Boot the disk using</w:t>
-      </w:r>
-    </w:p>
-    <w:p>
-      <w:pPr>
-        <w:pStyle w:val="ListParagraph"/>
-        <w:numPr>
-          <w:ilvl w:val="1"/>
-          <w:numId w:val="31"/>
-        </w:numPr>
-      </w:pPr>
-      <w:r>
-        <w:t>load “*”,8,1</w:t>
-      </w:r>
-    </w:p>
-    <w:p>
-      <w:pPr>
-        <w:pStyle w:val="ListParagraph"/>
-        <w:numPr>
-          <w:ilvl w:val="0"/>
-          <w:numId w:val="31"/>
-        </w:numPr>
-      </w:pPr>
-      <w:r>
-        <w:t>Select SIGN ON TO Q-LINK</w:t>
-      </w:r>
-    </w:p>
-    <w:p>
-      <w:pPr>
-        <w:pStyle w:val="ListParagraph"/>
-        <w:numPr>
-          <w:ilvl w:val="0"/>
-          <w:numId w:val="31"/>
-        </w:numPr>
-      </w:pPr>
-      <w:r>
-        <w:t>Enter the modem command dialing command for the server (one of):</w:t>
-      </w:r>
-    </w:p>
-    <w:p>
-      <w:pPr>
-        <w:pStyle w:val="ListParagraph"/>
-        <w:numPr>
-          <w:ilvl w:val="1"/>
-          <w:numId w:val="31"/>
-        </w:numPr>
-      </w:pPr>
-      <w:proofErr w:type="spellStart"/>
-      <w:r>
-        <w:t>atdt</w:t>
-      </w:r>
-      <w:proofErr w:type="spellEnd"/>
-      <w:r>
-        <w:t xml:space="preserve"> q-link.net:5190</w:t>
-      </w:r>
-    </w:p>
-    <w:p>
-      <w:pPr>
-        <w:pStyle w:val="ListParagraph"/>
-        <w:numPr>
-          <w:ilvl w:val="1"/>
-          <w:numId w:val="31"/>
-        </w:numPr>
-      </w:pPr>
-      <w:proofErr w:type="spellStart"/>
-      <w:r>
-        <w:t>atdt</w:t>
-      </w:r>
-      <w:proofErr w:type="spellEnd"/>
-      <w:r>
-        <w:t xml:space="preserve"> qlink.lyonlabs.org:5190</w:t>
-      </w:r>
-    </w:p>
-    <w:p>
-      <w:pPr>
-        <w:pStyle w:val="ListParagraph"/>
-        <w:numPr>
-          <w:ilvl w:val="0"/>
-          <w:numId w:val="31"/>
-        </w:numPr>
-      </w:pPr>
-      <w:r>
-        <w:t>When it says ‘CONNECT 1200’ on the Q-Link screen, press F1</w:t>
-      </w:r>
-    </w:p>
-    <w:p>
-      <w:pPr>
-        <w:pStyle w:val="ListParagraph"/>
-        <w:numPr>
-          <w:ilvl w:val="0"/>
-          <w:numId w:val="31"/>
-        </w:numPr>
-      </w:pPr>
-      <w:r>
-        <w:t>Q-Link should now launch and log you in.</w:t>
-      </w:r>
-    </w:p>
-    <w:p/>
-    <w:p/>
-    <w:p/>
-    <w:p/>
-    <w:p>
-      <w:pPr>
-        <w:rPr>
-          <w:b/>
-          <w:u w:val="single"/>
-        </w:rPr>
-      </w:pPr>
-      <w:r>
-        <w:rPr>
-          <w:b/>
-          <w:u w:val="single"/>
-        </w:rPr>
-        <w:br w:type="page"/>
-      </w:r>
-    </w:p>
-    <w:p>
-      <w:pPr>
-        <w:pStyle w:val="Heading3"/>
-      </w:pPr>
-      <w:bookmarkStart w:id="20" w:name="_Toc499284059"/>
-      <w:r>
-        <w:lastRenderedPageBreak/>
-        <w:t>Menu firmware</w:t>
-      </w:r>
-      <w:bookmarkEnd w:id="20"/>
-    </w:p>
-    <w:p>
-      <w:pPr>
-        <w:rPr>
-          <w:b/>
-          <w:u w:val="single"/>
-        </w:rPr>
-      </w:pPr>
-    </w:p>
-    <w:p>
-      <w:pPr>
-        <w:rPr>
-          <w:b/>
-          <w:u w:val="single"/>
-        </w:rPr>
-      </w:pPr>
-      <w:r>
-        <w:rPr>
-          <w:b/>
-          <w:u w:val="single"/>
-        </w:rPr>
-        <w:t>First time connection:</w:t>
-      </w:r>
-    </w:p>
-    <w:p>
-      <w:pPr>
-        <w:pStyle w:val="ListParagraph"/>
-        <w:numPr>
-          <w:ilvl w:val="0"/>
-          <w:numId w:val="19"/>
-        </w:numPr>
-      </w:pPr>
-      <w:r>
-        <w:t>Using a terminal program, boot the modem up at 1200 baud (press u or &lt;return&gt; when ‘Baud Detection’ is displayed) and set the following settings using the Configuration menu:</w:t>
-      </w:r>
-    </w:p>
-    <w:p>
-      <w:pPr>
-        <w:pStyle w:val="ListParagraph"/>
-        <w:numPr>
-          <w:ilvl w:val="1"/>
-          <w:numId w:val="19"/>
-        </w:numPr>
-      </w:pPr>
-      <w:r>
-        <w:t>Disable flow control (menu item should say ‘Enable flow control’)</w:t>
-      </w:r>
-    </w:p>
-    <w:p>
-      <w:pPr>
-        <w:pStyle w:val="ListParagraph"/>
-        <w:numPr>
-          <w:ilvl w:val="1"/>
-          <w:numId w:val="19"/>
-        </w:numPr>
-      </w:pPr>
-      <w:r>
-        <w:t>Disable DCD always on (menu item should say ‘Enable DCD always on’)</w:t>
-      </w:r>
-    </w:p>
-    <w:p>
-      <w:pPr>
-        <w:pStyle w:val="ListParagraph"/>
-        <w:numPr>
-          <w:ilvl w:val="0"/>
-          <w:numId w:val="19"/>
-        </w:numPr>
-      </w:pPr>
-      <w:r>
-        <w:t>Download a fresh Q-Link disk from one of the following sites:</w:t>
-      </w:r>
-    </w:p>
-    <w:p>
-      <w:pPr>
-        <w:pStyle w:val="ListParagraph"/>
-        <w:numPr>
-          <w:ilvl w:val="1"/>
-          <w:numId w:val="19"/>
         </w:numPr>
       </w:pPr>
       <w:hyperlink r:id="rId21" w:history="1">
@@ -7601,7 +7372,7 @@
         <w:pStyle w:val="ListParagraph"/>
         <w:numPr>
           <w:ilvl w:val="1"/>
-          <w:numId w:val="19"/>
+          <w:numId w:val="29"/>
         </w:numPr>
       </w:pPr>
       <w:hyperlink r:id="rId22" w:history="1">
@@ -7618,7 +7389,7 @@
         <w:pStyle w:val="ListParagraph"/>
         <w:numPr>
           <w:ilvl w:val="0"/>
-          <w:numId w:val="19"/>
+          <w:numId w:val="29"/>
         </w:numPr>
       </w:pPr>
       <w:r>
@@ -7630,7 +7401,7 @@
         <w:pStyle w:val="ListParagraph"/>
         <w:numPr>
           <w:ilvl w:val="0"/>
-          <w:numId w:val="19"/>
+          <w:numId w:val="29"/>
         </w:numPr>
       </w:pPr>
       <w:r>
@@ -7642,7 +7413,7 @@
         <w:pStyle w:val="ListParagraph"/>
         <w:numPr>
           <w:ilvl w:val="0"/>
-          <w:numId w:val="19"/>
+          <w:numId w:val="29"/>
         </w:numPr>
       </w:pPr>
       <w:r>
@@ -7654,7 +7425,7 @@
         <w:pStyle w:val="ListParagraph"/>
         <w:numPr>
           <w:ilvl w:val="0"/>
-          <w:numId w:val="19"/>
+          <w:numId w:val="29"/>
         </w:numPr>
       </w:pPr>
       <w:r>
@@ -7666,7 +7437,7 @@
         <w:pStyle w:val="ListParagraph"/>
         <w:numPr>
           <w:ilvl w:val="0"/>
-          <w:numId w:val="19"/>
+          <w:numId w:val="29"/>
         </w:numPr>
       </w:pPr>
       <w:r>
@@ -7678,7 +7449,7 @@
         <w:pStyle w:val="ListParagraph"/>
         <w:numPr>
           <w:ilvl w:val="0"/>
-          <w:numId w:val="19"/>
+          <w:numId w:val="29"/>
         </w:numPr>
       </w:pPr>
       <w:r>
@@ -7690,11 +7461,14 @@
         <w:pStyle w:val="ListParagraph"/>
         <w:numPr>
           <w:ilvl w:val="1"/>
-          <w:numId w:val="19"/>
-        </w:numPr>
-      </w:pPr>
-      <w:r>
-        <w:t>+5555555</w:t>
+          <w:numId w:val="29"/>
+        </w:numPr>
+      </w:pPr>
+      <w:r>
+        <w:t>+</w:t>
+      </w:r>
+      <w:r>
+        <w:t>5555555</w:t>
       </w:r>
     </w:p>
     <w:p>
@@ -7702,11 +7476,17 @@
         <w:pStyle w:val="ListParagraph"/>
         <w:numPr>
           <w:ilvl w:val="1"/>
-          <w:numId w:val="19"/>
-        </w:numPr>
-      </w:pPr>
-      <w:r>
-        <w:t>Note:  The + is required.  The number is not actually used when using manual dialing, but a number must be entered.</w:t>
+          <w:numId w:val="29"/>
+        </w:numPr>
+      </w:pPr>
+      <w:r>
+        <w:t xml:space="preserve">Note:  The + is required.  The number is not actually used when using </w:t>
+      </w:r>
+      <w:r>
+        <w:t>manual dialing</w:t>
+      </w:r>
+      <w:r>
+        <w:t>, but a number must be entered.</w:t>
       </w:r>
     </w:p>
     <w:p>
@@ -7714,7 +7494,7 @@
         <w:pStyle w:val="ListParagraph"/>
         <w:numPr>
           <w:ilvl w:val="0"/>
-          <w:numId w:val="19"/>
+          <w:numId w:val="29"/>
         </w:numPr>
       </w:pPr>
       <w:r>
@@ -7726,11 +7506,57 @@
         <w:pStyle w:val="ListParagraph"/>
         <w:numPr>
           <w:ilvl w:val="0"/>
-          <w:numId w:val="19"/>
-        </w:numPr>
-      </w:pPr>
-      <w:r>
-        <w:t>Press &lt;return&gt; to bring up the modem menu.  Note: The Q-Link terminal program requires a &lt;return&gt; after each line which causes an extra &lt;return&gt; to be sent to the modem.</w:t>
+          <w:numId w:val="29"/>
+        </w:numPr>
+      </w:pPr>
+      <w:r>
+        <w:t>Enter the modem command dialing command for the server (one of):</w:t>
+      </w:r>
+    </w:p>
+    <w:p>
+      <w:pPr>
+        <w:pStyle w:val="ListParagraph"/>
+        <w:numPr>
+          <w:ilvl w:val="1"/>
+          <w:numId w:val="29"/>
+        </w:numPr>
+      </w:pPr>
+      <w:proofErr w:type="spellStart"/>
+      <w:r>
+        <w:t>atdt</w:t>
+      </w:r>
+      <w:proofErr w:type="spellEnd"/>
+      <w:r>
+        <w:t xml:space="preserve"> </w:t>
+      </w:r>
+      <w:r>
+        <w:t>q-link.net</w:t>
+      </w:r>
+      <w:r>
+        <w:t>:5190</w:t>
+      </w:r>
+    </w:p>
+    <w:p>
+      <w:pPr>
+        <w:pStyle w:val="ListParagraph"/>
+        <w:numPr>
+          <w:ilvl w:val="1"/>
+          <w:numId w:val="29"/>
+        </w:numPr>
+      </w:pPr>
+      <w:proofErr w:type="spellStart"/>
+      <w:r>
+        <w:t>atdt</w:t>
+      </w:r>
+      <w:proofErr w:type="spellEnd"/>
+      <w:r>
+        <w:t xml:space="preserve"> </w:t>
+      </w:r>
+      <w:r>
+        <w:t>qlink.lyonlabs.org</w:t>
+      </w:r>
+      <w:r>
+        <w:t>:5190</w:t>
       </w:r>
     </w:p>
     <w:p>
@@ -7738,11 +7564,11 @@
         <w:pStyle w:val="ListParagraph"/>
         <w:numPr>
           <w:ilvl w:val="0"/>
-          <w:numId w:val="19"/>
-        </w:numPr>
-      </w:pPr>
-      <w:r>
-        <w:t>Select 1. Telnet to host or BBS</w:t>
+          <w:numId w:val="29"/>
+        </w:numPr>
+      </w:pPr>
+      <w:r>
+        <w:t>When it says ‘CONNECT 1200’ on the Q-Link screen, press F1</w:t>
       </w:r>
     </w:p>
     <w:p>
@@ -7750,11 +7576,31 @@
         <w:pStyle w:val="ListParagraph"/>
         <w:numPr>
           <w:ilvl w:val="0"/>
-          <w:numId w:val="19"/>
-        </w:numPr>
-      </w:pPr>
-      <w:r>
-        <w:t>If an X is displayed, press the DEL key and enter the phone number and press &lt;return&gt;</w:t>
+          <w:numId w:val="29"/>
+        </w:numPr>
+      </w:pPr>
+      <w:r>
+        <w:t>Q-Link should now launch and log you in.</w:t>
+      </w:r>
+    </w:p>
+    <w:p>
+      <w:pPr>
+        <w:pStyle w:val="ListParagraph"/>
+        <w:numPr>
+          <w:ilvl w:val="0"/>
+          <w:numId w:val="29"/>
+        </w:numPr>
+      </w:pPr>
+      <w:r>
+        <w:t xml:space="preserve">The next time you want to connect, repeat step 1, </w:t>
+      </w:r>
+      <w:proofErr w:type="gramStart"/>
+      <w:r>
+        <w:t>boot</w:t>
+      </w:r>
+      <w:proofErr w:type="gramEnd"/>
+      <w:r>
+        <w:t xml:space="preserve"> the disk using the command below and then repeat steps 9-15.</w:t>
       </w:r>
     </w:p>
     <w:p>
@@ -7762,81 +7608,11 @@
         <w:pStyle w:val="ListParagraph"/>
         <w:numPr>
           <w:ilvl w:val="1"/>
-          <w:numId w:val="19"/>
-        </w:numPr>
-      </w:pPr>
-      <w:proofErr w:type="spellStart"/>
-      <w:r>
-        <w:t>atdt</w:t>
-      </w:r>
-      <w:proofErr w:type="spellEnd"/>
-      <w:r>
-        <w:t xml:space="preserve"> q-link.net:5190</w:t>
-      </w:r>
-    </w:p>
-    <w:p>
-      <w:pPr>
-        <w:pStyle w:val="ListParagraph"/>
-        <w:numPr>
-          <w:ilvl w:val="1"/>
-          <w:numId w:val="19"/>
-        </w:numPr>
-      </w:pPr>
-      <w:proofErr w:type="spellStart"/>
-      <w:r>
-        <w:t>atdt</w:t>
-      </w:r>
-      <w:proofErr w:type="spellEnd"/>
-      <w:r>
-        <w:t xml:space="preserve"> qlink.lyonlabs.org:5190</w:t>
-      </w:r>
-    </w:p>
-    <w:p>
-      <w:pPr>
-        <w:pStyle w:val="ListParagraph"/>
-        <w:numPr>
-          <w:ilvl w:val="0"/>
-          <w:numId w:val="19"/>
-        </w:numPr>
-      </w:pPr>
-      <w:r>
-        <w:t>Press &lt;return&gt; and the port prompt as it will be automatically changed to the correct port.</w:t>
-      </w:r>
-    </w:p>
-    <w:p>
-      <w:pPr>
-        <w:pStyle w:val="ListParagraph"/>
-        <w:numPr>
-          <w:ilvl w:val="0"/>
-          <w:numId w:val="19"/>
-        </w:numPr>
-      </w:pPr>
-      <w:r>
-        <w:t>When it says ‘Connected to qlink.lyonlabs.org’ or ‘Connected to q-link.org’, press F1</w:t>
-      </w:r>
-    </w:p>
-    <w:p>
-      <w:pPr>
-        <w:pStyle w:val="ListParagraph"/>
-        <w:numPr>
-          <w:ilvl w:val="0"/>
-          <w:numId w:val="19"/>
-        </w:numPr>
-      </w:pPr>
-      <w:r>
-        <w:t>Note:  You could instead create a phone book entry for the Q-Link host.</w:t>
-      </w:r>
-    </w:p>
-    <w:p>
-      <w:pPr>
-        <w:pStyle w:val="ListParagraph"/>
-        <w:numPr>
-          <w:ilvl w:val="0"/>
-          <w:numId w:val="19"/>
-        </w:numPr>
-      </w:pPr>
-      <w:r>
-        <w:t>Q-Link should now launch and log you in.</w:t>
+          <w:numId w:val="29"/>
+        </w:numPr>
+      </w:pPr>
+      <w:r>
+        <w:t>load “*”,8,1</w:t>
       </w:r>
     </w:p>
     <w:p>
@@ -7859,11 +7635,11 @@
         <w:pStyle w:val="ListParagraph"/>
         <w:numPr>
           <w:ilvl w:val="0"/>
-          <w:numId w:val="33"/>
-        </w:numPr>
-      </w:pPr>
-      <w:r>
-        <w:t>Using a terminal program, boot the modem up at 1200 baud (press u or &lt;return&gt; when ‘Baud Detection’ is displayed) and set the following settings using the Configuration menu:</w:t>
+          <w:numId w:val="31"/>
+        </w:numPr>
+      </w:pPr>
+      <w:r>
+        <w:t>Using a terminal program</w:t>
       </w:r>
     </w:p>
     <w:p>
@@ -7871,11 +7647,42 @@
         <w:pStyle w:val="ListParagraph"/>
         <w:numPr>
           <w:ilvl w:val="1"/>
-          <w:numId w:val="33"/>
-        </w:numPr>
-      </w:pPr>
-      <w:r>
-        <w:t>Disable flow control (menu item should say ‘Enable flow control’)</w:t>
+          <w:numId w:val="31"/>
+        </w:numPr>
+      </w:pPr>
+      <w:r>
+        <w:t>Boot the modem up at 1200 baud.</w:t>
+      </w:r>
+    </w:p>
+    <w:p>
+      <w:pPr>
+        <w:pStyle w:val="ListParagraph"/>
+        <w:numPr>
+          <w:ilvl w:val="2"/>
+          <w:numId w:val="31"/>
+        </w:numPr>
+      </w:pPr>
+      <w:r>
+        <w:t xml:space="preserve">Press u or &lt;return&gt; when ‘Baud Detection’ is displayed on the modem screen </w:t>
+      </w:r>
+      <w:r>
+        <w:rPr>
+          <w:b/>
+          <w:color w:val="FF0000"/>
+        </w:rPr>
+        <w:t>or</w:t>
+      </w:r>
+    </w:p>
+    <w:p>
+      <w:pPr>
+        <w:pStyle w:val="ListParagraph"/>
+        <w:numPr>
+          <w:ilvl w:val="2"/>
+          <w:numId w:val="31"/>
+        </w:numPr>
+      </w:pPr>
+      <w:r>
+        <w:t>Hard code the modem to 1200 baud using at*b1&amp;w and then reboot the modem.</w:t>
       </w:r>
     </w:p>
     <w:p>
@@ -7883,11 +7690,24 @@
         <w:pStyle w:val="ListParagraph"/>
         <w:numPr>
           <w:ilvl w:val="1"/>
-          <w:numId w:val="33"/>
-        </w:numPr>
-      </w:pPr>
-      <w:r>
-        <w:t>Disable DCD always on (menu item should say ‘Enable DCD always on’)</w:t>
+          <w:numId w:val="31"/>
+        </w:numPr>
+      </w:pPr>
+      <w:r>
+        <w:t>Enter the following configuration string.</w:t>
+      </w:r>
+    </w:p>
+    <w:p>
+      <w:pPr>
+        <w:pStyle w:val="ListParagraph"/>
+        <w:numPr>
+          <w:ilvl w:val="2"/>
+          <w:numId w:val="31"/>
+        </w:numPr>
+      </w:pPr>
+      <w:r>
+        <w:lastRenderedPageBreak/>
+        <w:t>ate1q0v1&amp;c1&amp;k0s0=0&amp;w</w:t>
       </w:r>
     </w:p>
     <w:p>
@@ -7895,7 +7715,31 @@
         <w:pStyle w:val="ListParagraph"/>
         <w:numPr>
           <w:ilvl w:val="0"/>
-          <w:numId w:val="33"/>
+          <w:numId w:val="31"/>
+        </w:numPr>
+      </w:pPr>
+      <w:r>
+        <w:t>Boot the disk using</w:t>
+      </w:r>
+    </w:p>
+    <w:p>
+      <w:pPr>
+        <w:pStyle w:val="ListParagraph"/>
+        <w:numPr>
+          <w:ilvl w:val="1"/>
+          <w:numId w:val="31"/>
+        </w:numPr>
+      </w:pPr>
+      <w:r>
+        <w:t>load “*”,8,1</w:t>
+      </w:r>
+    </w:p>
+    <w:p>
+      <w:pPr>
+        <w:pStyle w:val="ListParagraph"/>
+        <w:numPr>
+          <w:ilvl w:val="0"/>
+          <w:numId w:val="31"/>
         </w:numPr>
       </w:pPr>
       <w:r>
@@ -7907,11 +7751,45 @@
         <w:pStyle w:val="ListParagraph"/>
         <w:numPr>
           <w:ilvl w:val="0"/>
-          <w:numId w:val="33"/>
-        </w:numPr>
-      </w:pPr>
-      <w:r>
-        <w:t>Press &lt;return&gt; to bring up the modem menu.  Note: The Q-Link terminal program requires a &lt;return&gt; after each line which causes an extra &lt;return&gt; to be sent to the modem.</w:t>
+          <w:numId w:val="31"/>
+        </w:numPr>
+      </w:pPr>
+      <w:r>
+        <w:t>Enter the modem command dialing command for the server (one of):</w:t>
+      </w:r>
+    </w:p>
+    <w:p>
+      <w:pPr>
+        <w:pStyle w:val="ListParagraph"/>
+        <w:numPr>
+          <w:ilvl w:val="1"/>
+          <w:numId w:val="31"/>
+        </w:numPr>
+      </w:pPr>
+      <w:proofErr w:type="spellStart"/>
+      <w:r>
+        <w:t>atdt</w:t>
+      </w:r>
+      <w:proofErr w:type="spellEnd"/>
+      <w:r>
+        <w:t xml:space="preserve"> q-link.net:5190</w:t>
+      </w:r>
+    </w:p>
+    <w:p>
+      <w:pPr>
+        <w:pStyle w:val="ListParagraph"/>
+        <w:numPr>
+          <w:ilvl w:val="1"/>
+          <w:numId w:val="31"/>
+        </w:numPr>
+      </w:pPr>
+      <w:proofErr w:type="spellStart"/>
+      <w:r>
+        <w:t>atdt</w:t>
+      </w:r>
+      <w:proofErr w:type="spellEnd"/>
+      <w:r>
+        <w:t xml:space="preserve"> qlink.lyonlabs.org:5190</w:t>
       </w:r>
     </w:p>
     <w:p>
@@ -7919,11 +7797,11 @@
         <w:pStyle w:val="ListParagraph"/>
         <w:numPr>
           <w:ilvl w:val="0"/>
-          <w:numId w:val="33"/>
-        </w:numPr>
-      </w:pPr>
-      <w:r>
-        <w:t>Select 1. Telnet to host or BBS</w:t>
+          <w:numId w:val="31"/>
+        </w:numPr>
+      </w:pPr>
+      <w:r>
+        <w:t>When it says ‘CONNECT 1200’ on the Q-Link screen, press F1</w:t>
       </w:r>
     </w:p>
     <w:p>
@@ -7931,78 +7809,7 @@
         <w:pStyle w:val="ListParagraph"/>
         <w:numPr>
           <w:ilvl w:val="0"/>
-          <w:numId w:val="33"/>
-        </w:numPr>
-      </w:pPr>
-      <w:r>
-        <w:lastRenderedPageBreak/>
-        <w:t>If an X is displayed, press the DEL key and enter the phone number and press &lt;return&gt;</w:t>
-      </w:r>
-    </w:p>
-    <w:p>
-      <w:pPr>
-        <w:pStyle w:val="ListParagraph"/>
-        <w:numPr>
-          <w:ilvl w:val="1"/>
-          <w:numId w:val="33"/>
-        </w:numPr>
-      </w:pPr>
-      <w:proofErr w:type="spellStart"/>
-      <w:r>
-        <w:t>QLink</w:t>
-      </w:r>
-      <w:proofErr w:type="spellEnd"/>
-      <w:r>
-        <w:t xml:space="preserve"> Rebooted: 5551212</w:t>
-      </w:r>
-    </w:p>
-    <w:p>
-      <w:pPr>
-        <w:pStyle w:val="ListParagraph"/>
-        <w:numPr>
-          <w:ilvl w:val="1"/>
-          <w:numId w:val="33"/>
-        </w:numPr>
-      </w:pPr>
-      <w:proofErr w:type="spellStart"/>
-      <w:r>
-        <w:t>QLink</w:t>
-      </w:r>
-      <w:proofErr w:type="spellEnd"/>
-      <w:r>
-        <w:t xml:space="preserve"> Reloaded: 5551213</w:t>
-      </w:r>
-    </w:p>
-    <w:p>
-      <w:pPr>
-        <w:pStyle w:val="ListParagraph"/>
-        <w:numPr>
-          <w:ilvl w:val="0"/>
-          <w:numId w:val="33"/>
-        </w:numPr>
-      </w:pPr>
-      <w:r>
-        <w:t>Press &lt;return&gt; and the port prompt as it will be automatically changed to the correct port.</w:t>
-      </w:r>
-    </w:p>
-    <w:p>
-      <w:pPr>
-        <w:pStyle w:val="ListParagraph"/>
-        <w:numPr>
-          <w:ilvl w:val="0"/>
-          <w:numId w:val="33"/>
-        </w:numPr>
-      </w:pPr>
-      <w:r>
-        <w:t>When it says ‘Connected to qlink.lyonlabs.org’ or ‘Connected to q-link.org’, press F1</w:t>
-      </w:r>
-    </w:p>
-    <w:p>
-      <w:pPr>
-        <w:pStyle w:val="ListParagraph"/>
-        <w:numPr>
-          <w:ilvl w:val="0"/>
-          <w:numId w:val="33"/>
+          <w:numId w:val="31"/>
         </w:numPr>
       </w:pPr>
       <w:r>
@@ -8012,32 +7819,563 @@
     <w:p/>
     <w:p/>
     <w:p/>
-    <w:p>
-      <w:r>
+    <w:p/>
+    <w:p>
+      <w:pPr>
+        <w:rPr>
+          <w:b/>
+          <w:u w:val="single"/>
+        </w:rPr>
+      </w:pPr>
+      <w:r>
+        <w:rPr>
+          <w:b/>
+          <w:u w:val="single"/>
+        </w:rPr>
         <w:br w:type="page"/>
       </w:r>
     </w:p>
     <w:p>
       <w:pPr>
+        <w:pStyle w:val="Heading3"/>
+      </w:pPr>
+      <w:bookmarkStart w:id="21" w:name="_Toc499489394"/>
+      <w:r>
+        <w:lastRenderedPageBreak/>
+        <w:t>Menu firmware</w:t>
+      </w:r>
+      <w:bookmarkEnd w:id="21"/>
+    </w:p>
+    <w:p>
+      <w:pPr>
+        <w:rPr>
+          <w:b/>
+          <w:u w:val="single"/>
+        </w:rPr>
+      </w:pPr>
+    </w:p>
+    <w:p>
+      <w:pPr>
+        <w:rPr>
+          <w:b/>
+          <w:u w:val="single"/>
+        </w:rPr>
+      </w:pPr>
+      <w:r>
+        <w:rPr>
+          <w:b/>
+          <w:u w:val="single"/>
+        </w:rPr>
+        <w:t>First time connection:</w:t>
+      </w:r>
+    </w:p>
+    <w:p>
+      <w:pPr>
+        <w:pStyle w:val="ListParagraph"/>
+        <w:numPr>
+          <w:ilvl w:val="0"/>
+          <w:numId w:val="19"/>
+        </w:numPr>
+      </w:pPr>
+      <w:r>
+        <w:t>Using a terminal program, boot the modem up at 1200 baud (press u or &lt;return&gt; when ‘Baud Detection’ is displayed) and set the following settings using the Configuration menu:</w:t>
+      </w:r>
+    </w:p>
+    <w:p>
+      <w:pPr>
+        <w:pStyle w:val="ListParagraph"/>
+        <w:numPr>
+          <w:ilvl w:val="1"/>
+          <w:numId w:val="19"/>
+        </w:numPr>
+      </w:pPr>
+      <w:r>
+        <w:t>Disable flow control (menu item should say ‘Enable flow control’)</w:t>
+      </w:r>
+    </w:p>
+    <w:p>
+      <w:pPr>
+        <w:pStyle w:val="ListParagraph"/>
+        <w:numPr>
+          <w:ilvl w:val="1"/>
+          <w:numId w:val="19"/>
+        </w:numPr>
+      </w:pPr>
+      <w:r>
+        <w:t>Disable DCD always on (menu item should say ‘Enable DCD always on’)</w:t>
+      </w:r>
+    </w:p>
+    <w:p>
+      <w:pPr>
+        <w:pStyle w:val="ListParagraph"/>
+        <w:numPr>
+          <w:ilvl w:val="0"/>
+          <w:numId w:val="19"/>
+        </w:numPr>
+      </w:pPr>
+      <w:r>
+        <w:t>Download a fresh Q-Link disk from one of the following sites:</w:t>
+      </w:r>
+    </w:p>
+    <w:p>
+      <w:pPr>
+        <w:pStyle w:val="ListParagraph"/>
+        <w:numPr>
+          <w:ilvl w:val="1"/>
+          <w:numId w:val="19"/>
+        </w:numPr>
+      </w:pPr>
+      <w:hyperlink r:id="rId23" w:history="1">
+        <w:r>
+          <w:rPr>
+            <w:rStyle w:val="Hyperlink"/>
+          </w:rPr>
+          <w:t>http://www.lyonlabs.org/commodore/qlink/QuantumLink.d64</w:t>
+        </w:r>
+      </w:hyperlink>
+    </w:p>
+    <w:p>
+      <w:pPr>
+        <w:pStyle w:val="ListParagraph"/>
+        <w:numPr>
+          <w:ilvl w:val="1"/>
+          <w:numId w:val="19"/>
+        </w:numPr>
+      </w:pPr>
+      <w:hyperlink r:id="rId24" w:history="1">
+        <w:r>
+          <w:rPr>
+            <w:rStyle w:val="Hyperlink"/>
+          </w:rPr>
+          <w:t>http://orrtech.us/qlink/files/QuantumLink.d64</w:t>
+        </w:r>
+      </w:hyperlink>
+    </w:p>
+    <w:p>
+      <w:pPr>
+        <w:pStyle w:val="ListParagraph"/>
+        <w:numPr>
+          <w:ilvl w:val="0"/>
+          <w:numId w:val="19"/>
+        </w:numPr>
+      </w:pPr>
+      <w:r>
+        <w:t>load “change access”,8,1</w:t>
+      </w:r>
+    </w:p>
+    <w:p>
+      <w:pPr>
+        <w:pStyle w:val="ListParagraph"/>
+        <w:numPr>
+          <w:ilvl w:val="0"/>
+          <w:numId w:val="19"/>
+        </w:numPr>
+      </w:pPr>
+      <w:r>
+        <w:t>Select ‘Change access information’</w:t>
+      </w:r>
+    </w:p>
+    <w:p>
+      <w:pPr>
+        <w:pStyle w:val="ListParagraph"/>
+        <w:numPr>
+          <w:ilvl w:val="0"/>
+          <w:numId w:val="19"/>
+        </w:numPr>
+      </w:pPr>
+      <w:r>
+        <w:t>Change the modem type to ‘Other command driven modems’</w:t>
+      </w:r>
+    </w:p>
+    <w:p>
+      <w:pPr>
+        <w:pStyle w:val="ListParagraph"/>
+        <w:numPr>
+          <w:ilvl w:val="0"/>
+          <w:numId w:val="19"/>
+        </w:numPr>
+      </w:pPr>
+      <w:r>
+        <w:t>Change the modem speed to 1200 baud</w:t>
+      </w:r>
+    </w:p>
+    <w:p>
+      <w:pPr>
+        <w:pStyle w:val="ListParagraph"/>
+        <w:numPr>
+          <w:ilvl w:val="0"/>
+          <w:numId w:val="19"/>
+        </w:numPr>
+      </w:pPr>
+      <w:r>
+        <w:t>Change the phone type to Tone</w:t>
+      </w:r>
+    </w:p>
+    <w:p>
+      <w:pPr>
+        <w:pStyle w:val="ListParagraph"/>
+        <w:numPr>
+          <w:ilvl w:val="0"/>
+          <w:numId w:val="19"/>
+        </w:numPr>
+      </w:pPr>
+      <w:r>
+        <w:t>Change the access number to one of the following:</w:t>
+      </w:r>
+    </w:p>
+    <w:p>
+      <w:pPr>
+        <w:pStyle w:val="ListParagraph"/>
+        <w:numPr>
+          <w:ilvl w:val="1"/>
+          <w:numId w:val="19"/>
+        </w:numPr>
+      </w:pPr>
+      <w:r>
+        <w:t>+5555555</w:t>
+      </w:r>
+    </w:p>
+    <w:p>
+      <w:pPr>
+        <w:pStyle w:val="ListParagraph"/>
+        <w:numPr>
+          <w:ilvl w:val="1"/>
+          <w:numId w:val="19"/>
+        </w:numPr>
+      </w:pPr>
+      <w:r>
+        <w:t>Note:  The + is required.  The number is not actually used when using manual dialing, but a number must be entered.</w:t>
+      </w:r>
+    </w:p>
+    <w:p>
+      <w:pPr>
+        <w:pStyle w:val="ListParagraph"/>
+        <w:numPr>
+          <w:ilvl w:val="0"/>
+          <w:numId w:val="19"/>
+        </w:numPr>
+      </w:pPr>
+      <w:r>
+        <w:t>Select SIGN ON TO Q-LINK</w:t>
+      </w:r>
+    </w:p>
+    <w:p>
+      <w:pPr>
+        <w:pStyle w:val="ListParagraph"/>
+        <w:numPr>
+          <w:ilvl w:val="0"/>
+          <w:numId w:val="19"/>
+        </w:numPr>
+      </w:pPr>
+      <w:r>
+        <w:t>Press &lt;return&gt; to bring up the modem menu.  Note: The Q-Link terminal program requires a &lt;return&gt; after each line which causes an extra &lt;return&gt; to be sent to the modem.</w:t>
+      </w:r>
+    </w:p>
+    <w:p>
+      <w:pPr>
+        <w:pStyle w:val="ListParagraph"/>
+        <w:numPr>
+          <w:ilvl w:val="0"/>
+          <w:numId w:val="19"/>
+        </w:numPr>
+      </w:pPr>
+      <w:r>
+        <w:t>Select 1. Telnet to host or BBS</w:t>
+      </w:r>
+    </w:p>
+    <w:p>
+      <w:pPr>
+        <w:pStyle w:val="ListParagraph"/>
+        <w:numPr>
+          <w:ilvl w:val="0"/>
+          <w:numId w:val="19"/>
+        </w:numPr>
+      </w:pPr>
+      <w:r>
+        <w:t>If an X is displayed, press the DEL key and enter the phone number and press &lt;return&gt;</w:t>
+      </w:r>
+    </w:p>
+    <w:p>
+      <w:pPr>
+        <w:pStyle w:val="ListParagraph"/>
+        <w:numPr>
+          <w:ilvl w:val="1"/>
+          <w:numId w:val="19"/>
+        </w:numPr>
+      </w:pPr>
+      <w:proofErr w:type="spellStart"/>
+      <w:r>
+        <w:t>atdt</w:t>
+      </w:r>
+      <w:proofErr w:type="spellEnd"/>
+      <w:r>
+        <w:t xml:space="preserve"> q-link.net:5190</w:t>
+      </w:r>
+    </w:p>
+    <w:p>
+      <w:pPr>
+        <w:pStyle w:val="ListParagraph"/>
+        <w:numPr>
+          <w:ilvl w:val="1"/>
+          <w:numId w:val="19"/>
+        </w:numPr>
+      </w:pPr>
+      <w:proofErr w:type="spellStart"/>
+      <w:r>
+        <w:t>atdt</w:t>
+      </w:r>
+      <w:proofErr w:type="spellEnd"/>
+      <w:r>
+        <w:t xml:space="preserve"> qlink.lyonlabs.org:5190</w:t>
+      </w:r>
+    </w:p>
+    <w:p>
+      <w:pPr>
+        <w:pStyle w:val="ListParagraph"/>
+        <w:numPr>
+          <w:ilvl w:val="0"/>
+          <w:numId w:val="19"/>
+        </w:numPr>
+      </w:pPr>
+      <w:r>
+        <w:t>Press &lt;return&gt; and the port prompt as it will be automatically changed to the correct port.</w:t>
+      </w:r>
+    </w:p>
+    <w:p>
+      <w:pPr>
+        <w:pStyle w:val="ListParagraph"/>
+        <w:numPr>
+          <w:ilvl w:val="0"/>
+          <w:numId w:val="19"/>
+        </w:numPr>
+      </w:pPr>
+      <w:r>
+        <w:t>When it says ‘Connected to qlink.lyonlabs.org’ or ‘Connected to q-link.org’, press F1</w:t>
+      </w:r>
+    </w:p>
+    <w:p>
+      <w:pPr>
+        <w:pStyle w:val="ListParagraph"/>
+        <w:numPr>
+          <w:ilvl w:val="0"/>
+          <w:numId w:val="19"/>
+        </w:numPr>
+      </w:pPr>
+      <w:r>
+        <w:t>Note:  You could instead create a phone book entry for the Q-Link host.</w:t>
+      </w:r>
+    </w:p>
+    <w:p>
+      <w:pPr>
+        <w:pStyle w:val="ListParagraph"/>
+        <w:numPr>
+          <w:ilvl w:val="0"/>
+          <w:numId w:val="19"/>
+        </w:numPr>
+      </w:pPr>
+      <w:r>
+        <w:t>Q-Link should now launch and log you in.</w:t>
+      </w:r>
+    </w:p>
+    <w:p>
+      <w:pPr>
+        <w:rPr>
+          <w:b/>
+          <w:u w:val="single"/>
+        </w:rPr>
+      </w:pPr>
+      <w:r>
+        <w:rPr>
+          <w:b/>
+          <w:u w:val="single"/>
+        </w:rPr>
+        <w:t>Connecting (after first time):</w:t>
+      </w:r>
+    </w:p>
+    <w:p>
+      <w:pPr>
+        <w:pStyle w:val="ListParagraph"/>
+        <w:numPr>
+          <w:ilvl w:val="0"/>
+          <w:numId w:val="33"/>
+        </w:numPr>
+      </w:pPr>
+      <w:r>
+        <w:t>Using a terminal program, boot the modem up at 1200 baud (press u or &lt;return&gt; when ‘Baud Detection’ is displayed) and set the following settings using the Configuration menu:</w:t>
+      </w:r>
+    </w:p>
+    <w:p>
+      <w:pPr>
+        <w:pStyle w:val="ListParagraph"/>
+        <w:numPr>
+          <w:ilvl w:val="1"/>
+          <w:numId w:val="33"/>
+        </w:numPr>
+      </w:pPr>
+      <w:r>
+        <w:t>Disable flow control (menu item should say ‘Enable flow control’)</w:t>
+      </w:r>
+    </w:p>
+    <w:p>
+      <w:pPr>
+        <w:pStyle w:val="ListParagraph"/>
+        <w:numPr>
+          <w:ilvl w:val="1"/>
+          <w:numId w:val="33"/>
+        </w:numPr>
+      </w:pPr>
+      <w:r>
+        <w:t>Disable DCD always on (menu item should say ‘Enable DCD always on’)</w:t>
+      </w:r>
+    </w:p>
+    <w:p>
+      <w:pPr>
+        <w:pStyle w:val="ListParagraph"/>
+        <w:numPr>
+          <w:ilvl w:val="0"/>
+          <w:numId w:val="33"/>
+        </w:numPr>
+      </w:pPr>
+      <w:r>
+        <w:t>Select SIGN ON TO Q-LINK</w:t>
+      </w:r>
+    </w:p>
+    <w:p>
+      <w:pPr>
+        <w:pStyle w:val="ListParagraph"/>
+        <w:numPr>
+          <w:ilvl w:val="0"/>
+          <w:numId w:val="33"/>
+        </w:numPr>
+      </w:pPr>
+      <w:r>
+        <w:t>Press &lt;return&gt; to bring up the modem menu.  Note: The Q-Link terminal program requires a &lt;return&gt; after each line which causes an extra &lt;return&gt; to be sent to the modem.</w:t>
+      </w:r>
+    </w:p>
+    <w:p>
+      <w:pPr>
+        <w:pStyle w:val="ListParagraph"/>
+        <w:numPr>
+          <w:ilvl w:val="0"/>
+          <w:numId w:val="33"/>
+        </w:numPr>
+      </w:pPr>
+      <w:r>
+        <w:t>Select 1. Telnet to host or BBS</w:t>
+      </w:r>
+    </w:p>
+    <w:p>
+      <w:pPr>
+        <w:pStyle w:val="ListParagraph"/>
+        <w:numPr>
+          <w:ilvl w:val="0"/>
+          <w:numId w:val="33"/>
+        </w:numPr>
+      </w:pPr>
+      <w:r>
+        <w:lastRenderedPageBreak/>
+        <w:t>If an X is displayed, press the DEL key and enter the phone number and press &lt;return&gt;</w:t>
+      </w:r>
+    </w:p>
+    <w:p>
+      <w:pPr>
+        <w:pStyle w:val="ListParagraph"/>
+        <w:numPr>
+          <w:ilvl w:val="1"/>
+          <w:numId w:val="33"/>
+        </w:numPr>
+      </w:pPr>
+      <w:proofErr w:type="spellStart"/>
+      <w:r>
+        <w:t>QLink</w:t>
+      </w:r>
+      <w:proofErr w:type="spellEnd"/>
+      <w:r>
+        <w:t xml:space="preserve"> Rebooted: 5551212</w:t>
+      </w:r>
+    </w:p>
+    <w:p>
+      <w:pPr>
+        <w:pStyle w:val="ListParagraph"/>
+        <w:numPr>
+          <w:ilvl w:val="1"/>
+          <w:numId w:val="33"/>
+        </w:numPr>
+      </w:pPr>
+      <w:proofErr w:type="spellStart"/>
+      <w:r>
+        <w:t>QLink</w:t>
+      </w:r>
+      <w:proofErr w:type="spellEnd"/>
+      <w:r>
+        <w:t xml:space="preserve"> Reloaded: 5551213</w:t>
+      </w:r>
+    </w:p>
+    <w:p>
+      <w:pPr>
+        <w:pStyle w:val="ListParagraph"/>
+        <w:numPr>
+          <w:ilvl w:val="0"/>
+          <w:numId w:val="33"/>
+        </w:numPr>
+      </w:pPr>
+      <w:r>
+        <w:t>Press &lt;return&gt; and the port prompt as it will be automatically changed to the correct port.</w:t>
+      </w:r>
+    </w:p>
+    <w:p>
+      <w:pPr>
+        <w:pStyle w:val="ListParagraph"/>
+        <w:numPr>
+          <w:ilvl w:val="0"/>
+          <w:numId w:val="33"/>
+        </w:numPr>
+      </w:pPr>
+      <w:r>
+        <w:t>When it says ‘Connected to qlink.lyonlabs.org’ or ‘Connected to q-link.org’, press F1</w:t>
+      </w:r>
+    </w:p>
+    <w:p>
+      <w:pPr>
+        <w:pStyle w:val="ListParagraph"/>
+        <w:numPr>
+          <w:ilvl w:val="0"/>
+          <w:numId w:val="33"/>
+        </w:numPr>
+      </w:pPr>
+      <w:r>
+        <w:t>Q-Link should now launch and log you in.</w:t>
+      </w:r>
+    </w:p>
+    <w:p/>
+    <w:p/>
+    <w:p/>
+    <w:p>
+      <w:r>
+        <w:br w:type="page"/>
+      </w:r>
+    </w:p>
+    <w:p>
+      <w:pPr>
         <w:pStyle w:val="Heading2"/>
       </w:pPr>
-      <w:bookmarkStart w:id="21" w:name="_Toc499284060"/>
+      <w:bookmarkStart w:id="22" w:name="_Toc499489395"/>
       <w:r>
         <w:lastRenderedPageBreak/>
         <w:t>BBSs</w:t>
       </w:r>
-      <w:bookmarkEnd w:id="21"/>
+      <w:bookmarkEnd w:id="22"/>
     </w:p>
     <w:p/>
     <w:p>
       <w:pPr>
         <w:pStyle w:val="Heading3"/>
       </w:pPr>
-      <w:bookmarkStart w:id="22" w:name="_Toc499284061"/>
+      <w:bookmarkStart w:id="23" w:name="_Toc499489396"/>
       <w:r>
         <w:t>Overview</w:t>
       </w:r>
-      <w:bookmarkEnd w:id="22"/>
+      <w:bookmarkEnd w:id="23"/>
     </w:p>
     <w:p/>
     <w:p>
@@ -8217,12 +8555,12 @@
       <w:pPr>
         <w:pStyle w:val="Heading3"/>
       </w:pPr>
-      <w:bookmarkStart w:id="23" w:name="_Toc499284062"/>
+      <w:bookmarkStart w:id="24" w:name="_Toc499489397"/>
       <w:r>
         <w:lastRenderedPageBreak/>
         <w:t>AABBS 12.5c</w:t>
       </w:r>
-      <w:bookmarkEnd w:id="23"/>
+      <w:bookmarkEnd w:id="24"/>
     </w:p>
     <w:p/>
     <w:p>
@@ -8545,12 +8883,12 @@
       <w:pPr>
         <w:pStyle w:val="Heading3"/>
       </w:pPr>
-      <w:bookmarkStart w:id="24" w:name="_Toc499284063"/>
+      <w:bookmarkStart w:id="25" w:name="_Toc499489398"/>
       <w:r>
         <w:lastRenderedPageBreak/>
         <w:t>Ivory 3.3</w:t>
       </w:r>
-      <w:bookmarkEnd w:id="24"/>
+      <w:bookmarkEnd w:id="25"/>
     </w:p>
     <w:p/>
     <w:p>
@@ -8745,12 +9083,12 @@
       <w:pPr>
         <w:pStyle w:val="Heading1"/>
       </w:pPr>
-      <w:bookmarkStart w:id="25" w:name="_Toc499284064"/>
+      <w:bookmarkStart w:id="26" w:name="_Toc499489399"/>
       <w:r>
         <w:lastRenderedPageBreak/>
         <w:t>Hayes Commands</w:t>
       </w:r>
-      <w:bookmarkEnd w:id="25"/>
+      <w:bookmarkEnd w:id="26"/>
     </w:p>
     <w:p>
       <w:proofErr w:type="gramStart"/>
@@ -8772,11 +9110,11 @@
       <w:pPr>
         <w:pStyle w:val="Heading2"/>
       </w:pPr>
-      <w:bookmarkStart w:id="26" w:name="_Toc499284065"/>
+      <w:bookmarkStart w:id="27" w:name="_Toc499489400"/>
       <w:r>
         <w:t>Hayes Basic Command Set</w:t>
       </w:r>
-      <w:bookmarkEnd w:id="26"/>
+      <w:bookmarkEnd w:id="27"/>
     </w:p>
     <w:p/>
     <w:tbl>
@@ -9016,7 +9354,7 @@
             <w:r>
               <w:t xml:space="preserve">8 and 9 with bbs.jammingsignal.com:23 and </w:t>
             </w:r>
-            <w:hyperlink r:id="rId23" w:history="1">
+            <w:hyperlink r:id="rId25" w:history="1">
               <w:r>
                 <w:rPr>
                   <w:rStyle w:val="Hyperlink"/>
@@ -10812,7 +11150,10 @@
           </w:tcPr>
           <w:p>
             <w:r>
-              <w:t>Enable baud rate detection or hard code the baud rate to 1200 or 2400.</w:t>
+              <w:t>Enable baud rate detection or hard code the baud rate to 1200</w:t>
+            </w:r>
+            <w:r>
+              <w:t>, 2400 or 9600.</w:t>
             </w:r>
           </w:p>
           <w:p/>
@@ -10833,12 +11174,10 @@
           </w:p>
           <w:p>
             <w:r>
-              <w:t>3 = 4800 baud</w:t>
-            </w:r>
-          </w:p>
-          <w:p>
-            <w:r>
-              <w:t>4 = 9600 baud</w:t>
+              <w:t>3</w:t>
+            </w:r>
+            <w:r>
+              <w:t xml:space="preserve"> = 9600 baud</w:t>
             </w:r>
           </w:p>
           <w:p/>
@@ -10854,7 +11193,19 @@
           </w:tcPr>
           <w:p>
             <w:r>
-              <w:t xml:space="preserve">For baud rates above 2400, use baud rate detection.  See the section </w:t>
+              <w:t xml:space="preserve">For </w:t>
+            </w:r>
+            <w:r>
+              <w:t>other baud</w:t>
+            </w:r>
+            <w:r>
+              <w:t xml:space="preserve"> rates</w:t>
+            </w:r>
+            <w:r>
+              <w:t xml:space="preserve">, </w:t>
+            </w:r>
+            <w:r>
+              <w:t xml:space="preserve">use baud rate detection.  See the section </w:t>
             </w:r>
             <w:r>
               <w:rPr>
@@ -11100,11 +11451,11 @@
       <w:pPr>
         <w:pStyle w:val="Heading2"/>
       </w:pPr>
-      <w:bookmarkStart w:id="27" w:name="_Toc499284066"/>
+      <w:bookmarkStart w:id="28" w:name="_Toc499489401"/>
       <w:r>
         <w:t>Hayes S Registers</w:t>
       </w:r>
-      <w:bookmarkEnd w:id="27"/>
+      <w:bookmarkEnd w:id="28"/>
     </w:p>
     <w:tbl>
       <w:tblPr>
@@ -11374,11 +11725,7 @@
           </w:tcPr>
           <w:p>
             <w:r>
-              <w:t xml:space="preserve">Should only be used when running a program that uses AT commands that are not supported by the modem and does not allow for the AT initialization string to be changed.  Can be used to fool the BBS into believing the </w:t>
-            </w:r>
-            <w:r>
-              <w:lastRenderedPageBreak/>
-              <w:t>command was successful.</w:t>
+              <w:t>Should only be used when running a program that uses AT commands that are not supported by the modem and does not allow for the AT initialization string to be changed.  Can be used to fool the BBS into believing the command was successful.</w:t>
             </w:r>
           </w:p>
         </w:tc>
@@ -11405,23 +11752,23 @@
       <w:pPr>
         <w:pStyle w:val="Heading1"/>
       </w:pPr>
-      <w:bookmarkStart w:id="28" w:name="_Toc499284067"/>
+      <w:bookmarkStart w:id="29" w:name="_Toc499489402"/>
       <w:r>
         <w:lastRenderedPageBreak/>
         <w:t>Appendix A: Setup after Factory Reset</w:t>
       </w:r>
-      <w:bookmarkEnd w:id="28"/>
+      <w:bookmarkEnd w:id="29"/>
     </w:p>
     <w:p/>
     <w:p>
       <w:pPr>
         <w:pStyle w:val="Heading2"/>
       </w:pPr>
-      <w:bookmarkStart w:id="29" w:name="_Toc499284068"/>
+      <w:bookmarkStart w:id="30" w:name="_Toc499489403"/>
       <w:r>
         <w:t>Overview</w:t>
       </w:r>
-      <w:bookmarkEnd w:id="29"/>
+      <w:bookmarkEnd w:id="30"/>
     </w:p>
     <w:p>
       <w:r>
@@ -11463,11 +11810,11 @@
       <w:pPr>
         <w:pStyle w:val="Heading2"/>
       </w:pPr>
-      <w:bookmarkStart w:id="30" w:name="_Toc499284069"/>
+      <w:bookmarkStart w:id="31" w:name="_Toc499489404"/>
       <w:r>
         <w:t>Procedure</w:t>
       </w:r>
-      <w:bookmarkEnd w:id="30"/>
+      <w:bookmarkEnd w:id="31"/>
     </w:p>
     <w:p>
       <w:pPr>
@@ -11674,12 +12021,12 @@
       <w:pPr>
         <w:pStyle w:val="Heading2"/>
       </w:pPr>
-      <w:bookmarkStart w:id="31" w:name="_Toc499284070"/>
+      <w:bookmarkStart w:id="32" w:name="_Toc499489405"/>
       <w:r>
         <w:lastRenderedPageBreak/>
         <w:t>Settings</w:t>
       </w:r>
-      <w:bookmarkEnd w:id="31"/>
+      <w:bookmarkEnd w:id="32"/>
     </w:p>
     <w:p/>
     <w:p>
@@ -12680,7 +13027,7 @@
       <w:pPr>
         <w:pStyle w:val="Heading1"/>
       </w:pPr>
-      <w:bookmarkStart w:id="32" w:name="_Toc499284071"/>
+      <w:bookmarkStart w:id="33" w:name="_Toc499489406"/>
       <w:r>
         <w:lastRenderedPageBreak/>
         <w:t xml:space="preserve">Appendix B: </w:t>
@@ -12691,18 +13038,18 @@
       <w:r>
         <w:t>Static IP address configuration</w:t>
       </w:r>
-      <w:bookmarkEnd w:id="32"/>
+      <w:bookmarkEnd w:id="33"/>
     </w:p>
     <w:p/>
     <w:p>
       <w:pPr>
         <w:pStyle w:val="Heading2"/>
       </w:pPr>
-      <w:bookmarkStart w:id="33" w:name="_Toc499284072"/>
+      <w:bookmarkStart w:id="34" w:name="_Toc499489407"/>
       <w:r>
         <w:t>Overview</w:t>
       </w:r>
-      <w:bookmarkEnd w:id="33"/>
+      <w:bookmarkEnd w:id="34"/>
     </w:p>
     <w:p>
       <w:r>
@@ -12713,11 +13060,11 @@
       <w:pPr>
         <w:pStyle w:val="Heading2"/>
       </w:pPr>
-      <w:bookmarkStart w:id="34" w:name="_Toc499284073"/>
+      <w:bookmarkStart w:id="35" w:name="_Toc499489408"/>
       <w:r>
         <w:t>DHCP IP address</w:t>
       </w:r>
-      <w:bookmarkEnd w:id="34"/>
+      <w:bookmarkEnd w:id="35"/>
     </w:p>
     <w:p>
       <w:pPr>
@@ -12925,11 +13272,11 @@
       <w:pPr>
         <w:pStyle w:val="Heading2"/>
       </w:pPr>
-      <w:bookmarkStart w:id="35" w:name="_Toc499284074"/>
+      <w:bookmarkStart w:id="36" w:name="_Toc499489409"/>
       <w:r>
         <w:t>Static IP address</w:t>
       </w:r>
-      <w:bookmarkEnd w:id="35"/>
+      <w:bookmarkEnd w:id="36"/>
     </w:p>
     <w:p>
       <w:pPr>
@@ -14581,6 +14928,92 @@
     </w:lvl>
   </w:abstractNum>
   <w:abstractNum w:abstractNumId="15">
+    <w:nsid w:val="367032B6"/>
+    <w:multiLevelType w:val="hybridMultilevel"/>
+    <w:tmpl w:val="73EE03F0"/>
+    <w:lvl w:ilvl="0" w:tplc="0409000F">
+      <w:start w:val="1"/>
+      <w:numFmt w:val="decimal"/>
+      <w:lvlText w:val="%1."/>
+      <w:lvlJc w:val="left"/>
+      <w:pPr>
+        <w:ind w:left="720" w:hanging="360"/>
+      </w:pPr>
+    </w:lvl>
+    <w:lvl w:ilvl="1" w:tplc="04090019" w:tentative="1">
+      <w:start w:val="1"/>
+      <w:numFmt w:val="lowerLetter"/>
+      <w:lvlText w:val="%2."/>
+      <w:lvlJc w:val="left"/>
+      <w:pPr>
+        <w:ind w:left="1440" w:hanging="360"/>
+      </w:pPr>
+    </w:lvl>
+    <w:lvl w:ilvl="2" w:tplc="0409001B" w:tentative="1">
+      <w:start w:val="1"/>
+      <w:numFmt w:val="lowerRoman"/>
+      <w:lvlText w:val="%3."/>
+      <w:lvlJc w:val="right"/>
+      <w:pPr>
+        <w:ind w:left="2160" w:hanging="180"/>
+      </w:pPr>
+    </w:lvl>
+    <w:lvl w:ilvl="3" w:tplc="0409000F" w:tentative="1">
+      <w:start w:val="1"/>
+      <w:numFmt w:val="decimal"/>
+      <w:lvlText w:val="%4."/>
+      <w:lvlJc w:val="left"/>
+      <w:pPr>
+        <w:ind w:left="2880" w:hanging="360"/>
+      </w:pPr>
+    </w:lvl>
+    <w:lvl w:ilvl="4" w:tplc="04090019" w:tentative="1">
+      <w:start w:val="1"/>
+      <w:numFmt w:val="lowerLetter"/>
+      <w:lvlText w:val="%5."/>
+      <w:lvlJc w:val="left"/>
+      <w:pPr>
+        <w:ind w:left="3600" w:hanging="360"/>
+      </w:pPr>
+    </w:lvl>
+    <w:lvl w:ilvl="5" w:tplc="0409001B" w:tentative="1">
+      <w:start w:val="1"/>
+      <w:numFmt w:val="lowerRoman"/>
+      <w:lvlText w:val="%6."/>
+      <w:lvlJc w:val="right"/>
+      <w:pPr>
+        <w:ind w:left="4320" w:hanging="180"/>
+      </w:pPr>
+    </w:lvl>
+    <w:lvl w:ilvl="6" w:tplc="0409000F" w:tentative="1">
+      <w:start w:val="1"/>
+      <w:numFmt w:val="decimal"/>
+      <w:lvlText w:val="%7."/>
+      <w:lvlJc w:val="left"/>
+      <w:pPr>
+        <w:ind w:left="5040" w:hanging="360"/>
+      </w:pPr>
+    </w:lvl>
+    <w:lvl w:ilvl="7" w:tplc="04090019" w:tentative="1">
+      <w:start w:val="1"/>
+      <w:numFmt w:val="lowerLetter"/>
+      <w:lvlText w:val="%8."/>
+      <w:lvlJc w:val="left"/>
+      <w:pPr>
+        <w:ind w:left="5760" w:hanging="360"/>
+      </w:pPr>
+    </w:lvl>
+    <w:lvl w:ilvl="8" w:tplc="0409001B" w:tentative="1">
+      <w:start w:val="1"/>
+      <w:numFmt w:val="lowerRoman"/>
+      <w:lvlText w:val="%9."/>
+      <w:lvlJc w:val="right"/>
+      <w:pPr>
+        <w:ind w:left="6480" w:hanging="180"/>
+      </w:pPr>
+    </w:lvl>
+  </w:abstractNum>
+  <w:abstractNum w:abstractNumId="16">
     <w:nsid w:val="387F1CCD"/>
     <w:multiLevelType w:val="multilevel"/>
     <w:tmpl w:val="0409001F"/>
@@ -14666,7 +15099,7 @@
       </w:pPr>
     </w:lvl>
   </w:abstractNum>
-  <w:abstractNum w:abstractNumId="16">
+  <w:abstractNum w:abstractNumId="17">
     <w:nsid w:val="393A3107"/>
     <w:multiLevelType w:val="hybridMultilevel"/>
     <w:tmpl w:val="508CA528"/>
@@ -14752,7 +15185,7 @@
       </w:pPr>
     </w:lvl>
   </w:abstractNum>
-  <w:abstractNum w:abstractNumId="17">
+  <w:abstractNum w:abstractNumId="18">
     <w:nsid w:val="39C03217"/>
     <w:multiLevelType w:val="hybridMultilevel"/>
     <w:tmpl w:val="907E93C2"/>
@@ -14865,7 +15298,7 @@
       </w:rPr>
     </w:lvl>
   </w:abstractNum>
-  <w:abstractNum w:abstractNumId="18">
+  <w:abstractNum w:abstractNumId="19">
     <w:nsid w:val="3C7B7DED"/>
     <w:multiLevelType w:val="hybridMultilevel"/>
     <w:tmpl w:val="F36E70B8"/>
@@ -14951,7 +15384,7 @@
       </w:pPr>
     </w:lvl>
   </w:abstractNum>
-  <w:abstractNum w:abstractNumId="19">
+  <w:abstractNum w:abstractNumId="20">
     <w:nsid w:val="44FC3B9B"/>
     <w:multiLevelType w:val="hybridMultilevel"/>
     <w:tmpl w:val="C78CEB3E"/>
@@ -15037,7 +15470,7 @@
       </w:pPr>
     </w:lvl>
   </w:abstractNum>
-  <w:abstractNum w:abstractNumId="20">
+  <w:abstractNum w:abstractNumId="21">
     <w:nsid w:val="4F6A639B"/>
     <w:multiLevelType w:val="hybridMultilevel"/>
     <w:tmpl w:val="86B8DFD8"/>
@@ -15126,7 +15559,7 @@
       </w:pPr>
     </w:lvl>
   </w:abstractNum>
-  <w:abstractNum w:abstractNumId="21">
+  <w:abstractNum w:abstractNumId="22">
     <w:nsid w:val="51685685"/>
     <w:multiLevelType w:val="hybridMultilevel"/>
     <w:tmpl w:val="AB30FFFA"/>
@@ -15215,7 +15648,7 @@
       </w:pPr>
     </w:lvl>
   </w:abstractNum>
-  <w:abstractNum w:abstractNumId="22">
+  <w:abstractNum w:abstractNumId="23">
     <w:nsid w:val="517958E3"/>
     <w:multiLevelType w:val="hybridMultilevel"/>
     <w:tmpl w:val="9C063AAE"/>
@@ -15301,7 +15734,7 @@
       </w:pPr>
     </w:lvl>
   </w:abstractNum>
-  <w:abstractNum w:abstractNumId="23">
+  <w:abstractNum w:abstractNumId="24">
     <w:nsid w:val="52A72AAD"/>
     <w:multiLevelType w:val="hybridMultilevel"/>
     <w:tmpl w:val="C78CEB3E"/>
@@ -15387,7 +15820,7 @@
       </w:pPr>
     </w:lvl>
   </w:abstractNum>
-  <w:abstractNum w:abstractNumId="24">
+  <w:abstractNum w:abstractNumId="25">
     <w:nsid w:val="5A007288"/>
     <w:multiLevelType w:val="hybridMultilevel"/>
     <w:tmpl w:val="4E162742"/>
@@ -15473,7 +15906,7 @@
       </w:pPr>
     </w:lvl>
   </w:abstractNum>
-  <w:abstractNum w:abstractNumId="25">
+  <w:abstractNum w:abstractNumId="26">
     <w:nsid w:val="61413BA7"/>
     <w:multiLevelType w:val="multilevel"/>
     <w:tmpl w:val="0409001F"/>
@@ -15559,7 +15992,7 @@
       </w:pPr>
     </w:lvl>
   </w:abstractNum>
-  <w:abstractNum w:abstractNumId="26">
+  <w:abstractNum w:abstractNumId="27">
     <w:nsid w:val="62CB5C41"/>
     <w:multiLevelType w:val="hybridMultilevel"/>
     <w:tmpl w:val="CE76028A"/>
@@ -15672,7 +16105,7 @@
       </w:rPr>
     </w:lvl>
   </w:abstractNum>
-  <w:abstractNum w:abstractNumId="27">
+  <w:abstractNum w:abstractNumId="28">
     <w:nsid w:val="65AD705C"/>
     <w:multiLevelType w:val="hybridMultilevel"/>
     <w:tmpl w:val="F36E70B8"/>
@@ -15758,7 +16191,7 @@
       </w:pPr>
     </w:lvl>
   </w:abstractNum>
-  <w:abstractNum w:abstractNumId="28">
+  <w:abstractNum w:abstractNumId="29">
     <w:nsid w:val="6FB6593A"/>
     <w:multiLevelType w:val="hybridMultilevel"/>
     <w:tmpl w:val="508CA528"/>
@@ -15844,7 +16277,7 @@
       </w:pPr>
     </w:lvl>
   </w:abstractNum>
-  <w:abstractNum w:abstractNumId="29">
+  <w:abstractNum w:abstractNumId="30">
     <w:nsid w:val="73A54B4B"/>
     <w:multiLevelType w:val="multilevel"/>
     <w:tmpl w:val="0409001F"/>
@@ -15930,7 +16363,7 @@
       </w:pPr>
     </w:lvl>
   </w:abstractNum>
-  <w:abstractNum w:abstractNumId="30">
+  <w:abstractNum w:abstractNumId="31">
     <w:nsid w:val="7530746A"/>
     <w:multiLevelType w:val="hybridMultilevel"/>
     <w:tmpl w:val="C78CEB3E"/>
@@ -16017,7 +16450,7 @@
     </w:lvl>
   </w:abstractNum>
   <w:num w:numId="1">
-    <w:abstractNumId w:val="16"/>
+    <w:abstractNumId w:val="17"/>
   </w:num>
   <w:num w:numId="2">
     <w:abstractNumId w:val="9"/>
@@ -16026,7 +16459,7 @@
     <w:abstractNumId w:val="1"/>
   </w:num>
   <w:num w:numId="4">
-    <w:abstractNumId w:val="28"/>
+    <w:abstractNumId w:val="29"/>
   </w:num>
   <w:num w:numId="5">
     <w:abstractNumId w:val="6"/>
@@ -16035,7 +16468,7 @@
     <w:abstractNumId w:val="0"/>
   </w:num>
   <w:num w:numId="7">
-    <w:abstractNumId w:val="29"/>
+    <w:abstractNumId w:val="30"/>
   </w:num>
   <w:num w:numId="8">
     <w:abstractNumId w:val="12"/>
@@ -16044,10 +16477,10 @@
     <w:abstractNumId w:val="2"/>
   </w:num>
   <w:num w:numId="10">
-    <w:abstractNumId w:val="25"/>
+    <w:abstractNumId w:val="26"/>
   </w:num>
   <w:num w:numId="11">
-    <w:abstractNumId w:val="15"/>
+    <w:abstractNumId w:val="16"/>
   </w:num>
   <w:num w:numId="12">
     <w:abstractNumId w:val="3"/>
@@ -16092,19 +16525,19 @@
     </w:lvlOverride>
   </w:num>
   <w:num w:numId="16">
-    <w:abstractNumId w:val="22"/>
+    <w:abstractNumId w:val="23"/>
   </w:num>
   <w:num w:numId="17">
+    <w:abstractNumId w:val="21"/>
+  </w:num>
+  <w:num w:numId="18">
     <w:abstractNumId w:val="20"/>
   </w:num>
-  <w:num w:numId="18">
-    <w:abstractNumId w:val="19"/>
-  </w:num>
   <w:num w:numId="19">
-    <w:abstractNumId w:val="27"/>
+    <w:abstractNumId w:val="28"/>
   </w:num>
   <w:num w:numId="20">
-    <w:abstractNumId w:val="24"/>
+    <w:abstractNumId w:val="25"/>
   </w:num>
   <w:num w:numId="21">
     <w:abstractNumId w:val="8"/>
@@ -16113,7 +16546,7 @@
     <w:abstractNumId w:val="13"/>
   </w:num>
   <w:num w:numId="23">
-    <w:abstractNumId w:val="26"/>
+    <w:abstractNumId w:val="27"/>
   </w:num>
   <w:num w:numId="24">
     <w:abstractNumId w:val="5"/>
@@ -16122,28 +16555,31 @@
     <w:abstractNumId w:val="10"/>
   </w:num>
   <w:num w:numId="26">
-    <w:abstractNumId w:val="21"/>
+    <w:abstractNumId w:val="22"/>
   </w:num>
   <w:num w:numId="27">
     <w:abstractNumId w:val="11"/>
   </w:num>
   <w:num w:numId="28">
-    <w:abstractNumId w:val="17"/>
+    <w:abstractNumId w:val="18"/>
   </w:num>
   <w:num w:numId="29">
-    <w:abstractNumId w:val="30"/>
+    <w:abstractNumId w:val="31"/>
   </w:num>
   <w:num w:numId="30">
     <w:abstractNumId w:val="4"/>
   </w:num>
   <w:num w:numId="31">
-    <w:abstractNumId w:val="23"/>
+    <w:abstractNumId w:val="24"/>
   </w:num>
   <w:num w:numId="32">
     <w:abstractNumId w:val="14"/>
   </w:num>
   <w:num w:numId="33">
-    <w:abstractNumId w:val="18"/>
+    <w:abstractNumId w:val="19"/>
+  </w:num>
+  <w:num w:numId="34">
+    <w:abstractNumId w:val="15"/>
   </w:num>
 </w:numbering>
 </file>
@@ -17418,7 +17854,7 @@
 </file>
 
 <file path=customXml/itemProps1.xml><?xml version="1.0" encoding="utf-8"?>
-<ds:datastoreItem xmlns:ds="http://schemas.openxmlformats.org/officeDocument/2006/customXml" ds:itemID="{57C9B987-0617-43FA-8E89-D0861F6D0963}">
+<ds:datastoreItem xmlns:ds="http://schemas.openxmlformats.org/officeDocument/2006/customXml" ds:itemID="{2BCE40BE-38BE-4961-9532-07A498D4892D}">
   <ds:schemaRefs>
     <ds:schemaRef ds:uri="http://schemas.openxmlformats.org/officeDocument/2006/bibliography"/>
   </ds:schemaRefs>

</xml_diff>